<commit_message>
update report paper - main purposes of software use
</commit_message>
<xml_diff>
--- a/Report/Report paper.docx
+++ b/Report/Report paper.docx
@@ -6670,10 +6670,7 @@
         <w:t xml:space="preserve">registry section of the </w:t>
       </w:r>
       <w:r>
-        <w:t>sci-crunch home pag</w:t>
-      </w:r>
-      <w:r>
-        <w:t xml:space="preserve">e, </w:t>
+        <w:t xml:space="preserve">sci-crunch home page, </w:t>
       </w:r>
       <w:r>
         <w:t xml:space="preserve">there is </w:t>
@@ -6688,16 +6685,7 @@
         <w:t>software resource</w:t>
       </w:r>
       <w:r>
-        <w:t xml:space="preserve">, with </w:t>
-      </w:r>
-      <w:r>
-        <w:t xml:space="preserve"> 7,155 different</w:t>
-      </w:r>
-      <w:r>
-        <w:t xml:space="preserve"> </w:t>
-      </w:r>
-      <w:r>
-        <w:t>types of software resources</w:t>
+        <w:t>, with  7,155 different types of software resources</w:t>
       </w:r>
       <w:r>
         <w:t xml:space="preserve"> has been selected</w:t>
@@ -6880,10 +6868,7 @@
               <w:jc w:val="left"/>
             </w:pPr>
             <w:r>
-              <w:t xml:space="preserve">Image acquisition </w:t>
-            </w:r>
-            <w:r>
-              <w:t>software</w:t>
+              <w:t>Image acquisition software</w:t>
             </w:r>
           </w:p>
         </w:tc>
@@ -6934,10 +6919,7 @@
               <w:jc w:val="left"/>
             </w:pPr>
             <w:r>
-              <w:t xml:space="preserve">Data Analysis </w:t>
-            </w:r>
-            <w:r>
-              <w:t>software</w:t>
+              <w:t>Data Analysis software</w:t>
             </w:r>
           </w:p>
           <w:p>
@@ -6950,10 +6932,7 @@
               <w:jc w:val="left"/>
             </w:pPr>
             <w:r>
-              <w:t xml:space="preserve">Image analysis </w:t>
-            </w:r>
-            <w:r>
-              <w:t>software</w:t>
+              <w:t>Image analysis software</w:t>
             </w:r>
           </w:p>
           <w:p>
@@ -6979,10 +6958,7 @@
               <w:jc w:val="left"/>
             </w:pPr>
             <w:r>
-              <w:t>N</w:t>
-            </w:r>
-            <w:r>
-              <w:t>etwork analysis software</w:t>
+              <w:t>Network analysis software</w:t>
             </w:r>
           </w:p>
           <w:p>
@@ -7046,10 +7022,7 @@
               <w:jc w:val="left"/>
             </w:pPr>
             <w:r>
-              <w:t xml:space="preserve">Data Visualization </w:t>
-            </w:r>
-            <w:r>
-              <w:t>software</w:t>
+              <w:t>Data Visualization software</w:t>
             </w:r>
           </w:p>
           <w:p>
@@ -7147,10 +7120,7 @@
               <w:t xml:space="preserve">Alignment software </w:t>
             </w:r>
             <w:r>
-              <w:t xml:space="preserve">, </w:t>
-            </w:r>
-            <w:r>
-              <w:t>Image reconstruction software</w:t>
+              <w:t>, Image reconstruction software</w:t>
             </w:r>
           </w:p>
         </w:tc>
@@ -7194,10 +7164,7 @@
               <w:jc w:val="left"/>
             </w:pPr>
             <w:r>
-              <w:t>R</w:t>
-            </w:r>
-            <w:r>
-              <w:t>endering software</w:t>
+              <w:t>Rendering software</w:t>
             </w:r>
           </w:p>
         </w:tc>
@@ -9564,19 +9531,7 @@
         <w:t xml:space="preserve">}. </w:t>
       </w:r>
       <w:r>
-        <w:t>M</w:t>
-      </w:r>
-      <w:r>
-        <w:t xml:space="preserve">ost </w:t>
-      </w:r>
-      <w:r>
-        <w:t xml:space="preserve">of </w:t>
-      </w:r>
-      <w:r>
-        <w:t>research software</w:t>
-      </w:r>
-      <w:r>
-        <w:t xml:space="preserve"> can be considered as an application software, since they are used for a specific purpose. </w:t>
+        <w:t xml:space="preserve">Most of research software can be considered as an application software, since they are used for a specific purpose. </w:t>
       </w:r>
     </w:p>
     <w:p>
@@ -9688,19 +9643,7 @@
     </w:p>
     <w:p>
       <w:r>
-        <w:t xml:space="preserve">Sub categories of application software with their respective purpose from Wikipedia and internet resources </w:t>
-      </w:r>
-      <w:r>
-        <w:t xml:space="preserve">are </w:t>
-      </w:r>
-      <w:r>
-        <w:t xml:space="preserve">have been </w:t>
-      </w:r>
-      <w:r>
-        <w:t xml:space="preserve">gathered </w:t>
-      </w:r>
-      <w:r>
-        <w:t xml:space="preserve">and summarized on the following table. </w:t>
+        <w:t xml:space="preserve">Sub categories of application software with their respective purpose from Wikipedia and internet resources are have been gathered and summarized on the following table. </w:t>
       </w:r>
     </w:p>
     <w:tbl>
@@ -12368,10 +12311,7 @@
               </w:numPr>
             </w:pPr>
             <w:r>
-              <w:t xml:space="preserve"> </w:t>
-            </w:r>
-            <w:r>
-              <w:t>Wind wave estimation</w:t>
+              <w:t xml:space="preserve"> Wind wave estimation</w:t>
             </w:r>
           </w:p>
         </w:tc>
@@ -12402,13 +12342,7 @@
         <w:t xml:space="preserve">analysis </w:t>
       </w:r>
       <w:r>
-        <w:t xml:space="preserve">of </w:t>
-      </w:r>
-      <w:r>
-        <w:t>scientific literatures</w:t>
-      </w:r>
-      <w:r>
-        <w:t xml:space="preserve"> in </w:t>
+        <w:t xml:space="preserve">of scientific literatures in </w:t>
       </w:r>
       <w:proofErr w:type="spellStart"/>
       <w:r>
@@ -12585,10 +12519,7 @@
         <w:t xml:space="preserve"> </w:t>
       </w:r>
       <w:r>
-        <w:t>f</w:t>
-      </w:r>
-      <w:r>
-        <w:t xml:space="preserve">or instance, </w:t>
+        <w:t xml:space="preserve">for instance, </w:t>
       </w:r>
       <w:r>
         <w:t xml:space="preserve">scientists used an </w:t>
@@ -12608,13 +12539,7 @@
         <w:t>activity of more than 5000</w:t>
       </w:r>
       <w:r>
-        <w:t xml:space="preserve"> </w:t>
-      </w:r>
-      <w:r>
-        <w:t>children</w:t>
-      </w:r>
-      <w:r>
-        <w:t xml:space="preserve"> of age </w:t>
+        <w:t xml:space="preserve"> children of age </w:t>
       </w:r>
       <w:r>
         <w:t xml:space="preserve">12 </w:t>
@@ -12632,10 +12557,7 @@
         <w:t>,</w:t>
       </w:r>
       <w:r>
-        <w:t xml:space="preserve"> </w:t>
-      </w:r>
-      <w:r>
-        <w:t>enwiki:1046731490</w:t>
+        <w:t xml:space="preserve"> enwiki:1046731490</w:t>
       </w:r>
       <w:r>
         <w:t>}</w:t>
@@ -12998,10 +12920,7 @@
         <w:t>spectral smoothing</w:t>
       </w:r>
       <w:r>
-        <w:t xml:space="preserve"> </w:t>
-      </w:r>
-      <w:r>
-        <w:t>{proctor1982data</w:t>
+        <w:t xml:space="preserve"> {proctor1982data</w:t>
       </w:r>
       <w:r>
         <w:t xml:space="preserve">}. </w:t>
@@ -13518,15 +13437,6 @@
     </w:p>
     <w:p>
       <w:pPr>
-        <w:pStyle w:val="ListParagraph"/>
-        <w:numPr>
-          <w:ilvl w:val="0"/>
-          <w:numId w:val="10"/>
-        </w:numPr>
-      </w:pPr>
-    </w:p>
-    <w:p>
-      <w:pPr>
         <w:pStyle w:val="Heading3"/>
       </w:pPr>
       <w:bookmarkStart w:id="27" w:name="_Toc91673145"/>
@@ -13537,19 +13447,111 @@
     </w:p>
     <w:p>
       <w:r>
-        <w:t xml:space="preserve">Stimulation is sensory excitation of </w:t>
-      </w:r>
-    </w:p>
-    <w:p>
-      <w:pPr>
-        <w:pStyle w:val="ListParagraph"/>
-        <w:numPr>
-          <w:ilvl w:val="0"/>
-          <w:numId w:val="10"/>
-        </w:numPr>
-      </w:pPr>
-      <w:r>
-        <w:t>https://en.wikipedia.org/wiki/Stimulation</w:t>
+        <w:t xml:space="preserve">Stimulation </w:t>
+      </w:r>
+      <w:r>
+        <w:t xml:space="preserve">is the act of </w:t>
+      </w:r>
+      <w:r>
+        <w:t>evoking</w:t>
+      </w:r>
+      <w:r>
+        <w:t xml:space="preserve"> the development of </w:t>
+      </w:r>
+      <w:r>
+        <w:t>involuntary</w:t>
+      </w:r>
+      <w:r>
+        <w:t xml:space="preserve"> activity or response. </w:t>
+      </w:r>
+      <w:r>
+        <w:t>Living organisms have sensory receptors that generate impulses that travel through nerve to the brain upon a reception of excitation by means of various agents, energy</w:t>
+      </w:r>
+      <w:r>
+        <w:t xml:space="preserve">, collectively known as stimuli. </w:t>
+      </w:r>
+      <w:r>
+        <w:t>Examples of sensory receptors in the human body are photoreceptors in the retina, touch receptors on the skin, chemical receptors in mouth, etc</w:t>
+      </w:r>
+      <w:r>
+        <w:t xml:space="preserve">. </w:t>
+      </w:r>
+      <w:r>
+        <w:t>{</w:t>
+      </w:r>
+      <w:r>
+        <w:t>enwiki:976395276</w:t>
+      </w:r>
+      <w:r>
+        <w:t>}</w:t>
+      </w:r>
+      <w:r>
+        <w:t xml:space="preserve">. </w:t>
+      </w:r>
+    </w:p>
+    <w:p>
+      <w:r>
+        <w:t>Specifically in</w:t>
+      </w:r>
+      <w:r>
+        <w:t xml:space="preserve"> neurological research, scientists use various </w:t>
+      </w:r>
+      <w:r>
+        <w:t xml:space="preserve">brain </w:t>
+      </w:r>
+      <w:r>
+        <w:t>stimulation techniques</w:t>
+      </w:r>
+      <w:r>
+        <w:t xml:space="preserve"> and software</w:t>
+      </w:r>
+      <w:r>
+        <w:t xml:space="preserve"> to treat neurological disorders</w:t>
+      </w:r>
+      <w:r>
+        <w:t xml:space="preserve">. </w:t>
+      </w:r>
+      <w:r>
+        <w:t xml:space="preserve"> </w:t>
+      </w:r>
+      <w:r>
+        <w:t>Deep Brain Stimulation (DBS)</w:t>
+      </w:r>
+      <w:r>
+        <w:t xml:space="preserve">, for instance, </w:t>
+      </w:r>
+      <w:r>
+        <w:t>is</w:t>
+      </w:r>
+      <w:r>
+        <w:t xml:space="preserve"> one of </w:t>
+      </w:r>
+      <w:r>
+        <w:t xml:space="preserve">brain </w:t>
+      </w:r>
+      <w:r>
+        <w:t>stimulation techniques</w:t>
+      </w:r>
+      <w:r>
+        <w:t xml:space="preserve"> used to treat </w:t>
+      </w:r>
+      <w:r>
+        <w:t>diseases like</w:t>
+      </w:r>
+      <w:r>
+        <w:t xml:space="preserve"> Parkinson’s, essential tremor, dystonia etc</w:t>
+      </w:r>
+      <w:r>
+        <w:t>. {</w:t>
+      </w:r>
+      <w:r>
+        <w:t>schermer2011ethical</w:t>
+      </w:r>
+      <w:r>
+        <w:t>}</w:t>
+      </w:r>
+      <w:r>
+        <w:t>.</w:t>
       </w:r>
     </w:p>
     <w:p>
@@ -13561,6 +13563,35 @@
         <w:t>Modelling</w:t>
       </w:r>
       <w:bookmarkEnd w:id="28"/>
+    </w:p>
+    <w:p>
+      <w:r>
+        <w:t xml:space="preserve">Modelling is one of scientific activities that aim to facilitate understanding of articular feature or phenomena in the world. It is a process of identifying </w:t>
+      </w:r>
+      <w:r>
+        <w:t>and</w:t>
+      </w:r>
+      <w:r>
+        <w:t xml:space="preserve"> </w:t>
+      </w:r>
+      <w:r>
+        <w:t>selecting</w:t>
+      </w:r>
+      <w:r>
+        <w:t xml:space="preserve"> relevant aspects of a situation or phenomenon under consideration. </w:t>
+      </w:r>
+      <w:r>
+        <w:t xml:space="preserve">Different types of models with more specific aim exist.  For instance, conceptual modelling provide better understanding, mathematical models help to quantify, computational models are used for simulation, etc. </w:t>
+      </w:r>
+      <w:r>
+        <w:t>{</w:t>
+      </w:r>
+      <w:r>
+        <w:t>enwiki:1051627717</w:t>
+      </w:r>
+      <w:r>
+        <w:t>}.</w:t>
+      </w:r>
     </w:p>
     <w:p>
       <w:pPr>
@@ -13654,26 +13685,21 @@
       </w:r>
     </w:p>
     <w:p>
-      <w:pPr>
-        <w:pStyle w:val="ListParagraph"/>
-        <w:numPr>
-          <w:ilvl w:val="0"/>
-          <w:numId w:val="10"/>
-        </w:numPr>
-      </w:pPr>
-      <w:r>
-        <w:t>https://en.wikipedia.org/wiki/Computer_programming</w:t>
-      </w:r>
-    </w:p>
-    <w:p>
-      <w:r>
-        <w:t xml:space="preserve">In a scientific investigation scientists use software for various purposes. The use cases of software in a research ranges from execution of some trivial tasks to execution of more critical tasks that will determine a research result [38]. </w:t>
-      </w:r>
-    </w:p>
-    <w:p>
-      <w:pPr>
-        <w:jc w:val="left"/>
-      </w:pPr>
+      <w:r>
+        <w:t>Programming refers to the process of designing and building executable computer programs that performs a specific task. Computer programs are written in a human readable format mainly to automate execution of complex tasks and for solving problems</w:t>
+      </w:r>
+      <w:r>
+        <w:t xml:space="preserve"> {</w:t>
+      </w:r>
+      <w:r>
+        <w:t>enwiki:1062649903</w:t>
+      </w:r>
+      <w:r>
+        <w:t>}</w:t>
+      </w:r>
+      <w:r>
+        <w:t xml:space="preserve">. </w:t>
+      </w:r>
       <w:r>
         <w:br w:type="page"/>
       </w:r>
@@ -16968,6 +16994,7 @@
   <w:style w:type="character" w:default="1" w:styleId="DefaultParagraphFont">
     <w:name w:val="Default Paragraph Font"/>
     <w:uiPriority w:val="1"/>
+    <w:semiHidden/>
     <w:unhideWhenUsed/>
   </w:style>
   <w:style w:type="table" w:default="1" w:styleId="TableNormal">

</xml_diff>

<commit_message>
added graphics , update report
</commit_message>
<xml_diff>
--- a/Report/Report paper.docx
+++ b/Report/Report paper.docx
@@ -5531,109 +5531,25 @@
         <w:rPr>
           <w:color w:val="000000"/>
         </w:rPr>
-        <w:t xml:space="preserve"> Producing reliable ground truth data could be accomplished by crowd sourcing for general domains but it is expensive particularly for domain-specific and scientific publications as it requires expert knowledge [</w:t>
-      </w:r>
-      <w:proofErr w:type="spellStart"/>
+        <w:t xml:space="preserve"> Producing reliable ground truth data could be accomplished by crowd sourcing for general domains but it is expensive particularly for domain-specific and scientific publications as it requires expert knowledge [SciBERT]. </w:t>
+      </w:r>
       <w:r>
         <w:rPr>
           <w:color w:val="000000"/>
         </w:rPr>
-        <w:t>SciBERT</w:t>
-      </w:r>
-      <w:proofErr w:type="spellEnd"/>
+        <w:t xml:space="preserve">Fortunately, identification of software mentions from scientific articles has drawn more attention over the past years and now various labelled data sets, such as BioNerDs [4], SoSciSoSci [25], SoftCite [3] </w:t>
+      </w:r>
       <w:r>
         <w:rPr>
           <w:color w:val="000000"/>
         </w:rPr>
-        <w:t xml:space="preserve">]. </w:t>
+        <w:t xml:space="preserve"> and SoMeSci [], </w:t>
       </w:r>
       <w:r>
         <w:rPr>
           <w:color w:val="000000"/>
         </w:rPr>
-        <w:t xml:space="preserve">Fortunately, identification of software mentions from scientific articles has drawn more attention over the past years and now various labelled data sets, such as </w:t>
-      </w:r>
-      <w:proofErr w:type="spellStart"/>
-      <w:r>
-        <w:rPr>
-          <w:color w:val="000000"/>
-        </w:rPr>
-        <w:t>BioNerDs</w:t>
-      </w:r>
-      <w:proofErr w:type="spellEnd"/>
-      <w:r>
-        <w:rPr>
-          <w:color w:val="000000"/>
-        </w:rPr>
-        <w:t xml:space="preserve"> [4], </w:t>
-      </w:r>
-      <w:proofErr w:type="spellStart"/>
-      <w:r>
-        <w:rPr>
-          <w:color w:val="000000"/>
-        </w:rPr>
-        <w:t>SoSciSoSci</w:t>
-      </w:r>
-      <w:proofErr w:type="spellEnd"/>
-      <w:r>
-        <w:rPr>
-          <w:color w:val="000000"/>
-        </w:rPr>
-        <w:t xml:space="preserve"> [25], </w:t>
-      </w:r>
-      <w:proofErr w:type="spellStart"/>
-      <w:r>
-        <w:rPr>
-          <w:color w:val="000000"/>
-        </w:rPr>
-        <w:t>SoftCite</w:t>
-      </w:r>
-      <w:proofErr w:type="spellEnd"/>
-      <w:r>
-        <w:rPr>
-          <w:color w:val="000000"/>
-        </w:rPr>
-        <w:t xml:space="preserve"> [3] </w:t>
-      </w:r>
-      <w:r>
-        <w:rPr>
-          <w:color w:val="000000"/>
-        </w:rPr>
-        <w:t xml:space="preserve"> and </w:t>
-      </w:r>
-      <w:proofErr w:type="spellStart"/>
-      <w:r>
-        <w:rPr>
-          <w:color w:val="000000"/>
-        </w:rPr>
-        <w:t>SoMeSci</w:t>
-      </w:r>
-      <w:proofErr w:type="spellEnd"/>
-      <w:r>
-        <w:rPr>
-          <w:color w:val="000000"/>
-        </w:rPr>
-        <w:t xml:space="preserve"> [], </w:t>
-      </w:r>
-      <w:r>
-        <w:rPr>
-          <w:color w:val="000000"/>
-        </w:rPr>
-        <w:t>are available {</w:t>
-      </w:r>
-      <w:proofErr w:type="spellStart"/>
-      <w:r>
-        <w:rPr>
-          <w:color w:val="000000"/>
-        </w:rPr>
-        <w:t>SoMeSci</w:t>
-      </w:r>
-      <w:proofErr w:type="spellEnd"/>
-      <w:r>
-        <w:rPr>
-          <w:color w:val="000000"/>
-        </w:rPr>
-        <w:t xml:space="preserve">-A 5 star}. </w:t>
+        <w:t xml:space="preserve">are available {SoMeSci-A 5 star}. </w:t>
       </w:r>
     </w:p>
     <w:p>
@@ -5649,15 +5565,7 @@
         <w:t xml:space="preserve">This thesis work aims to develop a machine learning classifier that can automatically </w:t>
       </w:r>
       <w:r>
-        <w:t xml:space="preserve">extract information about software from scientific publications based on </w:t>
-      </w:r>
-      <w:proofErr w:type="spellStart"/>
-      <w:r>
-        <w:t>SoMeSci</w:t>
-      </w:r>
-      <w:proofErr w:type="spellEnd"/>
-      <w:r>
-        <w:t xml:space="preserve"> training data set. </w:t>
+        <w:t xml:space="preserve">extract information about software from scientific publications based on SoMeSci training data set. </w:t>
       </w:r>
     </w:p>
     <w:p>
@@ -5715,90 +5623,60 @@
         </w:rPr>
         <w:t xml:space="preserve">software usage statements in the </w:t>
       </w:r>
-      <w:proofErr w:type="spellStart"/>
       <w:r>
         <w:rPr>
           <w:color w:val="000000"/>
         </w:rPr>
-        <w:t>SoMeSci</w:t>
-      </w:r>
-      <w:proofErr w:type="spellEnd"/>
+        <w:t xml:space="preserve">SoMeSci </w:t>
+      </w:r>
       <w:r>
         <w:rPr>
           <w:color w:val="000000"/>
         </w:rPr>
-        <w:t xml:space="preserve"> </w:t>
+        <w:t>data set</w:t>
       </w:r>
       <w:r>
         <w:rPr>
           <w:color w:val="000000"/>
         </w:rPr>
-        <w:t>data set</w:t>
+        <w:t xml:space="preserve"> has been extended with</w:t>
       </w:r>
       <w:r>
         <w:rPr>
           <w:color w:val="000000"/>
         </w:rPr>
-        <w:t xml:space="preserve"> has been extended with</w:t>
+        <w:t xml:space="preserve"> software purpose</w:t>
       </w:r>
       <w:r>
         <w:rPr>
           <w:color w:val="000000"/>
         </w:rPr>
-        <w:t xml:space="preserve"> software purpose</w:t>
+        <w:t xml:space="preserve">. Prior to annotation with </w:t>
       </w:r>
       <w:r>
         <w:rPr>
           <w:color w:val="000000"/>
         </w:rPr>
-        <w:t xml:space="preserve">. Prior to annotation with </w:t>
-      </w:r>
-      <w:proofErr w:type="spellStart"/>
+        <w:t>SoMeSci with software</w:t>
+      </w:r>
       <w:r>
         <w:rPr>
           <w:color w:val="000000"/>
         </w:rPr>
-        <w:t>SoMeSci</w:t>
-      </w:r>
-      <w:proofErr w:type="spellEnd"/>
-      <w:r>
+        <w:t xml:space="preserve"> purpose labels, possible software usage purposes has been identified via extensive research and analysis of literature and other sources like software ontologies and repositories. </w:t>
+      </w:r>
+    </w:p>
+    <w:p>
+      <w:pPr>
         <w:rPr>
           <w:color w:val="000000"/>
         </w:rPr>
-        <w:t xml:space="preserve"> with software</w:t>
-      </w:r>
+      </w:pPr>
       <w:r>
         <w:rPr>
           <w:color w:val="000000"/>
         </w:rPr>
-        <w:t xml:space="preserve"> purpose labels, possible software usage purposes has been identified via extensive research and analysis of literature and other sources like software ontologies and repositories. </w:t>
-      </w:r>
-    </w:p>
-    <w:p>
-      <w:pPr>
-        <w:rPr>
-          <w:color w:val="000000"/>
-        </w:rPr>
-      </w:pPr>
-      <w:r>
-        <w:rPr>
-          <w:color w:val="000000"/>
-        </w:rPr>
-        <w:t xml:space="preserve">Once software usage mentions in the </w:t>
-      </w:r>
-      <w:proofErr w:type="spellStart"/>
-      <w:r>
-        <w:rPr>
-          <w:color w:val="000000"/>
-        </w:rPr>
-        <w:t>SoMeSci</w:t>
-      </w:r>
-      <w:proofErr w:type="spellEnd"/>
-      <w:r>
-        <w:rPr>
-          <w:color w:val="000000"/>
-        </w:rPr>
-        <w:t xml:space="preserve"> data set has been labelled with software purpose labels, the data set has been cleaned,</w:t>
+        <w:t>Once software usage mentions in the SoMeSci data set has been labelled with software purpose labels, the data set has been cleaned,</w:t>
       </w:r>
       <w:r>
         <w:rPr>
@@ -5884,15 +5762,7 @@
         </w:numPr>
       </w:pPr>
       <w:r>
-        <w:t xml:space="preserve">To extend </w:t>
-      </w:r>
-      <w:proofErr w:type="spellStart"/>
-      <w:r>
-        <w:t>SoMeSci</w:t>
-      </w:r>
-      <w:proofErr w:type="spellEnd"/>
-      <w:r>
-        <w:t xml:space="preserve"> </w:t>
+        <w:t xml:space="preserve">To extend SoMeSci </w:t>
       </w:r>
       <w:r>
         <w:t xml:space="preserve">data set with software purpose labels </w:t>
@@ -5990,15 +5860,7 @@
         <w:t xml:space="preserve">Chapter 3 </w:t>
       </w:r>
       <w:r>
-        <w:t xml:space="preserve">focuses to identify possible types of software usage purposes from literature and software ontology. This is an important step taken to extend software usage statements in the </w:t>
-      </w:r>
-      <w:proofErr w:type="spellStart"/>
-      <w:r>
-        <w:t>SoMeSci</w:t>
-      </w:r>
-      <w:proofErr w:type="spellEnd"/>
-      <w:r>
-        <w:t xml:space="preserve"> data set with software purpose annotations. </w:t>
+        <w:t xml:space="preserve">focuses to identify possible types of software usage purposes from literature and software ontology. This is an important step taken to extend software usage statements in the SoMeSci data set with software purpose annotations. </w:t>
       </w:r>
     </w:p>
     <w:p>
@@ -6021,15 +5883,7 @@
         <w:t xml:space="preserve"> It explains </w:t>
       </w:r>
       <w:r>
-        <w:t xml:space="preserve">how </w:t>
-      </w:r>
-      <w:proofErr w:type="spellStart"/>
-      <w:r>
-        <w:t>SoMeSci</w:t>
-      </w:r>
-      <w:proofErr w:type="spellEnd"/>
-      <w:r>
-        <w:t xml:space="preserve"> data set has been extended with software purpose annotations, annotation tool used</w:t>
+        <w:t>how SoMeSci data set has been extended with software purpose annotations, annotation tool used</w:t>
       </w:r>
       <w:r>
         <w:t>,</w:t>
@@ -6044,15 +5898,7 @@
         <w:t>the annotation process</w:t>
       </w:r>
       <w:r>
-        <w:t xml:space="preserve">. In addition explains about data pre-processing, transformation to suitable format and splitting for classification on purpose. At the end, results of analysis of the extended </w:t>
-      </w:r>
-      <w:proofErr w:type="spellStart"/>
-      <w:r>
-        <w:t>SoMeSci</w:t>
-      </w:r>
-      <w:proofErr w:type="spellEnd"/>
-      <w:r>
-        <w:t xml:space="preserve"> data set </w:t>
+        <w:t xml:space="preserve">. In addition explains about data pre-processing, transformation to suitable format and splitting for classification on purpose. At the end, results of analysis of the extended SoMeSci data set </w:t>
       </w:r>
       <w:r>
         <w:t xml:space="preserve">has been presented. </w:t>
@@ -6607,15 +6453,7 @@
         <w:t>pan2016disciplinary}</w:t>
       </w:r>
       <w:r>
-        <w:t xml:space="preserve">.  In attempt to promote the recognition of the roles of scientific software in a research, the </w:t>
-      </w:r>
-      <w:proofErr w:type="spellStart"/>
-      <w:r>
-        <w:t>ReSA</w:t>
-      </w:r>
-      <w:proofErr w:type="spellEnd"/>
-      <w:r>
-        <w:t xml:space="preserve"> has collected literatures that evident</w:t>
+        <w:t>.  In attempt to promote the recognition of the roles of scientific software in a research, the ReSA has collected literatures that evident</w:t>
       </w:r>
       <w:r>
         <w:t xml:space="preserve"> the</w:t>
@@ -6627,23 +6465,7 @@
         <w:t>play in a</w:t>
       </w:r>
       <w:r>
-        <w:t xml:space="preserve"> research, at </w:t>
-      </w:r>
-      <w:proofErr w:type="spellStart"/>
-      <w:r>
-        <w:t>Zetoro</w:t>
-      </w:r>
-      <w:proofErr w:type="spellEnd"/>
-      <w:r>
-        <w:t xml:space="preserve"> group library. The main aim of </w:t>
-      </w:r>
-      <w:proofErr w:type="spellStart"/>
-      <w:r>
-        <w:t>ReSA</w:t>
-      </w:r>
-      <w:proofErr w:type="spellEnd"/>
-      <w:r>
-        <w:t xml:space="preserve"> is to influences decision makers to </w:t>
+        <w:t xml:space="preserve"> research, at Zetoro group library. The main aim of ReSA is to influences decision makers to </w:t>
       </w:r>
       <w:r>
         <w:t xml:space="preserve">properly </w:t>
@@ -7079,16 +6901,11 @@
       <w:r>
         <w:t xml:space="preserve"> Executable cells in a </w:t>
       </w:r>
-      <w:proofErr w:type="spellStart"/>
       <w:r>
         <w:t>J</w:t>
       </w:r>
       <w:r>
-        <w:t>upyter</w:t>
-      </w:r>
-      <w:proofErr w:type="spellEnd"/>
-      <w:r>
-        <w:t xml:space="preserve"> notebook is one real world example where a software can be used to validate a research result.</w:t>
+        <w:t>upyter notebook is one real world example where a software can be used to validate a research result.</w:t>
       </w:r>
     </w:p>
     <w:p>
@@ -7557,15 +7374,7 @@
         <w:t>visual representation</w:t>
       </w:r>
       <w:r>
-        <w:t xml:space="preserve"> of a black hole using an open source software </w:t>
-      </w:r>
-      <w:proofErr w:type="spellStart"/>
-      <w:r>
-        <w:t>NumFOCUS</w:t>
-      </w:r>
-      <w:proofErr w:type="spellEnd"/>
-      <w:r>
-        <w:t xml:space="preserve">. </w:t>
+        <w:t xml:space="preserve"> of a black hole using an open source software NumFOCUS. </w:t>
       </w:r>
       <w:r>
         <w:t xml:space="preserve">To observe a black hole that is 55 million light years away, it would have required to build a huge telescope of size of planet earth. </w:t>
@@ -7826,15 +7635,7 @@
         <w:t>a classifier algorithm has to be trained on a manually annotated dataset that indicate software usage purpose.</w:t>
       </w:r>
       <w:r>
-        <w:t xml:space="preserve"> The </w:t>
-      </w:r>
-      <w:proofErr w:type="spellStart"/>
-      <w:r>
-        <w:t>SoMeSci</w:t>
-      </w:r>
-      <w:proofErr w:type="spellEnd"/>
-      <w:r>
-        <w:t xml:space="preserve"> data set already has annotation</w:t>
+        <w:t xml:space="preserve"> The SoMeSci data set already has annotation</w:t>
       </w:r>
       <w:r>
         <w:t>s</w:t>
@@ -8507,23 +8308,13 @@
                 <w:lang w:val="fr-FR"/>
               </w:rPr>
             </w:pPr>
-            <w:proofErr w:type="spellStart"/>
             <w:r>
               <w:rPr>
                 <w:sz w:val="20"/>
                 <w:szCs w:val="20"/>
                 <w:lang w:val="fr-FR"/>
               </w:rPr>
-              <w:t>Classify</w:t>
-            </w:r>
-            <w:proofErr w:type="spellEnd"/>
-            <w:r>
-              <w:rPr>
-                <w:sz w:val="20"/>
-                <w:szCs w:val="20"/>
-                <w:lang w:val="fr-FR"/>
-              </w:rPr>
-              <w:t xml:space="preserve"> </w:t>
+              <w:t xml:space="preserve">Classify </w:t>
             </w:r>
           </w:p>
         </w:tc>
@@ -8870,23 +8661,13 @@
                 <w:lang w:val="fr-FR"/>
               </w:rPr>
             </w:pPr>
-            <w:proofErr w:type="spellStart"/>
             <w:r>
               <w:rPr>
                 <w:sz w:val="20"/>
                 <w:szCs w:val="20"/>
                 <w:lang w:val="fr-FR"/>
               </w:rPr>
-              <w:t>Identify</w:t>
-            </w:r>
-            <w:proofErr w:type="spellEnd"/>
-            <w:r>
-              <w:rPr>
-                <w:sz w:val="20"/>
-                <w:szCs w:val="20"/>
-                <w:lang w:val="fr-FR"/>
-              </w:rPr>
-              <w:t xml:space="preserve"> </w:t>
+              <w:t xml:space="preserve">Identify </w:t>
             </w:r>
           </w:p>
         </w:tc>
@@ -9067,11 +8848,9 @@
       <w:r>
         <w:t xml:space="preserve"> </w:t>
       </w:r>
-      <w:proofErr w:type="spellStart"/>
       <w:r>
         <w:t>WikiData</w:t>
       </w:r>
-      <w:proofErr w:type="spellEnd"/>
       <w:r>
         <w:t>, SWO</w:t>
       </w:r>
@@ -9081,11 +8860,9 @@
       <w:r>
         <w:t xml:space="preserve">and </w:t>
       </w:r>
-      <w:proofErr w:type="spellStart"/>
       <w:r>
         <w:t>OntoSoft</w:t>
       </w:r>
-      <w:proofErr w:type="spellEnd"/>
       <w:r>
         <w:t xml:space="preserve">. </w:t>
       </w:r>
@@ -9095,138 +8872,108 @@
         <w:pStyle w:val="Heading3"/>
       </w:pPr>
       <w:bookmarkStart w:id="14" w:name="_Toc94565001"/>
-      <w:proofErr w:type="spellStart"/>
       <w:r>
         <w:t>WikiData</w:t>
       </w:r>
       <w:bookmarkEnd w:id="14"/>
-      <w:proofErr w:type="spellEnd"/>
-    </w:p>
-    <w:p>
-      <w:proofErr w:type="spellStart"/>
+    </w:p>
+    <w:p>
+      <w:r>
+        <w:t xml:space="preserve">Wikidata is a </w:t>
+      </w:r>
+      <w:r>
+        <w:t xml:space="preserve">multilingual knowledge graph that is curated collaboratively </w:t>
+      </w:r>
+      <w:r>
+        <w:t>by a Wikimedia community</w:t>
+      </w:r>
+      <w:r>
+        <w:t xml:space="preserve"> and serves as a freely available common source of structured data for everyone {</w:t>
+      </w:r>
+      <w:r>
+        <w:t>enwiki:1060114687</w:t>
+      </w:r>
+      <w:r>
+        <w:t xml:space="preserve">, </w:t>
+      </w:r>
+      <w:r>
+        <w:t>enwiki:1060408581</w:t>
+      </w:r>
+      <w:r>
+        <w:t>}.</w:t>
+      </w:r>
+      <w:r>
+        <w:t xml:space="preserve"> </w:t>
+      </w:r>
+    </w:p>
+    <w:p>
       <w:r>
         <w:t>Wikidata</w:t>
       </w:r>
-      <w:proofErr w:type="spellEnd"/>
-      <w:r>
-        <w:t xml:space="preserve"> is a </w:t>
-      </w:r>
-      <w:r>
-        <w:t xml:space="preserve">multilingual knowledge graph that is curated collaboratively </w:t>
-      </w:r>
-      <w:r>
-        <w:t>by a Wikimedia community</w:t>
-      </w:r>
-      <w:r>
-        <w:t xml:space="preserve"> and serves as a freely available common source of structured data for everyone {</w:t>
-      </w:r>
-      <w:r>
-        <w:t>enwiki:1060114687</w:t>
-      </w:r>
-      <w:r>
-        <w:t xml:space="preserve">, </w:t>
-      </w:r>
-      <w:r>
-        <w:t>enwiki:1060408581</w:t>
-      </w:r>
-      <w:r>
-        <w:t>}.</w:t>
+      <w:r>
+        <w:t xml:space="preserve"> was created by</w:t>
       </w:r>
       <w:r>
         <w:t xml:space="preserve"> </w:t>
       </w:r>
-    </w:p>
-    <w:p>
-      <w:proofErr w:type="spellStart"/>
-      <w:r>
-        <w:t>Wikidata</w:t>
-      </w:r>
-      <w:proofErr w:type="spellEnd"/>
-      <w:r>
-        <w:t xml:space="preserve"> was created by</w:t>
+      <w:r>
+        <w:t xml:space="preserve">Wikimedia foundation </w:t>
+      </w:r>
+      <w:r>
+        <w:t>mainly to store meta data that can be used for other Wikimedia projects such as Wikipedia</w:t>
+      </w:r>
+      <w:r>
+        <w:t xml:space="preserve">. Interestingly, wikidata is allowed to contain inconsistent and contradicting facts in order to embrace the diversity of knowledge about a given entity </w:t>
+      </w:r>
+      <w:r>
+        <w:t>{</w:t>
+      </w:r>
+      <w:r>
+        <w:t>vrandevcic2012wikidata</w:t>
+      </w:r>
+      <w:r>
+        <w:t>}</w:t>
+      </w:r>
+      <w:r>
+        <w:t xml:space="preserve">. </w:t>
+      </w:r>
+    </w:p>
+    <w:p>
+      <w:r>
+        <w:t xml:space="preserve">Although wikidata has a tremendous amount of data in it, there was no information </w:t>
+      </w:r>
+      <w:r>
+        <w:t>that would indicate</w:t>
+      </w:r>
+      <w:r>
+        <w:t xml:space="preserve"> software </w:t>
+      </w:r>
+      <w:r>
+        <w:t xml:space="preserve">usage </w:t>
+      </w:r>
+      <w:r>
+        <w:t>purposes</w:t>
+      </w:r>
+      <w:r>
+        <w:t xml:space="preserve">, rather information about software categories was found. </w:t>
+      </w:r>
+      <w:r>
+        <w:t>T</w:t>
+      </w:r>
+      <w:r>
+        <w:t>herefore, an indirect approach has been taken to list down</w:t>
       </w:r>
       <w:r>
         <w:t xml:space="preserve"> </w:t>
       </w:r>
       <w:r>
-        <w:t xml:space="preserve">Wikimedia foundation </w:t>
-      </w:r>
-      <w:r>
-        <w:t>mainly to store meta data that can be used for other Wikimedia projects such as Wikipedia</w:t>
-      </w:r>
-      <w:r>
-        <w:t xml:space="preserve">. Interestingly, </w:t>
-      </w:r>
-      <w:proofErr w:type="spellStart"/>
-      <w:r>
-        <w:t>wikidata</w:t>
-      </w:r>
-      <w:proofErr w:type="spellEnd"/>
-      <w:r>
-        <w:t xml:space="preserve"> is allowed to contain inconsistent and contradicting facts in order to embrace the diversity of knowledge about a given entity </w:t>
-      </w:r>
-      <w:r>
-        <w:t>{</w:t>
-      </w:r>
-      <w:r>
-        <w:t>vrandevcic2012wikidata</w:t>
-      </w:r>
-      <w:r>
-        <w:t>}</w:t>
-      </w:r>
-      <w:r>
-        <w:t xml:space="preserve">. </w:t>
-      </w:r>
-    </w:p>
-    <w:p>
-      <w:r>
-        <w:t xml:space="preserve">Although </w:t>
-      </w:r>
-      <w:proofErr w:type="spellStart"/>
-      <w:r>
-        <w:t>wikidata</w:t>
-      </w:r>
-      <w:proofErr w:type="spellEnd"/>
-      <w:r>
-        <w:t xml:space="preserve"> has a tremendous amount of data in it, there was no information </w:t>
-      </w:r>
-      <w:r>
-        <w:t>that would indicate</w:t>
-      </w:r>
-      <w:r>
-        <w:t xml:space="preserve"> software </w:t>
-      </w:r>
-      <w:r>
-        <w:t xml:space="preserve">usage </w:t>
-      </w:r>
-      <w:r>
-        <w:t>purposes</w:t>
-      </w:r>
-      <w:r>
-        <w:t xml:space="preserve">, rather information about software categories was found. </w:t>
-      </w:r>
-      <w:r>
-        <w:t>T</w:t>
-      </w:r>
-      <w:r>
-        <w:t>herefore, an indirect approach has been taken to list down</w:t>
-      </w:r>
-      <w:r>
-        <w:t xml:space="preserve"> </w:t>
-      </w:r>
-      <w:r>
         <w:t xml:space="preserve">possible software purposes from software categories by assuming each software category has essentially a software purpose associated to it. </w:t>
       </w:r>
     </w:p>
     <w:p>
-      <w:proofErr w:type="spellStart"/>
       <w:r>
         <w:lastRenderedPageBreak/>
-        <w:t>Wikidata</w:t>
-      </w:r>
-      <w:proofErr w:type="spellEnd"/>
-      <w:r>
-        <w:t xml:space="preserve"> comes with a bunch of tools like, SPARQL end point, query builder, data visualization tools, etc. Thus</w:t>
+        <w:t>Wikidata comes with a bunch of tools like, SPARQL end point, query builder, data visualization tools, etc. Thus</w:t>
       </w:r>
       <w:r>
         <w:t xml:space="preserve"> a </w:t>
@@ -9394,15 +9141,7 @@
         </w:numPr>
       </w:pPr>
       <w:r>
-        <w:t xml:space="preserve">First query result from the SPARQL terminal of </w:t>
-      </w:r>
-      <w:proofErr w:type="spellStart"/>
-      <w:r>
-        <w:t>wikidata</w:t>
-      </w:r>
-      <w:proofErr w:type="spellEnd"/>
-      <w:r>
-        <w:t xml:space="preserve"> has been downloaded in a csv file format</w:t>
+        <w:t>First query result from the SPARQL terminal of wikidata has been downloaded in a csv file format</w:t>
       </w:r>
       <w:r>
         <w:t>, with a data structure that supports node and edge.</w:t>
@@ -9447,23 +9186,7 @@
         <w:t>To unravel the overlapping nodes for visibility, t</w:t>
       </w:r>
       <w:r>
-        <w:t>he lay-out of the graph is then changed to “</w:t>
-      </w:r>
-      <w:proofErr w:type="spellStart"/>
-      <w:r>
-        <w:t>Fruchterman</w:t>
-      </w:r>
-      <w:proofErr w:type="spellEnd"/>
-      <w:r>
-        <w:t xml:space="preserve"> </w:t>
-      </w:r>
-      <w:proofErr w:type="spellStart"/>
-      <w:r>
-        <w:t>Reingold</w:t>
-      </w:r>
-      <w:proofErr w:type="spellEnd"/>
-      <w:r>
-        <w:t>”</w:t>
+        <w:t>he lay-out of the graph is then changed to “Fruchterman Reingold”</w:t>
       </w:r>
       <w:r>
         <w:t xml:space="preserve">. </w:t>
@@ -11289,15 +11012,7 @@
     </w:p>
     <w:p>
       <w:r>
-        <w:t xml:space="preserve">The main aim of software category analysis of </w:t>
-      </w:r>
-      <w:proofErr w:type="spellStart"/>
-      <w:r>
-        <w:t>wikidata</w:t>
-      </w:r>
-      <w:proofErr w:type="spellEnd"/>
-      <w:r>
-        <w:t xml:space="preserve"> was to find possible software usage purposes from each software category. </w:t>
+        <w:t xml:space="preserve">The main aim of software category analysis of wikidata was to find possible software usage purposes from each software category. </w:t>
       </w:r>
       <w:r>
         <w:t xml:space="preserve">It is </w:t>
@@ -11686,7 +11401,6 @@
                 <w:szCs w:val="20"/>
               </w:rPr>
             </w:pPr>
-            <w:proofErr w:type="spellStart"/>
             <w:r>
               <w:rPr>
                 <w:sz w:val="20"/>
@@ -11695,7 +11409,6 @@
               <w:lastRenderedPageBreak/>
               <w:t>OpenEV</w:t>
             </w:r>
-            <w:proofErr w:type="spellEnd"/>
           </w:p>
           <w:p>
             <w:pPr>
@@ -11940,7 +11653,6 @@
                 <w:szCs w:val="20"/>
               </w:rPr>
             </w:pPr>
-            <w:proofErr w:type="spellStart"/>
             <w:r>
               <w:rPr>
                 <w:sz w:val="20"/>
@@ -11948,7 +11660,6 @@
               </w:rPr>
               <w:t>NetSim</w:t>
             </w:r>
-            <w:proofErr w:type="spellEnd"/>
           </w:p>
           <w:p>
             <w:pPr>
@@ -11963,7 +11674,6 @@
                 <w:szCs w:val="20"/>
               </w:rPr>
             </w:pPr>
-            <w:proofErr w:type="spellStart"/>
             <w:r>
               <w:rPr>
                 <w:sz w:val="20"/>
@@ -11971,7 +11681,6 @@
               </w:rPr>
               <w:t>GloMoSim</w:t>
             </w:r>
-            <w:proofErr w:type="spellEnd"/>
           </w:p>
         </w:tc>
       </w:tr>
@@ -12894,15 +12603,7 @@
         <w:t>rom the analysis of software categories</w:t>
       </w:r>
       <w:r>
-        <w:t xml:space="preserve"> of </w:t>
-      </w:r>
-      <w:proofErr w:type="spellStart"/>
-      <w:r>
-        <w:t>wikidata</w:t>
-      </w:r>
-      <w:proofErr w:type="spellEnd"/>
-      <w:r>
-        <w:t xml:space="preserve"> ontology</w:t>
+        <w:t xml:space="preserve"> of wikidata ontology</w:t>
       </w:r>
       <w:r>
         <w:t xml:space="preserve">, </w:t>
@@ -13087,15 +12788,7 @@
         <w:t xml:space="preserve"> for possible software purposes. </w:t>
       </w:r>
       <w:r>
-        <w:t xml:space="preserve">Unlike </w:t>
-      </w:r>
-      <w:proofErr w:type="spellStart"/>
-      <w:r>
-        <w:t>wikidata</w:t>
-      </w:r>
-      <w:proofErr w:type="spellEnd"/>
-      <w:r>
-        <w:t xml:space="preserve">, a list of possible software purpose were found directly </w:t>
+        <w:t xml:space="preserve">Unlike wikidata, a list of possible software purpose were found directly </w:t>
       </w:r>
       <w:r>
         <w:t>in “</w:t>
@@ -13469,21 +13162,14 @@
         <w:pStyle w:val="Heading3"/>
       </w:pPr>
       <w:bookmarkStart w:id="16" w:name="_Toc94565003"/>
-      <w:proofErr w:type="spellStart"/>
       <w:r>
         <w:t>OntoSoft</w:t>
       </w:r>
       <w:bookmarkEnd w:id="16"/>
-      <w:proofErr w:type="spellEnd"/>
-    </w:p>
-    <w:p>
-      <w:proofErr w:type="spellStart"/>
-      <w:r>
-        <w:t>Onosoft</w:t>
-      </w:r>
-      <w:proofErr w:type="spellEnd"/>
-      <w:r>
-        <w:t xml:space="preserve"> is </w:t>
+    </w:p>
+    <w:p>
+      <w:r>
+        <w:t xml:space="preserve">Onosoft is </w:t>
       </w:r>
       <w:r>
         <w:t>a software registry framework that stores important metadata</w:t>
@@ -13519,15 +13205,7 @@
         <w:t xml:space="preserve">. </w:t>
       </w:r>
       <w:r>
-        <w:t xml:space="preserve">These descriptions are visualized in a 6 dimensional pie-chart, with each slice indicating the completeness of the description. Particularly, </w:t>
-      </w:r>
-      <w:proofErr w:type="spellStart"/>
-      <w:r>
-        <w:t>Ontosoft</w:t>
-      </w:r>
-      <w:proofErr w:type="spellEnd"/>
-      <w:r>
-        <w:t xml:space="preserve"> focuses on the geoscience because software resources are not being shared adequately in that field </w:t>
+        <w:t xml:space="preserve">These descriptions are visualized in a 6 dimensional pie-chart, with each slice indicating the completeness of the description. Particularly, Ontosoft focuses on the geoscience because software resources are not being shared adequately in that field </w:t>
       </w:r>
       <w:r>
         <w:t>{</w:t>
@@ -13897,13 +13575,8 @@
         <w:t>6 dimensions</w:t>
       </w:r>
       <w:r>
-        <w:t xml:space="preserve"> of the </w:t>
-      </w:r>
-      <w:proofErr w:type="spellStart"/>
-      <w:r>
-        <w:t>Ontosoft</w:t>
-      </w:r>
-      <w:proofErr w:type="spellEnd"/>
+        <w:t xml:space="preserve"> of the Ontosoft</w:t>
+      </w:r>
       <w:r>
         <w:t>, particularly the “understand” dimension has nearly 400 domain specific key words that would potentially indicate software</w:t>
       </w:r>
@@ -14658,7 +14331,6 @@
       <w:r>
         <w:t xml:space="preserve">Based on a through analysis of scientific literatures in </w:t>
       </w:r>
-      <w:proofErr w:type="spellStart"/>
       <w:r>
         <w:rPr>
           <w:b/>
@@ -14666,7 +14338,6 @@
         </w:rPr>
         <w:t>SoMeSci</w:t>
       </w:r>
-      <w:proofErr w:type="spellEnd"/>
       <w:r>
         <w:t xml:space="preserve"> dataset, software ontologies and the sci-crunch repository, overall 8 main types of software usage purpose have been identified. </w:t>
       </w:r>
@@ -14772,7 +14443,13 @@
     </w:p>
     <w:p>
       <w:r>
-        <w:t xml:space="preserve">The overview of work flow process followed to identify these software usage purpose is shown in the figure below. </w:t>
+        <w:t xml:space="preserve">The overview of work flow process followed to identify these software usage purpose is </w:t>
+      </w:r>
+      <w:r>
+        <w:t>summarized in the picture shown below</w:t>
+      </w:r>
+      <w:r>
+        <w:t xml:space="preserve">. </w:t>
       </w:r>
     </w:p>
     <w:p>
@@ -14791,10 +14468,10 @@
           <w:color w:val="FF0000"/>
         </w:rPr>
         <w:drawing>
-          <wp:inline distT="0" distB="0" distL="0" distR="0" wp14:anchorId="084A91A2" wp14:editId="1BE76480">
-            <wp:extent cx="5760720" cy="2912110"/>
-            <wp:effectExtent l="0" t="0" r="0" b="2540"/>
-            <wp:docPr id="6" name="Picture 6" descr="Diagram&#10;&#10;Description automatically generated"/>
+          <wp:inline distT="0" distB="0" distL="0" distR="0" wp14:anchorId="02896F59" wp14:editId="21F09DC4">
+            <wp:extent cx="5760720" cy="2841122"/>
+            <wp:effectExtent l="0" t="0" r="0" b="0"/>
+            <wp:docPr id="26" name="Picture 26" descr="Diagram&#10;&#10;Description automatically generated"/>
             <wp:cNvGraphicFramePr>
               <a:graphicFrameLocks xmlns:a="http://schemas.openxmlformats.org/drawingml/2006/main" noChangeAspect="1"/>
             </wp:cNvGraphicFramePr>
@@ -14802,10 +14479,10 @@
               <a:graphicData uri="http://schemas.openxmlformats.org/drawingml/2006/picture">
                 <pic:pic xmlns:pic="http://schemas.openxmlformats.org/drawingml/2006/picture">
                   <pic:nvPicPr>
-                    <pic:cNvPr id="6" name="Picture 6" descr="Diagram&#10;&#10;Description automatically generated"/>
+                    <pic:cNvPr id="26" name="Picture 26" descr="Diagram&#10;&#10;Description automatically generated"/>
                     <pic:cNvPicPr/>
                   </pic:nvPicPr>
-                  <pic:blipFill>
+                  <pic:blipFill rotWithShape="1">
                     <a:blip r:embed="rId19">
                       <a:extLst>
                         <a:ext uri="{28A0092B-C50C-407E-A947-70E740481C1C}">
@@ -14813,18 +14490,25 @@
                         </a:ext>
                       </a:extLst>
                     </a:blip>
-                    <a:stretch>
-                      <a:fillRect/>
-                    </a:stretch>
+                    <a:srcRect t="22805"/>
+                    <a:stretch/>
                   </pic:blipFill>
-                  <pic:spPr>
+                  <pic:spPr bwMode="auto">
                     <a:xfrm>
                       <a:off x="0" y="0"/>
-                      <a:ext cx="5760720" cy="2912110"/>
+                      <a:ext cx="5760720" cy="2841122"/>
                     </a:xfrm>
                     <a:prstGeom prst="rect">
                       <a:avLst/>
                     </a:prstGeom>
+                    <a:ln>
+                      <a:noFill/>
+                    </a:ln>
+                    <a:extLst>
+                      <a:ext uri="{53640926-AAD7-44D8-BBD7-CCE9431645EC}">
+                        <a14:shadowObscured xmlns:a14="http://schemas.microsoft.com/office/drawing/2010/main"/>
+                      </a:ext>
+                    </a:extLst>
                   </pic:spPr>
                 </pic:pic>
               </a:graphicData>
@@ -14835,15 +14519,7 @@
     </w:p>
     <w:p>
       <w:r>
-        <w:t xml:space="preserve">To establish a clear boundary and avoid ambiguity during the annotation process of software usage statements, in </w:t>
-      </w:r>
-      <w:proofErr w:type="spellStart"/>
-      <w:r>
-        <w:t>SoMeSci</w:t>
-      </w:r>
-      <w:proofErr w:type="spellEnd"/>
-      <w:r>
-        <w:t xml:space="preserve"> data set, each software usage purpose has been clearly defined</w:t>
+        <w:t>To establish a clear boundary and avoid ambiguity during the annotation process of software usage statements, in SoMeSci data set, each software usage purpose has been clearly defined</w:t>
       </w:r>
       <w:r>
         <w:t xml:space="preserve"> based on literature</w:t>
@@ -14909,15 +14585,7 @@
         <w:t xml:space="preserve">for instance, </w:t>
       </w:r>
       <w:r>
-        <w:t xml:space="preserve">scientists used an </w:t>
-      </w:r>
-      <w:proofErr w:type="spellStart"/>
-      <w:r>
-        <w:t>Actigraph</w:t>
-      </w:r>
-      <w:proofErr w:type="spellEnd"/>
-      <w:r>
-        <w:t xml:space="preserve"> Reader Interface Unit (RIU-41A) with its software to </w:t>
+        <w:t xml:space="preserve">scientists used an Actigraph Reader Interface Unit (RIU-41A) with its software to </w:t>
       </w:r>
       <w:r>
         <w:t xml:space="preserve">measure the level of </w:t>
@@ -15125,7 +14793,6 @@
         </w:rPr>
         <w:t xml:space="preserve">From here add examples from </w:t>
       </w:r>
-      <w:proofErr w:type="spellStart"/>
       <w:r>
         <w:rPr>
           <w:b/>
@@ -15136,7 +14803,6 @@
         </w:rPr>
         <w:t>SoMeSci</w:t>
       </w:r>
-      <w:proofErr w:type="spellEnd"/>
       <w:r>
         <w:rPr>
           <w:i/>
@@ -15170,7 +14836,17 @@
         <w:t xml:space="preserve">of data </w:t>
       </w:r>
       <w:r>
-        <w:t xml:space="preserve">with a goal of discovering a new insight that would support conclusions or decision making. Data analysis involves </w:t>
+        <w:t xml:space="preserve">with </w:t>
+      </w:r>
+      <w:r>
+        <w:rPr>
+          <w:i/>
+          <w:iCs/>
+        </w:rPr>
+        <w:t>a goal of discovering a new insight</w:t>
+      </w:r>
+      <w:r>
+        <w:t xml:space="preserve"> that would support conclusions or decision making. Data analysis involves </w:t>
       </w:r>
       <w:r>
         <w:t>diverse</w:t>
@@ -15202,8 +14878,6 @@
       <w:r>
         <w:t xml:space="preserve">}. </w:t>
       </w:r>
-    </w:p>
-    <w:p>
       <w:r>
         <w:t xml:space="preserve">In </w:t>
       </w:r>
@@ -15831,7 +15505,7 @@
                 <w:sz w:val="20"/>
                 <w:szCs w:val="20"/>
               </w:rPr>
-              <w:t>Data encoding</w:t>
+              <w:t>Data cleaning</w:t>
             </w:r>
           </w:p>
           <w:p>
@@ -15851,7 +15525,7 @@
                 <w:sz w:val="20"/>
                 <w:szCs w:val="20"/>
               </w:rPr>
-              <w:t xml:space="preserve">Text editing </w:t>
+              <w:t>Data encoding</w:t>
             </w:r>
           </w:p>
           <w:p>
@@ -15871,7 +15545,7 @@
                 <w:sz w:val="20"/>
                 <w:szCs w:val="20"/>
               </w:rPr>
-              <w:t>Error correction</w:t>
+              <w:t xml:space="preserve">Text editing </w:t>
             </w:r>
           </w:p>
           <w:p>
@@ -15884,16 +15558,36 @@
               <w:rPr>
                 <w:sz w:val="20"/>
                 <w:szCs w:val="20"/>
-                <w:lang w:val="it-IT"/>
               </w:rPr>
             </w:pPr>
             <w:r>
+              <w:rPr>
+                <w:sz w:val="20"/>
+                <w:szCs w:val="20"/>
+              </w:rPr>
+              <w:lastRenderedPageBreak/>
+              <w:t>Error correction</w:t>
+            </w:r>
+          </w:p>
+          <w:p>
+            <w:pPr>
+              <w:pStyle w:val="ListParagraph"/>
+              <w:numPr>
+                <w:ilvl w:val="0"/>
+                <w:numId w:val="35"/>
+              </w:numPr>
               <w:rPr>
                 <w:sz w:val="20"/>
                 <w:szCs w:val="20"/>
                 <w:lang w:val="it-IT"/>
               </w:rPr>
-              <w:lastRenderedPageBreak/>
+            </w:pPr>
+            <w:r>
+              <w:rPr>
+                <w:sz w:val="20"/>
+                <w:szCs w:val="20"/>
+                <w:lang w:val="it-IT"/>
+              </w:rPr>
               <w:t xml:space="preserve">Data </w:t>
             </w:r>
             <w:r>
@@ -17054,31 +16748,7 @@
         <w:t>arious</w:t>
       </w:r>
       <w:r>
-        <w:t xml:space="preserve"> corpora such as </w:t>
-      </w:r>
-      <w:proofErr w:type="spellStart"/>
-      <w:r>
-        <w:t>BioNerDs</w:t>
-      </w:r>
-      <w:proofErr w:type="spellEnd"/>
-      <w:r>
-        <w:t xml:space="preserve">, </w:t>
-      </w:r>
-      <w:proofErr w:type="spellStart"/>
-      <w:r>
-        <w:t>SoftCite</w:t>
-      </w:r>
-      <w:proofErr w:type="spellEnd"/>
-      <w:r>
-        <w:t xml:space="preserve">, </w:t>
-      </w:r>
-      <w:proofErr w:type="spellStart"/>
-      <w:r>
-        <w:t>SoSciSoSci</w:t>
-      </w:r>
-      <w:proofErr w:type="spellEnd"/>
-      <w:r>
-        <w:t>, is already available</w:t>
+        <w:t xml:space="preserve"> corpora such as BioNerDs, SoftCite, SoSciSoSci, is already available</w:t>
       </w:r>
       <w:r>
         <w:t xml:space="preserve"> with software mention </w:t>
@@ -17111,66 +16781,63 @@
         <w:t xml:space="preserve">gold standard </w:t>
       </w:r>
       <w:r>
-        <w:t xml:space="preserve">corpus, </w:t>
-      </w:r>
-      <w:proofErr w:type="spellStart"/>
-      <w:r>
-        <w:t>SoMeSci</w:t>
-      </w:r>
-      <w:proofErr w:type="spellEnd"/>
-      <w:r>
-        <w:t xml:space="preserve">, has been introduced recently. </w:t>
-      </w:r>
-      <w:proofErr w:type="spellStart"/>
-      <w:r>
-        <w:t>SoMeSci</w:t>
-      </w:r>
-      <w:proofErr w:type="spellEnd"/>
+        <w:t xml:space="preserve">corpus, SoMeSci, has been introduced recently. SoMeSci </w:t>
+      </w:r>
+      <w:r>
+        <w:t>is a rich</w:t>
+      </w:r>
       <w:r>
         <w:t xml:space="preserve"> </w:t>
       </w:r>
       <w:r>
-        <w:t>is a rich</w:t>
+        <w:t xml:space="preserve">data set that provides information about various software types such as </w:t>
+      </w:r>
+      <w:r>
+        <w:t>a</w:t>
+      </w:r>
+      <w:r>
+        <w:t xml:space="preserve">pplication, </w:t>
+      </w:r>
+      <w:r>
+        <w:t>p</w:t>
+      </w:r>
+      <w:r>
+        <w:t xml:space="preserve">rogramming environment, operating system and plugin. </w:t>
+      </w:r>
+      <w:r>
+        <w:t xml:space="preserve">In addition, information about types of software mention, such as usage, mention, creation and deposition </w:t>
+      </w:r>
+      <w:r>
+        <w:t>along with additional information about a software such as version, developer, extension, citation, etc</w:t>
+      </w:r>
+      <w:r>
+        <w:t xml:space="preserve"> is included in the SoMeSci data set</w:t>
+      </w:r>
+      <w:r>
+        <w:t xml:space="preserve">. </w:t>
+      </w:r>
+    </w:p>
+    <w:p>
+      <w:r>
+        <w:t xml:space="preserve">However, SoMeSci dataset does not contain information about software usage purposes. Therefore, the data set has been extended with software purpose annotations according to </w:t>
+      </w:r>
+      <w:r>
+        <w:t xml:space="preserve">eight </w:t>
+      </w:r>
+      <w:r>
+        <w:t xml:space="preserve">classes of software usage purposes </w:t>
+      </w:r>
+      <w:r>
+        <w:t xml:space="preserve">identified </w:t>
       </w:r>
       <w:r>
         <w:t xml:space="preserve"> </w:t>
       </w:r>
       <w:r>
-        <w:t xml:space="preserve">data set that provides information about various software types such as </w:t>
-      </w:r>
-      <w:r>
-        <w:t>a</w:t>
-      </w:r>
-      <w:r>
-        <w:t xml:space="preserve">pplication, </w:t>
-      </w:r>
-      <w:r>
-        <w:t>p</w:t>
-      </w:r>
-      <w:r>
-        <w:t xml:space="preserve">rogramming environment, operating system and plugin. </w:t>
-      </w:r>
-      <w:r>
-        <w:t xml:space="preserve">In addition, information about types of software mention, such as usage, mention, creation and deposition </w:t>
-      </w:r>
-      <w:r>
-        <w:t xml:space="preserve">along with additional information about a software such as version, developer, extension, citation, </w:t>
-      </w:r>
-      <w:proofErr w:type="spellStart"/>
-      <w:r>
-        <w:t>etc</w:t>
-      </w:r>
-      <w:proofErr w:type="spellEnd"/>
-      <w:r>
-        <w:t xml:space="preserve"> is included in the </w:t>
-      </w:r>
-      <w:proofErr w:type="spellStart"/>
-      <w:r>
-        <w:t>SoMeSci</w:t>
-      </w:r>
-      <w:proofErr w:type="spellEnd"/>
-      <w:r>
-        <w:t xml:space="preserve"> data set</w:t>
+        <w:t xml:space="preserve">in the earlier </w:t>
+      </w:r>
+      <w:r>
+        <w:t>section</w:t>
       </w:r>
       <w:r>
         <w:t xml:space="preserve">. </w:t>
@@ -17178,55 +16845,13 @@
     </w:p>
     <w:p>
       <w:r>
-        <w:t xml:space="preserve">However, </w:t>
-      </w:r>
-      <w:proofErr w:type="spellStart"/>
-      <w:r>
-        <w:t>SoMeSci</w:t>
-      </w:r>
-      <w:proofErr w:type="spellEnd"/>
-      <w:r>
-        <w:t xml:space="preserve"> dataset does not contain information about software usage purposes. Therefore, the data set has been extended with software purpose annotations according to </w:t>
-      </w:r>
-      <w:r>
-        <w:t xml:space="preserve">eight </w:t>
-      </w:r>
-      <w:r>
-        <w:t xml:space="preserve">classes of software usage purposes </w:t>
-      </w:r>
-      <w:r>
-        <w:t xml:space="preserve">identified </w:t>
-      </w:r>
-      <w:r>
-        <w:t xml:space="preserve"> </w:t>
-      </w:r>
-      <w:r>
-        <w:t xml:space="preserve">in the earlier </w:t>
-      </w:r>
-      <w:r>
-        <w:t>section</w:t>
-      </w:r>
-      <w:r>
-        <w:t xml:space="preserve">. </w:t>
-      </w:r>
-    </w:p>
-    <w:p>
-      <w:r>
         <w:t>This section narrates</w:t>
       </w:r>
       <w:r>
         <w:t xml:space="preserve"> about:</w:t>
       </w:r>
       <w:r>
-        <w:t xml:space="preserve"> how </w:t>
-      </w:r>
-      <w:proofErr w:type="spellStart"/>
-      <w:r>
-        <w:t>SoMeSci</w:t>
-      </w:r>
-      <w:proofErr w:type="spellEnd"/>
-      <w:r>
-        <w:t xml:space="preserve"> data set has been extended with software purpose annotations,</w:t>
+        <w:t xml:space="preserve"> how SoMeSci data set has been extended with software purpose annotations,</w:t>
       </w:r>
       <w:r>
         <w:t xml:space="preserve"> issues observed during annotation, pre-processing of the data-set, analysis results of the data and transformation to a suitable format for training purpose. </w:t>
@@ -17380,13 +17005,8 @@
       <w:bookmarkEnd w:id="31"/>
     </w:p>
     <w:p>
-      <w:proofErr w:type="spellStart"/>
-      <w:r>
-        <w:t>SoMeSci</w:t>
-      </w:r>
-      <w:proofErr w:type="spellEnd"/>
-      <w:r>
-        <w:t xml:space="preserve"> already </w:t>
+      <w:r>
+        <w:t xml:space="preserve">SoMeSci already </w:t>
       </w:r>
       <w:r>
         <w:t xml:space="preserve">came with a lot of annotations about software type, mention type, and additional information about a software like version, developer, URL, citation, license etc. </w:t>
@@ -17394,15 +17014,7 @@
     </w:p>
     <w:p>
       <w:r>
-        <w:t xml:space="preserve">The extension of </w:t>
-      </w:r>
-      <w:proofErr w:type="spellStart"/>
-      <w:r>
-        <w:t>SoMeSci</w:t>
-      </w:r>
-      <w:proofErr w:type="spellEnd"/>
-      <w:r>
-        <w:t xml:space="preserve"> with </w:t>
+        <w:t xml:space="preserve">The extension of SoMeSci with </w:t>
       </w:r>
       <w:r>
         <w:t xml:space="preserve">software purpose annotations </w:t>
@@ -17534,15 +17146,7 @@
         <w:t xml:space="preserve">with software purpose </w:t>
       </w:r>
       <w:r>
-        <w:t xml:space="preserve">in the </w:t>
-      </w:r>
-      <w:proofErr w:type="spellStart"/>
-      <w:r>
-        <w:t>SoMeSci</w:t>
-      </w:r>
-      <w:proofErr w:type="spellEnd"/>
-      <w:r>
-        <w:t xml:space="preserve"> data set has been carried out based on the set of eight labels identified from the previous section. Accordingly each instance of software usage mention has been annotated with purpose </w:t>
+        <w:t xml:space="preserve">in the SoMeSci data set has been carried out based on the set of eight labels identified from the previous section. Accordingly each instance of software usage mention has been annotated with purpose </w:t>
       </w:r>
       <w:r>
         <w:t>of the software usage.</w:t>
@@ -17574,15 +17178,7 @@
         <w:t xml:space="preserve"> </w:t>
       </w:r>
       <w:r>
-        <w:t xml:space="preserve">For example, </w:t>
-      </w:r>
-      <w:proofErr w:type="spellStart"/>
-      <w:r>
-        <w:t>FlexArray</w:t>
-      </w:r>
-      <w:proofErr w:type="spellEnd"/>
-      <w:r>
-        <w:t xml:space="preserve"> software on the figure below, has been annotated with software purpose analysis even though the same software was used for visualization purpose as well. This is because on this context analysis is more important than visualization in essence that visualization could be interpreted as one kind of analysis.</w:t>
+        <w:t>For example, FlexArray software on the figure below, has been annotated with software purpose analysis even though the same software was used for visualization purpose as well. This is because on this context analysis is more important than visualization in essence that visualization could be interpreted as one kind of analysis.</w:t>
       </w:r>
     </w:p>
     <w:p>
@@ -17689,15 +17285,7 @@
     </w:p>
     <w:p>
       <w:r>
-        <w:t xml:space="preserve">During the annotation of </w:t>
-      </w:r>
-      <w:proofErr w:type="spellStart"/>
-      <w:r>
-        <w:t>SoMeSci</w:t>
-      </w:r>
-      <w:proofErr w:type="spellEnd"/>
-      <w:r>
-        <w:t xml:space="preserve"> usage mentions with software purpose labels, few instances where  the original software usage annotation seemed like just mention of s software has been skipped during the first phase of annotation. </w:t>
+        <w:t xml:space="preserve">During the annotation of SoMeSci usage mentions with software purpose labels, few instances where  the original software usage annotation seemed like just mention of s software has been skipped during the first phase of annotation. </w:t>
       </w:r>
     </w:p>
     <w:p>
@@ -17751,23 +17339,7 @@
         <w:t xml:space="preserve">of </w:t>
       </w:r>
       <w:r>
-        <w:t xml:space="preserve">the </w:t>
-      </w:r>
-      <w:proofErr w:type="spellStart"/>
-      <w:r>
-        <w:t>SoMeSci</w:t>
-      </w:r>
-      <w:proofErr w:type="spellEnd"/>
-      <w:r>
-        <w:t xml:space="preserve"> annotated data set, to an IOB format was carried out using </w:t>
-      </w:r>
-      <w:proofErr w:type="spellStart"/>
-      <w:r>
-        <w:t>articlenizer</w:t>
-      </w:r>
-      <w:proofErr w:type="spellEnd"/>
-      <w:r>
-        <w:t xml:space="preserve">  software which was designed to handle only single annotation per software. </w:t>
+        <w:t xml:space="preserve">the SoMeSci annotated data set, to an IOB format was carried out using articlenizer  software which was designed to handle only single annotation per software. </w:t>
       </w:r>
     </w:p>
     <w:p>
@@ -17821,23 +17393,7 @@
         <w:t>To find further insights about the data, a</w:t>
       </w:r>
       <w:r>
-        <w:t xml:space="preserve">nalysis of cleaned </w:t>
-      </w:r>
-      <w:proofErr w:type="spellStart"/>
-      <w:r>
-        <w:t>SoMeSci</w:t>
-      </w:r>
-      <w:proofErr w:type="spellEnd"/>
-      <w:r>
-        <w:t xml:space="preserve"> data set that contains </w:t>
-      </w:r>
-      <w:proofErr w:type="spellStart"/>
-      <w:r>
-        <w:t>software_usage_purpose</w:t>
-      </w:r>
-      <w:proofErr w:type="spellEnd"/>
-      <w:r>
-        <w:t xml:space="preserve"> </w:t>
+        <w:t xml:space="preserve">nalysis of cleaned SoMeSci data set that contains software_usage_purpose </w:t>
       </w:r>
       <w:r>
         <w:t xml:space="preserve">has been carried out. </w:t>
@@ -18266,9 +17822,17 @@
           <w:sz w:val="20"/>
           <w:szCs w:val="20"/>
         </w:rPr>
-        <w:t xml:space="preserve">Nev </w:t>
-      </w:r>
-      <w:proofErr w:type="spellStart"/>
+        <w:t xml:space="preserve">Nev eol </w:t>
+      </w:r>
+      <w:r>
+        <w:rPr>
+          <w:rFonts w:ascii="AdvP7155" w:hAnsi="AdvP7155"/>
+          <w:color w:val="231F20"/>
+          <w:sz w:val="20"/>
+          <w:szCs w:val="20"/>
+        </w:rPr>
+        <w:t>et al.</w:t>
+      </w:r>
       <w:r>
         <w:rPr>
           <w:rFonts w:ascii="AdvP7151" w:hAnsi="AdvP7151"/>
@@ -18276,34 +17840,6 @@
           <w:sz w:val="20"/>
           <w:szCs w:val="20"/>
         </w:rPr>
-        <w:t>eol</w:t>
-      </w:r>
-      <w:proofErr w:type="spellEnd"/>
-      <w:r>
-        <w:rPr>
-          <w:rFonts w:ascii="AdvP7151" w:hAnsi="AdvP7151"/>
-          <w:color w:val="231F20"/>
-          <w:sz w:val="20"/>
-          <w:szCs w:val="20"/>
-        </w:rPr>
-        <w:t xml:space="preserve"> </w:t>
-      </w:r>
-      <w:r>
-        <w:rPr>
-          <w:rFonts w:ascii="AdvP7155" w:hAnsi="AdvP7155"/>
-          <w:color w:val="231F20"/>
-          <w:sz w:val="20"/>
-          <w:szCs w:val="20"/>
-        </w:rPr>
-        <w:t>et al.</w:t>
-      </w:r>
-      <w:r>
-        <w:rPr>
-          <w:rFonts w:ascii="AdvP7151" w:hAnsi="AdvP7151"/>
-          <w:color w:val="231F20"/>
-          <w:sz w:val="20"/>
-          <w:szCs w:val="20"/>
-        </w:rPr>
         <w:t>,</w:t>
       </w:r>
       <w:r>
@@ -18341,21 +17877,7 @@
         <w:rPr>
           <w:color w:val="000000"/>
         </w:rPr>
-        <w:t xml:space="preserve">Fortunately, </w:t>
-      </w:r>
-      <w:proofErr w:type="spellStart"/>
-      <w:r>
-        <w:rPr>
-          <w:color w:val="000000"/>
-        </w:rPr>
-        <w:t>SoMeSci</w:t>
-      </w:r>
-      <w:proofErr w:type="spellEnd"/>
-      <w:r>
-        <w:rPr>
-          <w:color w:val="000000"/>
-        </w:rPr>
-        <w:t xml:space="preserve">, a new set of gold standard labelled data set has been published recently and can be used for automatic extraction of information about software. The data set has been annotated with information about a software such as various types of software and type of mention, relational labels such as version, developer, publisher, license,…etc.  Such additional information about software helps to uniquely identify and disambiguate software from one another. </w:t>
+        <w:t xml:space="preserve">Fortunately, SoMeSci, a new set of gold standard labelled data set has been published recently and can be used for automatic extraction of information about software. The data set has been annotated with information about a software such as various types of software and type of mention, relational labels such as version, developer, publisher, license,…etc.  Such additional information about software helps to uniquely identify and disambiguate software from one another. </w:t>
       </w:r>
     </w:p>
     <w:p/>
@@ -18751,21 +18273,7 @@
         <w:rPr>
           <w:lang w:val="de-DE"/>
         </w:rPr>
-        <w:t xml:space="preserve">Maximum </w:t>
-      </w:r>
-      <w:proofErr w:type="spellStart"/>
-      <w:r>
-        <w:rPr>
-          <w:lang w:val="de-DE"/>
-        </w:rPr>
-        <w:t>entropy</w:t>
-      </w:r>
-      <w:proofErr w:type="spellEnd"/>
-      <w:r>
-        <w:rPr>
-          <w:lang w:val="de-DE"/>
-        </w:rPr>
-        <w:t xml:space="preserve"> Markov Model (MEMM)</w:t>
+        <w:t>Maximum entropy Markov Model (MEMM)</w:t>
       </w:r>
     </w:p>
     <w:p>
@@ -18907,15 +18415,7 @@
         <w:t>model based classification</w:t>
       </w:r>
       <w:r>
-        <w:t xml:space="preserve"> (</w:t>
-      </w:r>
-      <w:proofErr w:type="spellStart"/>
-      <w:r>
-        <w:t>e.g</w:t>
-      </w:r>
-      <w:proofErr w:type="spellEnd"/>
-      <w:r>
-        <w:t xml:space="preserve"> HMM)</w:t>
+        <w:t xml:space="preserve"> (e.g HMM)</w:t>
       </w:r>
     </w:p>
     <w:p>
@@ -19285,15 +18785,7 @@
         <w:t xml:space="preserve"> </w:t>
       </w:r>
       <w:r>
-        <w:t>- an ordered list of vectors. For example, for a sequence of items bought by a customer over one year… &lt;(milk, bread)(milk, egg)· · · (</w:t>
-      </w:r>
-      <w:proofErr w:type="spellStart"/>
-      <w:r>
-        <w:t>potatos</w:t>
-      </w:r>
-      <w:proofErr w:type="spellEnd"/>
-      <w:r>
-        <w:t>, cheese, coke)&gt;.</w:t>
+        <w:t>- an ordered list of vectors. For example, for a sequence of items bought by a customer over one year… &lt;(milk, bread)(milk, egg)· · · (potatos, cheese, coke)&gt;.</w:t>
       </w:r>
     </w:p>
     <w:p>
@@ -19328,15 +18820,7 @@
         <w:t xml:space="preserve"> </w:t>
       </w:r>
       <w:r>
-        <w:t>: is a sequence of real values ordered in timestamp ascending order. For example, {(t1, 0.1)(t2, 0.3) · · · (</w:t>
-      </w:r>
-      <w:proofErr w:type="spellStart"/>
-      <w:r>
-        <w:t>tn</w:t>
-      </w:r>
-      <w:proofErr w:type="spellEnd"/>
-      <w:r>
-        <w:t>, 0.3)}</w:t>
+        <w:t>: is a sequence of real values ordered in timestamp ascending order. For example, {(t1, 0.1)(t2, 0.3) · · · (tn, 0.3)}</w:t>
       </w:r>
     </w:p>
     <w:p>
@@ -19367,15 +18851,7 @@
         <w:t>multivariate time series</w:t>
       </w:r>
       <w:r>
-        <w:t xml:space="preserve"> is a sequence of numerical vectors. For example, {(t1,{0.1, 0.3, 05})(t2,{0.3, 0.9, 0.8})···(</w:t>
-      </w:r>
-      <w:proofErr w:type="spellStart"/>
-      <w:r>
-        <w:t>tn</w:t>
-      </w:r>
-      <w:proofErr w:type="spellEnd"/>
-      <w:r>
-        <w:t>,{0.3, 0.9, 0.4})}</w:t>
+        <w:t xml:space="preserve"> is a sequence of numerical vectors. For example, {(t1,{0.1, 0.3, 05})(t2,{0.3, 0.9, 0.8})···(tn,{0.3, 0.9, 0.4})}</w:t>
       </w:r>
     </w:p>
     <w:p>
@@ -19648,17 +19124,8 @@
           <w:i/>
           <w:iCs/>
         </w:rPr>
-        <w:t xml:space="preserve">Time series </w:t>
-      </w:r>
-      <w:proofErr w:type="spellStart"/>
-      <w:r>
-        <w:rPr>
-          <w:i/>
-          <w:iCs/>
-        </w:rPr>
-        <w:t>shapelets</w:t>
-      </w:r>
-      <w:proofErr w:type="spellEnd"/>
+        <w:t>Time series shapelets</w:t>
+      </w:r>
       <w:r>
         <w:rPr>
           <w:i/>
@@ -20758,35 +20225,7 @@
         <w:rPr>
           <w:lang w:val="de-DE"/>
         </w:rPr>
-        <w:t xml:space="preserve">Maximum </w:t>
-      </w:r>
-      <w:proofErr w:type="spellStart"/>
-      <w:r>
-        <w:rPr>
-          <w:lang w:val="de-DE"/>
-        </w:rPr>
-        <w:t>entropy</w:t>
-      </w:r>
-      <w:proofErr w:type="spellEnd"/>
-      <w:r>
-        <w:rPr>
-          <w:lang w:val="de-DE"/>
-        </w:rPr>
-        <w:t xml:space="preserve"> Markov </w:t>
-      </w:r>
-      <w:proofErr w:type="spellStart"/>
-      <w:r>
-        <w:rPr>
-          <w:lang w:val="de-DE"/>
-        </w:rPr>
-        <w:t>models</w:t>
-      </w:r>
-      <w:proofErr w:type="spellEnd"/>
-      <w:r>
-        <w:rPr>
-          <w:lang w:val="de-DE"/>
-        </w:rPr>
-        <w:t xml:space="preserve"> (MEMMs) &amp; </w:t>
+        <w:t xml:space="preserve">Maximum entropy Markov models (MEMMs) &amp; </w:t>
       </w:r>
     </w:p>
     <w:p>
@@ -21667,15 +21106,7 @@
         </w:rPr>
       </w:pPr>
       <w:r>
-        <w:t xml:space="preserve">Structured SVMs (SV </w:t>
-      </w:r>
-      <w:proofErr w:type="spellStart"/>
-      <w:r>
-        <w:t>Mstruct</w:t>
-      </w:r>
-      <w:proofErr w:type="spellEnd"/>
-      <w:r>
-        <w:t xml:space="preserve">), </w:t>
+        <w:t xml:space="preserve">Structured SVMs (SV Mstruct), </w:t>
       </w:r>
     </w:p>
     <w:p>
@@ -21748,17 +21179,8 @@
           <w:sz w:val="28"/>
           <w:szCs w:val="28"/>
         </w:rPr>
-        <w:t xml:space="preserve">C. </w:t>
-      </w:r>
-      <w:proofErr w:type="spellStart"/>
-      <w:r>
-        <w:rPr>
-          <w:sz w:val="28"/>
-          <w:szCs w:val="28"/>
-        </w:rPr>
-        <w:t>Aggrawal</w:t>
-      </w:r>
-      <w:proofErr w:type="spellEnd"/>
+        <w:t>C. Aggrawal</w:t>
+      </w:r>
     </w:p>
     <w:p>
       <w:pPr>
@@ -22203,15 +21625,7 @@
         <w:t xml:space="preserve"> (aka shape feature)</w:t>
       </w:r>
       <w:r>
-        <w:t xml:space="preserve"> – </w:t>
-      </w:r>
-      <w:proofErr w:type="spellStart"/>
-      <w:r>
-        <w:t>e.g</w:t>
-      </w:r>
-      <w:proofErr w:type="spellEnd"/>
-      <w:r>
-        <w:t xml:space="preserve"> Caps, Punctuation, spelling…</w:t>
+        <w:t xml:space="preserve"> – e.g Caps, Punctuation, spelling…</w:t>
       </w:r>
     </w:p>
     <w:p>
@@ -22422,21 +21836,7 @@
         <w:rPr>
           <w:lang w:val="de-DE"/>
         </w:rPr>
-        <w:t xml:space="preserve">Maximum </w:t>
-      </w:r>
-      <w:proofErr w:type="spellStart"/>
-      <w:r>
-        <w:rPr>
-          <w:lang w:val="de-DE"/>
-        </w:rPr>
-        <w:t>Entropy</w:t>
-      </w:r>
-      <w:proofErr w:type="spellEnd"/>
-      <w:r>
-        <w:rPr>
-          <w:lang w:val="de-DE"/>
-        </w:rPr>
-        <w:t xml:space="preserve"> Markov Models (MEMM) </w:t>
+        <w:t xml:space="preserve">Maximum Entropy Markov Models (MEMM) </w:t>
       </w:r>
       <w:r>
         <w:rPr>

</xml_diff>

<commit_message>
update report h4 bio
</commit_message>
<xml_diff>
--- a/Report/Report paper.docx
+++ b/Report/Report paper.docx
@@ -17478,7 +17478,16 @@
         <w:t xml:space="preserve">data set contains high quality, hand annotated articles collated from PubMed Central (PMC). </w:t>
       </w:r>
       <w:r>
-        <w:t xml:space="preserve">The articles included and annotations are summarized below.  </w:t>
+        <w:t xml:space="preserve">The articles and annotations </w:t>
+      </w:r>
+      <w:r>
+        <w:t xml:space="preserve">included </w:t>
+      </w:r>
+      <w:r>
+        <w:t xml:space="preserve">in the data set </w:t>
+      </w:r>
+      <w:r>
+        <w:t xml:space="preserve">are summarized below.  </w:t>
       </w:r>
     </w:p>
     <w:p>
@@ -18851,15 +18860,92 @@
       <w:pPr>
         <w:pStyle w:val="Heading3"/>
       </w:pPr>
-      <w:bookmarkStart w:id="34" w:name="_Toc95563102"/>
-      <w:r>
+      <w:bookmarkStart w:id="34" w:name="_Toc95563103"/>
+      <w:r>
+        <w:t>Annotation tool</w:t>
+      </w:r>
+      <w:bookmarkEnd w:id="34"/>
+      <w:r>
+        <w:t xml:space="preserve"> </w:t>
+      </w:r>
+    </w:p>
+    <w:p>
+      <w:r>
+        <w:t xml:space="preserve">The data set has been annotated using BRAT rapid annotation tool, v.1.3 </w:t>
+      </w:r>
+      <w:r>
+        <w:t>RRID:SCR_008769</w:t>
+      </w:r>
+      <w:r>
+        <w:t xml:space="preserve">, in a Linux 20.4 environment. The annotation tool has been run in a local machine as a CGI application using a browser. </w:t>
+      </w:r>
+    </w:p>
+    <w:p>
+      <w:pPr>
+        <w:jc w:val="center"/>
+      </w:pPr>
+      <w:r>
+        <w:rPr>
+          <w:noProof/>
+        </w:rPr>
+        <w:drawing>
+          <wp:inline distT="0" distB="0" distL="0" distR="0" wp14:anchorId="490833B9" wp14:editId="5AB52356">
+            <wp:extent cx="3610225" cy="1926886"/>
+            <wp:effectExtent l="0" t="0" r="0" b="0"/>
+            <wp:docPr id="6" name="Picture 6" descr="Graphical user interface, text, application&#10;&#10;Description automatically generated"/>
+            <wp:cNvGraphicFramePr>
+              <a:graphicFrameLocks xmlns:a="http://schemas.openxmlformats.org/drawingml/2006/main" noChangeAspect="1"/>
+            </wp:cNvGraphicFramePr>
+            <a:graphic xmlns:a="http://schemas.openxmlformats.org/drawingml/2006/main">
+              <a:graphicData uri="http://schemas.openxmlformats.org/drawingml/2006/picture">
+                <pic:pic xmlns:pic="http://schemas.openxmlformats.org/drawingml/2006/picture">
+                  <pic:nvPicPr>
+                    <pic:cNvPr id="6" name="Picture 6" descr="Graphical user interface, text, application&#10;&#10;Description automatically generated"/>
+                    <pic:cNvPicPr/>
+                  </pic:nvPicPr>
+                  <pic:blipFill>
+                    <a:blip r:embed="rId21" cstate="print">
+                      <a:extLst>
+                        <a:ext uri="{28A0092B-C50C-407E-A947-70E740481C1C}">
+                          <a14:useLocalDpi xmlns:a14="http://schemas.microsoft.com/office/drawing/2010/main" val="0"/>
+                        </a:ext>
+                      </a:extLst>
+                    </a:blip>
+                    <a:stretch>
+                      <a:fillRect/>
+                    </a:stretch>
+                  </pic:blipFill>
+                  <pic:spPr>
+                    <a:xfrm>
+                      <a:off x="0" y="0"/>
+                      <a:ext cx="3637323" cy="1941349"/>
+                    </a:xfrm>
+                    <a:prstGeom prst="rect">
+                      <a:avLst/>
+                    </a:prstGeom>
+                  </pic:spPr>
+                </pic:pic>
+              </a:graphicData>
+            </a:graphic>
+          </wp:inline>
+        </w:drawing>
+      </w:r>
+    </w:p>
+    <w:p/>
+    <w:p>
+      <w:pPr>
+        <w:pStyle w:val="Heading3"/>
+      </w:pPr>
+      <w:bookmarkStart w:id="35" w:name="_Toc95563102"/>
+      <w:r>
+        <w:lastRenderedPageBreak/>
         <w:t xml:space="preserve">Extension of </w:t>
       </w:r>
       <w:proofErr w:type="spellStart"/>
       <w:r>
         <w:t>SoMeSci</w:t>
       </w:r>
-      <w:bookmarkEnd w:id="34"/>
+      <w:bookmarkEnd w:id="35"/>
       <w:proofErr w:type="spellEnd"/>
       <w:r>
         <w:t xml:space="preserve"> </w:t>
@@ -18889,7 +18975,74 @@
       <w:r>
         <w:t xml:space="preserve">Since using software for a particular purpose only refers to the usage of a software, only usage labels has been further labelled with software purpose. </w:t>
       </w:r>
-    </w:p>
+      <w:r>
+        <w:t xml:space="preserve">The figure below shows </w:t>
+      </w:r>
+      <w:proofErr w:type="spellStart"/>
+      <w:r>
+        <w:t>SoMeSci</w:t>
+      </w:r>
+      <w:proofErr w:type="spellEnd"/>
+      <w:r>
+        <w:t xml:space="preserve"> data set before and after software purpose </w:t>
+      </w:r>
+      <w:r>
+        <w:t>annotations</w:t>
+      </w:r>
+      <w:r>
+        <w:t xml:space="preserve">. </w:t>
+      </w:r>
+    </w:p>
+    <w:p/>
+    <w:p>
+      <w:r>
+        <w:rPr>
+          <w:noProof/>
+        </w:rPr>
+        <w:drawing>
+          <wp:inline distT="0" distB="0" distL="0" distR="0" wp14:anchorId="7A9B638A" wp14:editId="46F13F2D">
+            <wp:extent cx="5760720" cy="640715"/>
+            <wp:effectExtent l="0" t="0" r="0" b="6985"/>
+            <wp:docPr id="7" name="Picture 7"/>
+            <wp:cNvGraphicFramePr>
+              <a:graphicFrameLocks xmlns:a="http://schemas.openxmlformats.org/drawingml/2006/main" noChangeAspect="1"/>
+            </wp:cNvGraphicFramePr>
+            <a:graphic xmlns:a="http://schemas.openxmlformats.org/drawingml/2006/main">
+              <a:graphicData uri="http://schemas.openxmlformats.org/drawingml/2006/picture">
+                <pic:pic xmlns:pic="http://schemas.openxmlformats.org/drawingml/2006/picture">
+                  <pic:nvPicPr>
+                    <pic:cNvPr id="7" name="Picture 7"/>
+                    <pic:cNvPicPr/>
+                  </pic:nvPicPr>
+                  <pic:blipFill>
+                    <a:blip r:embed="rId22" cstate="print">
+                      <a:extLst>
+                        <a:ext uri="{28A0092B-C50C-407E-A947-70E740481C1C}">
+                          <a14:useLocalDpi xmlns:a14="http://schemas.microsoft.com/office/drawing/2010/main" val="0"/>
+                        </a:ext>
+                      </a:extLst>
+                    </a:blip>
+                    <a:stretch>
+                      <a:fillRect/>
+                    </a:stretch>
+                  </pic:blipFill>
+                  <pic:spPr>
+                    <a:xfrm>
+                      <a:off x="0" y="0"/>
+                      <a:ext cx="5760720" cy="640715"/>
+                    </a:xfrm>
+                    <a:prstGeom prst="rect">
+                      <a:avLst/>
+                    </a:prstGeom>
+                  </pic:spPr>
+                </pic:pic>
+              </a:graphicData>
+            </a:graphic>
+          </wp:inline>
+        </w:drawing>
+      </w:r>
+    </w:p>
+    <w:p/>
     <w:p>
       <w:r>
         <w:rPr>
@@ -18911,7 +19064,7 @@
                     <pic:cNvPicPr/>
                   </pic:nvPicPr>
                   <pic:blipFill>
-                    <a:blip r:embed="rId21" cstate="print">
+                    <a:blip r:embed="rId23" cstate="print">
                       <a:extLst>
                         <a:ext uri="{28A0092B-C50C-407E-A947-70E740481C1C}">
                           <a14:useLocalDpi xmlns:a14="http://schemas.microsoft.com/office/drawing/2010/main" val="0"/>
@@ -18938,201 +19091,62 @@
         </w:drawing>
       </w:r>
     </w:p>
+    <w:p/>
     <w:p>
       <w:pPr>
         <w:pStyle w:val="Heading3"/>
       </w:pPr>
-      <w:bookmarkStart w:id="35" w:name="_Toc95563103"/>
-      <w:r>
-        <w:t>Annotation tool</w:t>
-      </w:r>
-      <w:bookmarkEnd w:id="35"/>
+      <w:r>
+        <w:t xml:space="preserve">Challenges </w:t>
+      </w:r>
+      <w:r>
+        <w:t xml:space="preserve">during Annotation </w:t>
+      </w:r>
+    </w:p>
+    <w:p>
+      <w:r>
+        <w:t xml:space="preserve">Annotations has been carried out in a such way </w:t>
+      </w:r>
+      <w:r>
+        <w:t xml:space="preserve">by deciding on </w:t>
+      </w:r>
+      <w:r>
+        <w:t xml:space="preserve">each </w:t>
+      </w:r>
+      <w:r>
+        <w:t xml:space="preserve">context which </w:t>
+      </w:r>
+      <w:r>
+        <w:t xml:space="preserve">software purpose annotation </w:t>
+      </w:r>
+      <w:r>
+        <w:t>is more important</w:t>
+      </w:r>
+      <w:r>
+        <w:t xml:space="preserve"> or based on the general goal of the software usage.</w:t>
+      </w:r>
       <w:r>
         <w:t xml:space="preserve"> </w:t>
       </w:r>
-    </w:p>
-    <w:p>
-      <w:r>
-        <w:t>The data set has been annotated using BRAT</w:t>
-      </w:r>
-      <w:r>
-        <w:t xml:space="preserve"> </w:t>
-      </w:r>
-      <w:r>
-        <w:t xml:space="preserve">rapid </w:t>
-      </w:r>
-      <w:r>
-        <w:t>annotation tool</w:t>
-      </w:r>
-      <w:r>
-        <w:t>, v</w:t>
-      </w:r>
-      <w:r>
-        <w:t>.</w:t>
-      </w:r>
-      <w:r>
-        <w:t>1.3</w:t>
-      </w:r>
-      <w:r>
-        <w:t xml:space="preserve"> </w:t>
-      </w:r>
-      <w:r>
-        <w:t>RRID:SCR_008769</w:t>
-      </w:r>
-      <w:r>
-        <w:t xml:space="preserve">, in a Linux 20.4 </w:t>
-      </w:r>
-      <w:r>
-        <w:t>environment</w:t>
-      </w:r>
-      <w:r>
-        <w:t xml:space="preserve">. </w:t>
-      </w:r>
-      <w:r>
-        <w:t xml:space="preserve">The annotation tool has been run in a local machine as a CGI application using a browser. </w:t>
-      </w:r>
-    </w:p>
-    <w:p>
-      <w:pPr>
-        <w:jc w:val="center"/>
-      </w:pPr>
+      <w:r>
+        <w:t xml:space="preserve">For example, </w:t>
+      </w:r>
+      <w:proofErr w:type="spellStart"/>
+      <w:r>
+        <w:t>FlexArray</w:t>
+      </w:r>
+      <w:proofErr w:type="spellEnd"/>
+      <w:r>
+        <w:t xml:space="preserve"> software on the figure below, has been annotated with software purpose analysis even though the same software was used for visualization purpose as well. This is because on this context analysis is more important than visualization in essence that visualization could be interpreted as one kind of analysis.</w:t>
+      </w:r>
+    </w:p>
+    <w:p>
       <w:r>
         <w:rPr>
           <w:noProof/>
         </w:rPr>
-        <w:lastRenderedPageBreak/>
         <w:drawing>
-          <wp:inline distT="0" distB="0" distL="0" distR="0" wp14:anchorId="010ACC7B" wp14:editId="41BD5A3A">
-            <wp:extent cx="3610225" cy="1926886"/>
-            <wp:effectExtent l="0" t="0" r="0" b="0"/>
-            <wp:docPr id="6" name="Picture 6" descr="Graphical user interface, text, application&#10;&#10;Description automatically generated"/>
-            <wp:cNvGraphicFramePr>
-              <a:graphicFrameLocks xmlns:a="http://schemas.openxmlformats.org/drawingml/2006/main" noChangeAspect="1"/>
-            </wp:cNvGraphicFramePr>
-            <a:graphic xmlns:a="http://schemas.openxmlformats.org/drawingml/2006/main">
-              <a:graphicData uri="http://schemas.openxmlformats.org/drawingml/2006/picture">
-                <pic:pic xmlns:pic="http://schemas.openxmlformats.org/drawingml/2006/picture">
-                  <pic:nvPicPr>
-                    <pic:cNvPr id="6" name="Picture 6" descr="Graphical user interface, text, application&#10;&#10;Description automatically generated"/>
-                    <pic:cNvPicPr/>
-                  </pic:nvPicPr>
-                  <pic:blipFill>
-                    <a:blip r:embed="rId22" cstate="print">
-                      <a:extLst>
-                        <a:ext uri="{28A0092B-C50C-407E-A947-70E740481C1C}">
-                          <a14:useLocalDpi xmlns:a14="http://schemas.microsoft.com/office/drawing/2010/main" val="0"/>
-                        </a:ext>
-                      </a:extLst>
-                    </a:blip>
-                    <a:stretch>
-                      <a:fillRect/>
-                    </a:stretch>
-                  </pic:blipFill>
-                  <pic:spPr>
-                    <a:xfrm>
-                      <a:off x="0" y="0"/>
-                      <a:ext cx="3637323" cy="1941349"/>
-                    </a:xfrm>
-                    <a:prstGeom prst="rect">
-                      <a:avLst/>
-                    </a:prstGeom>
-                  </pic:spPr>
-                </pic:pic>
-              </a:graphicData>
-            </a:graphic>
-          </wp:inline>
-        </w:drawing>
-      </w:r>
-    </w:p>
-    <w:p/>
-    <w:p>
-      <w:pPr>
-        <w:pStyle w:val="Heading3"/>
-      </w:pPr>
-      <w:bookmarkStart w:id="36" w:name="_Toc95563104"/>
-      <w:r>
-        <w:t xml:space="preserve">Annotation </w:t>
-      </w:r>
-      <w:r>
-        <w:t>process</w:t>
-      </w:r>
-      <w:bookmarkEnd w:id="36"/>
-      <w:r>
-        <w:t xml:space="preserve"> </w:t>
-      </w:r>
-    </w:p>
-    <w:p>
-      <w:r>
-        <w:t xml:space="preserve">The annotation of software </w:t>
-      </w:r>
-      <w:r>
-        <w:t>usage</w:t>
-      </w:r>
-      <w:r>
-        <w:t xml:space="preserve"> mentions </w:t>
-      </w:r>
-      <w:r>
-        <w:t xml:space="preserve">with software purpose </w:t>
-      </w:r>
-      <w:r>
-        <w:t xml:space="preserve">in the </w:t>
-      </w:r>
-      <w:proofErr w:type="spellStart"/>
-      <w:r>
-        <w:t>SoMeSci</w:t>
-      </w:r>
-      <w:proofErr w:type="spellEnd"/>
-      <w:r>
-        <w:t xml:space="preserve"> data set has been carried out based on the set of eight labels identified from the previous section. Accordingly each instance of software usage mention has been annotated with purpose </w:t>
-      </w:r>
-      <w:r>
-        <w:t>of the software usage.</w:t>
-      </w:r>
-    </w:p>
-    <w:p>
-      <w:r>
-        <w:t xml:space="preserve">Annotations has been carried out in a such way </w:t>
-      </w:r>
-      <w:r>
-        <w:t xml:space="preserve">by deciding on </w:t>
-      </w:r>
-      <w:r>
-        <w:t xml:space="preserve">each </w:t>
-      </w:r>
-      <w:r>
-        <w:t xml:space="preserve">context which </w:t>
-      </w:r>
-      <w:r>
-        <w:t xml:space="preserve">software purpose annotation </w:t>
-      </w:r>
-      <w:r>
-        <w:t>is more important</w:t>
-      </w:r>
-      <w:r>
-        <w:t xml:space="preserve"> or based on the general goal of the software usage.</w:t>
-      </w:r>
-      <w:r>
-        <w:t xml:space="preserve"> </w:t>
-      </w:r>
-      <w:r>
-        <w:t xml:space="preserve">For example, </w:t>
-      </w:r>
-      <w:proofErr w:type="spellStart"/>
-      <w:r>
-        <w:t>FlexArray</w:t>
-      </w:r>
-      <w:proofErr w:type="spellEnd"/>
-      <w:r>
-        <w:t xml:space="preserve"> software on the figure below, has been annotated with software purpose analysis even though the same software was used for visualization purpose as well. This is because on this context analysis is more important than visualization in essence that visualization could be interpreted as one kind of analysis.</w:t>
-      </w:r>
-    </w:p>
-    <w:p>
-      <w:r>
-        <w:rPr>
-          <w:noProof/>
-        </w:rPr>
-        <w:drawing>
-          <wp:inline distT="0" distB="0" distL="0" distR="0" wp14:anchorId="2DDC7872" wp14:editId="5713A84C">
+          <wp:inline distT="0" distB="0" distL="0" distR="0" wp14:anchorId="48A74280" wp14:editId="04B46CB9">
             <wp:extent cx="5760720" cy="576580"/>
             <wp:effectExtent l="0" t="0" r="0" b="0"/>
             <wp:docPr id="20" name="Picture 20"/>
@@ -19147,7 +19161,7 @@
                     <pic:cNvPicPr/>
                   </pic:nvPicPr>
                   <pic:blipFill>
-                    <a:blip r:embed="rId23" cstate="print">
+                    <a:blip r:embed="rId24" cstate="print">
                       <a:extLst>
                         <a:ext uri="{28A0092B-C50C-407E-A947-70E740481C1C}">
                           <a14:useLocalDpi xmlns:a14="http://schemas.microsoft.com/office/drawing/2010/main" val="0"/>
@@ -19174,12 +19188,26 @@
         </w:drawing>
       </w:r>
     </w:p>
-    <w:p>
-      <w:r>
-        <w:t>However, annotation of software usage statements with the corresponding software purpose annotation was not often straightforward. This is because, in some instances as shown in the figure below, purpose of software usage might not be very clear</w:t>
+    <w:p/>
+    <w:p>
+      <w:r>
+        <w:t xml:space="preserve">In addition, specific definition of each of software usage purposes has been also taken into account. </w:t>
+      </w:r>
+    </w:p>
+    <w:p>
+      <w:r>
+        <w:t>However, annotation of software usage statements was not often straightforward. This is because, in some instances as shown in the figure below, purpose of software usage might not be clear</w:t>
+      </w:r>
+      <w:r>
+        <w:t xml:space="preserve"> from the context</w:t>
       </w:r>
       <w:r>
         <w:t>.</w:t>
+      </w:r>
+    </w:p>
+    <w:p>
+      <w:r>
+        <w:t xml:space="preserve">In addition in some cases possibility of multiple candidate labels for a given software usage label was also observed. For example  in an example below </w:t>
       </w:r>
     </w:p>
     <w:p>
@@ -19194,6 +19222,7 @@
           <w:sz w:val="36"/>
           <w:szCs w:val="36"/>
         </w:rPr>
+        <w:lastRenderedPageBreak/>
         <w:t>{</w:t>
       </w:r>
       <w:r>
@@ -19216,16 +19245,29 @@
         <w:t xml:space="preserve">The other challenge of annotation was difficulty arising from limited domain knowledge. </w:t>
       </w:r>
     </w:p>
-    <w:p/>
     <w:p>
       <w:pPr>
         <w:pStyle w:val="Heading2"/>
       </w:pPr>
-      <w:bookmarkStart w:id="37" w:name="_Toc95563105"/>
-      <w:r>
-        <w:t>Pre-processing Annotated Data</w:t>
-      </w:r>
-      <w:bookmarkEnd w:id="37"/>
+      <w:bookmarkStart w:id="36" w:name="_Toc95563105"/>
+      <w:r>
+        <w:t>Data</w:t>
+      </w:r>
+      <w:r>
+        <w:t xml:space="preserve"> </w:t>
+      </w:r>
+      <w:r>
+        <w:t xml:space="preserve">Pre-processing </w:t>
+      </w:r>
+      <w:bookmarkEnd w:id="36"/>
+    </w:p>
+    <w:p>
+      <w:pPr>
+        <w:pStyle w:val="Heading3"/>
+      </w:pPr>
+      <w:r>
+        <w:t xml:space="preserve">Handling missing annotations and annotation errors </w:t>
+      </w:r>
     </w:p>
     <w:p>
       <w:r>
@@ -19237,12 +19279,11 @@
       </w:r>
       <w:proofErr w:type="spellEnd"/>
       <w:r>
-        <w:t xml:space="preserve"> usage mentions with software purpose labels, few instances where  the original software usage annotation seemed like just mention of s software has been skipped during the first phase of annotation. </w:t>
-      </w:r>
-    </w:p>
-    <w:p>
-      <w:r>
-        <w:lastRenderedPageBreak/>
+        <w:t xml:space="preserve"> usage mentions, few instances where  the original software usage annotation seemed like just mention of s software has been skipped during the first phase of annotation. </w:t>
+      </w:r>
+    </w:p>
+    <w:p>
+      <w:r>
         <w:t xml:space="preserve">Hence, pre-processing of the data set has been carried out to ensure the integrity of the overall annotation by </w:t>
       </w:r>
       <w:r>
@@ -19258,7 +19299,13 @@
         </w:numPr>
       </w:pPr>
       <w:r>
-        <w:t xml:space="preserve">Software usage annotations that lack software purpose annotation </w:t>
+        <w:t>Software usage annotations that</w:t>
+      </w:r>
+      <w:r>
+        <w:t xml:space="preserve"> are not annotated yet. </w:t>
+      </w:r>
+      <w:r>
+        <w:t xml:space="preserve"> </w:t>
       </w:r>
     </w:p>
     <w:p>
@@ -19275,128 +19322,412 @@
     </w:p>
     <w:p>
       <w:r>
-        <w:t>After identifying the list of files and instances of annotations with an error or skipped annotations, due to the reasons specified above, all errors has been rectified and skipped annotations has been handled.</w:t>
-      </w:r>
-    </w:p>
-    <w:p>
-      <w:r>
-        <w:t xml:space="preserve">The other pre-processing task involved </w:t>
-      </w:r>
-      <w:r>
-        <w:t xml:space="preserve">was merging of software usage annotation with software purpose annotation. Merging of the annotations has been carried out for two reasons. Firstly, more than one annotation per a software is not supported in the BRAT annotation tool and merging overlapping annotations has been desired to rectify such error. Secondly, transformation </w:t>
-      </w:r>
-      <w:r>
-        <w:t xml:space="preserve">from stand-off format, </w:t>
-      </w:r>
-      <w:r>
-        <w:t xml:space="preserve">of </w:t>
-      </w:r>
-      <w:r>
-        <w:t xml:space="preserve">the </w:t>
+        <w:t xml:space="preserve">After identifying the list of files and instances of annotations with an error or skipped annotations, all errors </w:t>
+      </w:r>
+      <w:r>
+        <w:t>have</w:t>
+      </w:r>
+      <w:r>
+        <w:t xml:space="preserve"> been rectified and skipped annotations has been handled.</w:t>
+      </w:r>
+    </w:p>
+    <w:p>
+      <w:pPr>
+        <w:pStyle w:val="Heading3"/>
+      </w:pPr>
+      <w:r>
+        <w:t xml:space="preserve">Merging annotations  </w:t>
+      </w:r>
+    </w:p>
+    <w:p>
+      <w:r>
+        <w:t>After handing all annotation errors and missing labels, annotations of software usage has been merged with annotations of software purpose</w:t>
+      </w:r>
+      <w:r>
+        <w:t xml:space="preserve">. Merging of the annotations </w:t>
+      </w:r>
+      <w:r>
+        <w:t xml:space="preserve">solves two problems. </w:t>
+      </w:r>
+    </w:p>
+    <w:p>
+      <w:r>
+        <w:t xml:space="preserve">First it will fix annotation error message that is displayed on the BRAT tool. The error message is displayed because </w:t>
+      </w:r>
+      <w:r>
+        <w:t xml:space="preserve">more than one annotation per a token is not supported </w:t>
+      </w:r>
+      <w:r>
+        <w:t>by the</w:t>
+      </w:r>
+      <w:r>
+        <w:t xml:space="preserve"> annotation tool</w:t>
+      </w:r>
+      <w:r>
+        <w:t>.</w:t>
+      </w:r>
+      <w:r>
+        <w:t xml:space="preserve"> </w:t>
+      </w:r>
+    </w:p>
+    <w:p>
+      <w:r>
+        <w:t xml:space="preserve">The other reason for merging annotations is to </w:t>
+      </w:r>
+      <w:r>
+        <w:t xml:space="preserve">take advantage of legacy code, </w:t>
       </w:r>
       <w:proofErr w:type="spellStart"/>
       <w:r>
+        <w:t>ariclenizer</w:t>
+      </w:r>
+      <w:proofErr w:type="spellEnd"/>
+      <w:r>
+        <w:t>, which will transform data</w:t>
+      </w:r>
+      <w:r>
+        <w:t xml:space="preserve"> from BRAT too in a stand-off format </w:t>
+      </w:r>
+      <w:r>
+        <w:t xml:space="preserve"> into IOB format</w:t>
+      </w:r>
+      <w:r>
+        <w:t xml:space="preserve"> </w:t>
+      </w:r>
+      <w:r>
+        <w:t xml:space="preserve">which is desirable for training purpose. </w:t>
+      </w:r>
+    </w:p>
+    <w:p>
+      <w:r>
+        <w:rPr>
+          <w:noProof/>
+        </w:rPr>
+        <w:drawing>
+          <wp:inline distT="0" distB="0" distL="0" distR="0" wp14:anchorId="22D24261" wp14:editId="62630FE8">
+            <wp:extent cx="5760720" cy="502285"/>
+            <wp:effectExtent l="0" t="0" r="0" b="0"/>
+            <wp:docPr id="31" name="Picture 31"/>
+            <wp:cNvGraphicFramePr>
+              <a:graphicFrameLocks xmlns:a="http://schemas.openxmlformats.org/drawingml/2006/main" noChangeAspect="1"/>
+            </wp:cNvGraphicFramePr>
+            <a:graphic xmlns:a="http://schemas.openxmlformats.org/drawingml/2006/main">
+              <a:graphicData uri="http://schemas.openxmlformats.org/drawingml/2006/picture">
+                <pic:pic xmlns:pic="http://schemas.openxmlformats.org/drawingml/2006/picture">
+                  <pic:nvPicPr>
+                    <pic:cNvPr id="0" name="Picture 7"/>
+                    <pic:cNvPicPr>
+                      <a:picLocks noChangeAspect="1" noChangeArrowheads="1"/>
+                    </pic:cNvPicPr>
+                  </pic:nvPicPr>
+                  <pic:blipFill>
+                    <a:blip r:embed="rId25">
+                      <a:extLst>
+                        <a:ext uri="{28A0092B-C50C-407E-A947-70E740481C1C}">
+                          <a14:useLocalDpi xmlns:a14="http://schemas.microsoft.com/office/drawing/2010/main" val="0"/>
+                        </a:ext>
+                      </a:extLst>
+                    </a:blip>
+                    <a:srcRect/>
+                    <a:stretch>
+                      <a:fillRect/>
+                    </a:stretch>
+                  </pic:blipFill>
+                  <pic:spPr bwMode="auto">
+                    <a:xfrm>
+                      <a:off x="0" y="0"/>
+                      <a:ext cx="5760720" cy="502285"/>
+                    </a:xfrm>
+                    <a:prstGeom prst="rect">
+                      <a:avLst/>
+                    </a:prstGeom>
+                    <a:noFill/>
+                    <a:ln>
+                      <a:noFill/>
+                    </a:ln>
+                  </pic:spPr>
+                </pic:pic>
+              </a:graphicData>
+            </a:graphic>
+          </wp:inline>
+        </w:drawing>
+      </w:r>
+    </w:p>
+    <w:p>
+      <w:r>
+        <w:rPr>
+          <w:noProof/>
+        </w:rPr>
+        <w:drawing>
+          <wp:inline distT="0" distB="0" distL="0" distR="0" wp14:anchorId="2CAC10C6" wp14:editId="5DE7C10D">
+            <wp:extent cx="5760720" cy="534035"/>
+            <wp:effectExtent l="0" t="0" r="0" b="0"/>
+            <wp:docPr id="32" name="Picture 32"/>
+            <wp:cNvGraphicFramePr>
+              <a:graphicFrameLocks xmlns:a="http://schemas.openxmlformats.org/drawingml/2006/main" noChangeAspect="1"/>
+            </wp:cNvGraphicFramePr>
+            <a:graphic xmlns:a="http://schemas.openxmlformats.org/drawingml/2006/main">
+              <a:graphicData uri="http://schemas.openxmlformats.org/drawingml/2006/picture">
+                <pic:pic xmlns:pic="http://schemas.openxmlformats.org/drawingml/2006/picture">
+                  <pic:nvPicPr>
+                    <pic:cNvPr id="0" name="Picture 9"/>
+                    <pic:cNvPicPr>
+                      <a:picLocks noChangeAspect="1" noChangeArrowheads="1"/>
+                    </pic:cNvPicPr>
+                  </pic:nvPicPr>
+                  <pic:blipFill>
+                    <a:blip r:embed="rId26">
+                      <a:extLst>
+                        <a:ext uri="{28A0092B-C50C-407E-A947-70E740481C1C}">
+                          <a14:useLocalDpi xmlns:a14="http://schemas.microsoft.com/office/drawing/2010/main" val="0"/>
+                        </a:ext>
+                      </a:extLst>
+                    </a:blip>
+                    <a:srcRect/>
+                    <a:stretch>
+                      <a:fillRect/>
+                    </a:stretch>
+                  </pic:blipFill>
+                  <pic:spPr bwMode="auto">
+                    <a:xfrm>
+                      <a:off x="0" y="0"/>
+                      <a:ext cx="5760720" cy="534035"/>
+                    </a:xfrm>
+                    <a:prstGeom prst="rect">
+                      <a:avLst/>
+                    </a:prstGeom>
+                    <a:noFill/>
+                    <a:ln>
+                      <a:noFill/>
+                    </a:ln>
+                  </pic:spPr>
+                </pic:pic>
+              </a:graphicData>
+            </a:graphic>
+          </wp:inline>
+        </w:drawing>
+      </w:r>
+    </w:p>
+    <w:p>
+      <w:pPr>
+        <w:pStyle w:val="Heading3"/>
+      </w:pPr>
+      <w:bookmarkStart w:id="37" w:name="_Toc95563106"/>
+      <w:r>
+        <w:t>Transformation of Data</w:t>
+      </w:r>
+      <w:bookmarkEnd w:id="37"/>
+    </w:p>
+    <w:p>
+      <w:r>
+        <w:t xml:space="preserve">After merging software usage and purpose labels, transformation of data into IOB format has been carried out using </w:t>
+      </w:r>
+      <w:proofErr w:type="spellStart"/>
+      <w:r>
+        <w:t>articlenizer</w:t>
+      </w:r>
+      <w:proofErr w:type="spellEnd"/>
+      <w:r>
+        <w:t xml:space="preserve"> (link to </w:t>
+      </w:r>
+      <w:proofErr w:type="spellStart"/>
+      <w:r>
+        <w:t>articlenizer</w:t>
+      </w:r>
+      <w:proofErr w:type="spellEnd"/>
+      <w:r>
+        <w:t>)</w:t>
+      </w:r>
+      <w:r>
+        <w:t xml:space="preserve">. </w:t>
+      </w:r>
+      <w:r>
+        <w:t xml:space="preserve">Picture below shows the data format before and after transformation. </w:t>
+      </w:r>
+    </w:p>
+    <w:p/>
+    <w:p>
+      <w:r>
+        <w:rPr>
+          <w:noProof/>
+        </w:rPr>
+        <w:drawing>
+          <wp:inline distT="0" distB="0" distL="0" distR="0" wp14:anchorId="7E044467" wp14:editId="1C3D4625">
+            <wp:extent cx="5760720" cy="534035"/>
+            <wp:effectExtent l="0" t="0" r="0" b="0"/>
+            <wp:docPr id="29" name="Picture 29"/>
+            <wp:cNvGraphicFramePr>
+              <a:graphicFrameLocks xmlns:a="http://schemas.openxmlformats.org/drawingml/2006/main" noChangeAspect="1"/>
+            </wp:cNvGraphicFramePr>
+            <a:graphic xmlns:a="http://schemas.openxmlformats.org/drawingml/2006/main">
+              <a:graphicData uri="http://schemas.openxmlformats.org/drawingml/2006/picture">
+                <pic:pic xmlns:pic="http://schemas.openxmlformats.org/drawingml/2006/picture">
+                  <pic:nvPicPr>
+                    <pic:cNvPr id="0" name="Picture 3"/>
+                    <pic:cNvPicPr>
+                      <a:picLocks noChangeAspect="1" noChangeArrowheads="1"/>
+                    </pic:cNvPicPr>
+                  </pic:nvPicPr>
+                  <pic:blipFill>
+                    <a:blip r:embed="rId26">
+                      <a:extLst>
+                        <a:ext uri="{28A0092B-C50C-407E-A947-70E740481C1C}">
+                          <a14:useLocalDpi xmlns:a14="http://schemas.microsoft.com/office/drawing/2010/main" val="0"/>
+                        </a:ext>
+                      </a:extLst>
+                    </a:blip>
+                    <a:srcRect/>
+                    <a:stretch>
+                      <a:fillRect/>
+                    </a:stretch>
+                  </pic:blipFill>
+                  <pic:spPr bwMode="auto">
+                    <a:xfrm>
+                      <a:off x="0" y="0"/>
+                      <a:ext cx="5760720" cy="534035"/>
+                    </a:xfrm>
+                    <a:prstGeom prst="rect">
+                      <a:avLst/>
+                    </a:prstGeom>
+                    <a:noFill/>
+                    <a:ln>
+                      <a:noFill/>
+                    </a:ln>
+                  </pic:spPr>
+                </pic:pic>
+              </a:graphicData>
+            </a:graphic>
+          </wp:inline>
+        </w:drawing>
+      </w:r>
+    </w:p>
+    <w:p/>
+    <w:p>
+      <w:r>
+        <w:rPr>
+          <w:noProof/>
+        </w:rPr>
+        <w:drawing>
+          <wp:inline distT="0" distB="0" distL="0" distR="0" wp14:anchorId="2FB5F0AB" wp14:editId="3BDD0750">
+            <wp:extent cx="5760720" cy="284480"/>
+            <wp:effectExtent l="0" t="0" r="0" b="1270"/>
+            <wp:docPr id="28" name="Picture 28"/>
+            <wp:cNvGraphicFramePr>
+              <a:graphicFrameLocks xmlns:a="http://schemas.openxmlformats.org/drawingml/2006/main" noChangeAspect="1"/>
+            </wp:cNvGraphicFramePr>
+            <a:graphic xmlns:a="http://schemas.openxmlformats.org/drawingml/2006/main">
+              <a:graphicData uri="http://schemas.openxmlformats.org/drawingml/2006/picture">
+                <pic:pic xmlns:pic="http://schemas.openxmlformats.org/drawingml/2006/picture">
+                  <pic:nvPicPr>
+                    <pic:cNvPr id="0" name="Picture 1"/>
+                    <pic:cNvPicPr>
+                      <a:picLocks noChangeAspect="1" noChangeArrowheads="1"/>
+                    </pic:cNvPicPr>
+                  </pic:nvPicPr>
+                  <pic:blipFill>
+                    <a:blip r:embed="rId27">
+                      <a:extLst>
+                        <a:ext uri="{28A0092B-C50C-407E-A947-70E740481C1C}">
+                          <a14:useLocalDpi xmlns:a14="http://schemas.microsoft.com/office/drawing/2010/main" val="0"/>
+                        </a:ext>
+                      </a:extLst>
+                    </a:blip>
+                    <a:srcRect/>
+                    <a:stretch>
+                      <a:fillRect/>
+                    </a:stretch>
+                  </pic:blipFill>
+                  <pic:spPr bwMode="auto">
+                    <a:xfrm>
+                      <a:off x="0" y="0"/>
+                      <a:ext cx="5760720" cy="284480"/>
+                    </a:xfrm>
+                    <a:prstGeom prst="rect">
+                      <a:avLst/>
+                    </a:prstGeom>
+                    <a:noFill/>
+                    <a:ln>
+                      <a:noFill/>
+                    </a:ln>
+                  </pic:spPr>
+                </pic:pic>
+              </a:graphicData>
+            </a:graphic>
+          </wp:inline>
+        </w:drawing>
+      </w:r>
+    </w:p>
+    <w:p/>
+    <w:p>
+      <w:pPr>
+        <w:pStyle w:val="Heading3"/>
+      </w:pPr>
+      <w:bookmarkStart w:id="38" w:name="_Toc95563107"/>
+      <w:r>
+        <w:t>Data Splitting</w:t>
+      </w:r>
+      <w:bookmarkEnd w:id="38"/>
+      <w:r>
+        <w:t xml:space="preserve"> </w:t>
+      </w:r>
+    </w:p>
+    <w:p>
+      <w:r>
+        <w:t>After the data has been transformed into the IOB format, it has been further split into train</w:t>
+      </w:r>
+      <w:r>
+        <w:t>ing, development and test set in 60:20:20 ratio.</w:t>
+      </w:r>
+    </w:p>
+    <w:p>
+      <w:pPr>
+        <w:pStyle w:val="Heading2"/>
+      </w:pPr>
+      <w:bookmarkStart w:id="39" w:name="_Toc95563108"/>
+      <w:r>
+        <w:t>Analysis of Annotated Data</w:t>
+      </w:r>
+      <w:bookmarkEnd w:id="39"/>
+    </w:p>
+    <w:p>
+      <w:r>
+        <w:t>To find further insights about the data, a</w:t>
+      </w:r>
+      <w:r>
+        <w:t xml:space="preserve">nalysis of cleaned </w:t>
+      </w:r>
+      <w:proofErr w:type="spellStart"/>
+      <w:r>
         <w:t>SoMeSci</w:t>
       </w:r>
       <w:proofErr w:type="spellEnd"/>
       <w:r>
-        <w:t xml:space="preserve"> annotated data set, to an IOB format was carried out using </w:t>
+        <w:t xml:space="preserve"> data set that contains </w:t>
       </w:r>
       <w:proofErr w:type="spellStart"/>
       <w:r>
-        <w:t>articlenizer</w:t>
+        <w:t>software_usage_purpose</w:t>
       </w:r>
       <w:proofErr w:type="spellEnd"/>
       <w:r>
-        <w:t xml:space="preserve">  software which was designed to handle only single annotation per software. </w:t>
+        <w:t xml:space="preserve"> </w:t>
+      </w:r>
+      <w:r>
+        <w:t xml:space="preserve">has been carried out. </w:t>
+      </w:r>
+      <w:r>
+        <w:t xml:space="preserve">Analysis results has been discussed as follows. </w:t>
       </w:r>
     </w:p>
     <w:p>
       <w:pPr>
         <w:pStyle w:val="Heading3"/>
       </w:pPr>
-      <w:bookmarkStart w:id="38" w:name="_Toc95563106"/>
-      <w:r>
-        <w:t>Transformation of Data</w:t>
-      </w:r>
-      <w:bookmarkEnd w:id="38"/>
-    </w:p>
-    <w:p>
-      <w:r>
-        <w:t>After cleaning the data,  merging software usage labels with software purpose, the annotated data has been transformed from stand-off format of BRAT’s software into IOB format, a suitable format for classification purpose.</w:t>
-      </w:r>
-    </w:p>
-    <w:p>
-      <w:pPr>
-        <w:pStyle w:val="Heading3"/>
-      </w:pPr>
-      <w:bookmarkStart w:id="39" w:name="_Toc95563107"/>
-      <w:r>
-        <w:t>Data Splitting</w:t>
-      </w:r>
-      <w:bookmarkEnd w:id="39"/>
-      <w:r>
-        <w:t xml:space="preserve"> </w:t>
-      </w:r>
-    </w:p>
-    <w:p>
-      <w:r>
-        <w:t>After the data has been transformed into the IOB format, it has been further split into train</w:t>
-      </w:r>
-      <w:r>
-        <w:t>ing, development and test set in 60:20:20 ratio.</w:t>
-      </w:r>
-    </w:p>
-    <w:p>
-      <w:pPr>
-        <w:pStyle w:val="Heading2"/>
-      </w:pPr>
-      <w:bookmarkStart w:id="40" w:name="_Toc95563108"/>
-      <w:r>
-        <w:t>Analysis of Annotated Data</w:t>
+      <w:bookmarkStart w:id="40" w:name="_Toc95563109"/>
+      <w:r>
+        <w:t>Top software by mention count</w:t>
       </w:r>
       <w:bookmarkEnd w:id="40"/>
-    </w:p>
-    <w:p>
-      <w:r>
-        <w:t>To find further insights about the data, a</w:t>
-      </w:r>
-      <w:r>
-        <w:t xml:space="preserve">nalysis of cleaned </w:t>
-      </w:r>
-      <w:proofErr w:type="spellStart"/>
-      <w:r>
-        <w:t>SoMeSci</w:t>
-      </w:r>
-      <w:proofErr w:type="spellEnd"/>
-      <w:r>
-        <w:t xml:space="preserve"> data set that contains </w:t>
-      </w:r>
-      <w:proofErr w:type="spellStart"/>
-      <w:r>
-        <w:t>software_usage_purpose</w:t>
-      </w:r>
-      <w:proofErr w:type="spellEnd"/>
-      <w:r>
-        <w:t xml:space="preserve"> </w:t>
-      </w:r>
-      <w:r>
-        <w:t xml:space="preserve">has been carried out. </w:t>
-      </w:r>
-      <w:r>
-        <w:t xml:space="preserve">Analysis results has been discussed as follows. </w:t>
-      </w:r>
-    </w:p>
-    <w:p>
-      <w:pPr>
-        <w:pStyle w:val="Heading3"/>
-      </w:pPr>
-      <w:bookmarkStart w:id="41" w:name="_Toc95563109"/>
-      <w:r>
-        <w:lastRenderedPageBreak/>
-        <w:t>Top software by mention count</w:t>
-      </w:r>
-      <w:bookmarkEnd w:id="41"/>
     </w:p>
     <w:p>
       <w:r>
@@ -19419,7 +19750,7 @@
                     <pic:cNvPicPr/>
                   </pic:nvPicPr>
                   <pic:blipFill rotWithShape="1">
-                    <a:blip r:embed="rId24" cstate="print">
+                    <a:blip r:embed="rId28" cstate="print">
                       <a:extLst>
                         <a:ext uri="{28A0092B-C50C-407E-A947-70E740481C1C}">
                           <a14:useLocalDpi xmlns:a14="http://schemas.microsoft.com/office/drawing/2010/main" val="0"/>
@@ -19457,11 +19788,12 @@
       <w:pPr>
         <w:pStyle w:val="Heading3"/>
       </w:pPr>
-      <w:bookmarkStart w:id="42" w:name="_Toc95563110"/>
-      <w:r>
+      <w:bookmarkStart w:id="41" w:name="_Toc95563110"/>
+      <w:r>
+        <w:lastRenderedPageBreak/>
         <w:t>Top software usage purposes</w:t>
       </w:r>
-      <w:bookmarkEnd w:id="42"/>
+      <w:bookmarkEnd w:id="41"/>
     </w:p>
     <w:p>
       <w:pPr>
@@ -19487,7 +19819,7 @@
                     <pic:cNvPicPr/>
                   </pic:nvPicPr>
                   <pic:blipFill rotWithShape="1">
-                    <a:blip r:embed="rId25" cstate="print">
+                    <a:blip r:embed="rId29" cstate="print">
                       <a:extLst>
                         <a:ext uri="{28A0092B-C50C-407E-A947-70E740481C1C}">
                           <a14:useLocalDpi xmlns:a14="http://schemas.microsoft.com/office/drawing/2010/main" val="0"/>
@@ -19542,7 +19874,7 @@
                     <pic:cNvPicPr/>
                   </pic:nvPicPr>
                   <pic:blipFill rotWithShape="1">
-                    <a:blip r:embed="rId26">
+                    <a:blip r:embed="rId30">
                       <a:extLst>
                         <a:ext uri="{28A0092B-C50C-407E-A947-70E740481C1C}">
                           <a14:useLocalDpi xmlns:a14="http://schemas.microsoft.com/office/drawing/2010/main" val="0"/>
@@ -19580,12 +19912,11 @@
       <w:pPr>
         <w:pStyle w:val="Heading3"/>
       </w:pPr>
-      <w:bookmarkStart w:id="43" w:name="_Toc95563111"/>
-      <w:r>
-        <w:lastRenderedPageBreak/>
+      <w:bookmarkStart w:id="42" w:name="_Toc95563111"/>
+      <w:r>
         <w:t>Types of software</w:t>
       </w:r>
-      <w:bookmarkEnd w:id="43"/>
+      <w:bookmarkEnd w:id="42"/>
     </w:p>
     <w:p>
       <w:r>
@@ -19608,7 +19939,7 @@
                     <pic:cNvPicPr/>
                   </pic:nvPicPr>
                   <pic:blipFill rotWithShape="1">
-                    <a:blip r:embed="rId27" cstate="print">
+                    <a:blip r:embed="rId31" cstate="print">
                       <a:extLst>
                         <a:ext uri="{28A0092B-C50C-407E-A947-70E740481C1C}">
                           <a14:useLocalDpi xmlns:a14="http://schemas.microsoft.com/office/drawing/2010/main" val="0"/>
@@ -19646,11 +19977,12 @@
       <w:pPr>
         <w:pStyle w:val="Heading3"/>
       </w:pPr>
-      <w:bookmarkStart w:id="44" w:name="_Toc95563112"/>
-      <w:r>
+      <w:bookmarkStart w:id="43" w:name="_Toc95563112"/>
+      <w:r>
+        <w:lastRenderedPageBreak/>
         <w:t>Types of software and share of purpose of use</w:t>
       </w:r>
-      <w:bookmarkEnd w:id="44"/>
+      <w:bookmarkEnd w:id="43"/>
     </w:p>
     <w:p>
       <w:r>
@@ -19673,7 +20005,7 @@
                     <pic:cNvPicPr/>
                   </pic:nvPicPr>
                   <pic:blipFill rotWithShape="1">
-                    <a:blip r:embed="rId28" cstate="print">
+                    <a:blip r:embed="rId32" cstate="print">
                       <a:extLst>
                         <a:ext uri="{28A0092B-C50C-407E-A947-70E740481C1C}">
                           <a14:useLocalDpi xmlns:a14="http://schemas.microsoft.com/office/drawing/2010/main" val="0"/>
@@ -19726,35 +20058,35 @@
       <w:pPr>
         <w:pStyle w:val="Heading1"/>
       </w:pPr>
-      <w:bookmarkStart w:id="45" w:name="_Toc95563113"/>
+      <w:bookmarkStart w:id="44" w:name="_Toc95563113"/>
       <w:r>
         <w:lastRenderedPageBreak/>
         <w:t>Sequence Tagging models</w:t>
       </w:r>
+      <w:bookmarkEnd w:id="44"/>
+    </w:p>
+    <w:p>
+      <w:pPr>
+        <w:pStyle w:val="Heading2"/>
+      </w:pPr>
+      <w:bookmarkStart w:id="45" w:name="_Toc95563114"/>
+      <w:r>
+        <w:t>Introduction</w:t>
+      </w:r>
       <w:bookmarkEnd w:id="45"/>
+      <w:r>
+        <w:t xml:space="preserve"> </w:t>
+      </w:r>
     </w:p>
     <w:p>
       <w:pPr>
         <w:pStyle w:val="Heading2"/>
       </w:pPr>
-      <w:bookmarkStart w:id="46" w:name="_Toc95563114"/>
-      <w:r>
-        <w:t>Introduction</w:t>
+      <w:bookmarkStart w:id="46" w:name="_Toc95563115"/>
+      <w:r>
+        <w:t>Information extraction approaches</w:t>
       </w:r>
       <w:bookmarkEnd w:id="46"/>
-      <w:r>
-        <w:t xml:space="preserve"> </w:t>
-      </w:r>
-    </w:p>
-    <w:p>
-      <w:pPr>
-        <w:pStyle w:val="Heading2"/>
-      </w:pPr>
-      <w:bookmarkStart w:id="47" w:name="_Toc95563115"/>
-      <w:r>
-        <w:t>Information extraction approaches</w:t>
-      </w:r>
-      <w:bookmarkEnd w:id="47"/>
       <w:r>
         <w:t xml:space="preserve"> </w:t>
       </w:r>
@@ -20501,7 +20833,7 @@
       </w:r>
     </w:p>
     <w:p>
-      <w:hyperlink r:id="rId29" w:history="1">
+      <w:hyperlink r:id="rId33" w:history="1">
         <w:r>
           <w:rPr>
             <w:rStyle w:val="Hyperlink"/>
@@ -20533,14 +20865,14 @@
       <w:pPr>
         <w:pStyle w:val="Heading2"/>
       </w:pPr>
-      <w:bookmarkStart w:id="48" w:name="_Toc95563116"/>
+      <w:bookmarkStart w:id="47" w:name="_Toc95563116"/>
       <w:r>
         <w:t xml:space="preserve">Sequence classification </w:t>
       </w:r>
       <w:r>
         <w:t>approaches</w:t>
       </w:r>
-      <w:bookmarkEnd w:id="48"/>
+      <w:bookmarkEnd w:id="47"/>
     </w:p>
     <w:p>
       <w:r>
@@ -20554,12 +20886,12 @@
       <w:pPr>
         <w:pStyle w:val="Heading3"/>
       </w:pPr>
-      <w:bookmarkStart w:id="49" w:name="_Toc95563117"/>
+      <w:bookmarkStart w:id="48" w:name="_Toc95563117"/>
       <w:r>
         <w:lastRenderedPageBreak/>
         <w:t>Feature based classification</w:t>
       </w:r>
-      <w:bookmarkEnd w:id="49"/>
+      <w:bookmarkEnd w:id="48"/>
       <w:r>
         <w:t xml:space="preserve"> </w:t>
       </w:r>
@@ -20641,11 +20973,11 @@
       <w:pPr>
         <w:pStyle w:val="Heading3"/>
       </w:pPr>
-      <w:bookmarkStart w:id="50" w:name="_Toc95563118"/>
+      <w:bookmarkStart w:id="49" w:name="_Toc95563118"/>
       <w:r>
         <w:t>Distance based classification</w:t>
       </w:r>
-      <w:bookmarkEnd w:id="50"/>
+      <w:bookmarkEnd w:id="49"/>
       <w:r>
         <w:t xml:space="preserve"> </w:t>
       </w:r>
@@ -20682,7 +21014,7 @@
                     <pic:cNvPicPr/>
                   </pic:nvPicPr>
                   <pic:blipFill>
-                    <a:blip r:embed="rId30" cstate="print">
+                    <a:blip r:embed="rId34" cstate="print">
                       <a:extLst>
                         <a:ext uri="{28A0092B-C50C-407E-A947-70E740481C1C}">
                           <a14:useLocalDpi xmlns:a14="http://schemas.microsoft.com/office/drawing/2010/main" val="0"/>
@@ -20754,11 +21086,11 @@
       <w:pPr>
         <w:pStyle w:val="Heading3"/>
       </w:pPr>
-      <w:bookmarkStart w:id="51" w:name="_Toc95563119"/>
+      <w:bookmarkStart w:id="50" w:name="_Toc95563119"/>
       <w:r>
         <w:t>Model based classification</w:t>
       </w:r>
-      <w:bookmarkEnd w:id="51"/>
+      <w:bookmarkEnd w:id="50"/>
     </w:p>
     <w:p>
       <w:pPr>
@@ -20887,7 +21219,7 @@
       <w:r>
         <w:t xml:space="preserve">[ </w:t>
       </w:r>
-      <w:hyperlink r:id="rId31" w:history="1">
+      <w:hyperlink r:id="rId35" w:history="1">
         <w:r>
           <w:rPr>
             <w:rStyle w:val="Hyperlink"/>
@@ -21061,7 +21393,7 @@
       <w:pPr>
         <w:jc w:val="left"/>
       </w:pPr>
-      <w:hyperlink r:id="rId32" w:history="1">
+      <w:hyperlink r:id="rId36" w:history="1">
         <w:r>
           <w:rPr>
             <w:rStyle w:val="Hyperlink"/>
@@ -22732,7 +23064,7 @@
       </w:r>
     </w:p>
     <w:p>
-      <w:hyperlink r:id="rId33" w:history="1">
+      <w:hyperlink r:id="rId37" w:history="1">
         <w:r>
           <w:rPr>
             <w:rStyle w:val="Hyperlink"/>
@@ -22785,7 +23117,7 @@
         </w:rPr>
         <w:t>an artificial </w:t>
       </w:r>
-      <w:hyperlink r:id="rId34" w:tooltip="Recurrent neural network" w:history="1">
+      <w:hyperlink r:id="rId38" w:tooltip="Recurrent neural network" w:history="1">
         <w:r>
           <w:rPr>
             <w:rStyle w:val="Hyperlink"/>
@@ -22804,7 +23136,7 @@
         </w:rPr>
         <w:t> (RNN) architecture used in the field of </w:t>
       </w:r>
-      <w:hyperlink r:id="rId35" w:history="1">
+      <w:hyperlink r:id="rId39" w:history="1">
         <w:r>
           <w:rPr>
             <w:rStyle w:val="Hyperlink"/>
@@ -23329,7 +23661,7 @@
           <w:szCs w:val="28"/>
         </w:rPr>
       </w:pPr>
-      <w:hyperlink r:id="rId36" w:history="1">
+      <w:hyperlink r:id="rId40" w:history="1">
         <w:r>
           <w:rPr>
             <w:rStyle w:val="Hyperlink"/>
@@ -23663,7 +23995,7 @@
           <w:bCs/>
         </w:rPr>
       </w:pPr>
-      <w:hyperlink r:id="rId37" w:history="1">
+      <w:hyperlink r:id="rId41" w:history="1">
         <w:r>
           <w:rPr>
             <w:rStyle w:val="Hyperlink"/>
@@ -24863,10 +25195,23 @@
       <w:pPr>
         <w:pStyle w:val="Heading1"/>
       </w:pPr>
-      <w:bookmarkStart w:id="52" w:name="_Toc95563120"/>
+      <w:bookmarkStart w:id="51" w:name="_Toc95563120"/>
       <w:r>
         <w:t>Feature selection</w:t>
       </w:r>
+      <w:bookmarkEnd w:id="51"/>
+      <w:r>
+        <w:t xml:space="preserve"> </w:t>
+      </w:r>
+    </w:p>
+    <w:p>
+      <w:pPr>
+        <w:pStyle w:val="Heading2"/>
+      </w:pPr>
+      <w:bookmarkStart w:id="52" w:name="_Toc95563121"/>
+      <w:r>
+        <w:t>Phrase</w:t>
+      </w:r>
       <w:bookmarkEnd w:id="52"/>
       <w:r>
         <w:t xml:space="preserve"> </w:t>
@@ -24876,9 +25221,9 @@
       <w:pPr>
         <w:pStyle w:val="Heading2"/>
       </w:pPr>
-      <w:bookmarkStart w:id="53" w:name="_Toc95563121"/>
-      <w:r>
-        <w:t>Phrase</w:t>
+      <w:bookmarkStart w:id="53" w:name="_Toc95563122"/>
+      <w:r>
+        <w:t>Sentence</w:t>
       </w:r>
       <w:bookmarkEnd w:id="53"/>
       <w:r>
@@ -24889,9 +25234,9 @@
       <w:pPr>
         <w:pStyle w:val="Heading2"/>
       </w:pPr>
-      <w:bookmarkStart w:id="54" w:name="_Toc95563122"/>
-      <w:r>
-        <w:t>Sentence</w:t>
+      <w:bookmarkStart w:id="54" w:name="_Toc95563123"/>
+      <w:r>
+        <w:t>Paragraph</w:t>
       </w:r>
       <w:bookmarkEnd w:id="54"/>
       <w:r>
@@ -24902,24 +25247,11 @@
       <w:pPr>
         <w:pStyle w:val="Heading2"/>
       </w:pPr>
-      <w:bookmarkStart w:id="55" w:name="_Toc95563123"/>
-      <w:r>
-        <w:t>Paragraph</w:t>
+      <w:bookmarkStart w:id="55" w:name="_Toc95563124"/>
+      <w:r>
+        <w:t>Dependency tree</w:t>
       </w:r>
       <w:bookmarkEnd w:id="55"/>
-      <w:r>
-        <w:t xml:space="preserve"> </w:t>
-      </w:r>
-    </w:p>
-    <w:p>
-      <w:pPr>
-        <w:pStyle w:val="Heading2"/>
-      </w:pPr>
-      <w:bookmarkStart w:id="56" w:name="_Toc95563124"/>
-      <w:r>
-        <w:t>Dependency tree</w:t>
-      </w:r>
-      <w:bookmarkEnd w:id="56"/>
       <w:r>
         <w:t xml:space="preserve"> </w:t>
       </w:r>
@@ -24959,7 +25291,7 @@
       <w:pPr>
         <w:pStyle w:val="Heading1"/>
       </w:pPr>
-      <w:bookmarkStart w:id="57" w:name="_Toc95563125"/>
+      <w:bookmarkStart w:id="56" w:name="_Toc95563125"/>
       <w:r>
         <w:lastRenderedPageBreak/>
         <w:t>Classification</w:t>
@@ -24967,7 +25299,7 @@
       <w:r>
         <w:t xml:space="preserve"> and Evaluation</w:t>
       </w:r>
-      <w:bookmarkEnd w:id="57"/>
+      <w:bookmarkEnd w:id="56"/>
       <w:r>
         <w:t xml:space="preserve"> </w:t>
       </w:r>
@@ -24991,23 +25323,33 @@
       <w:pPr>
         <w:pStyle w:val="Heading1"/>
       </w:pPr>
-      <w:bookmarkStart w:id="58" w:name="_Toc95563126"/>
+      <w:bookmarkStart w:id="57" w:name="_Toc95563126"/>
       <w:r>
         <w:lastRenderedPageBreak/>
         <w:t>Summary of Results and Conclusion</w:t>
       </w:r>
+      <w:bookmarkEnd w:id="57"/>
+      <w:r>
+        <w:t xml:space="preserve"> </w:t>
+      </w:r>
+    </w:p>
+    <w:p>
+      <w:pPr>
+        <w:pStyle w:val="Heading2"/>
+      </w:pPr>
+      <w:bookmarkStart w:id="58" w:name="_Toc95563127"/>
+      <w:r>
+        <w:t>Summary of Results</w:t>
+      </w:r>
       <w:bookmarkEnd w:id="58"/>
-      <w:r>
-        <w:t xml:space="preserve"> </w:t>
-      </w:r>
     </w:p>
     <w:p>
       <w:pPr>
         <w:pStyle w:val="Heading2"/>
       </w:pPr>
-      <w:bookmarkStart w:id="59" w:name="_Toc95563127"/>
-      <w:r>
-        <w:t>Summary of Results</w:t>
+      <w:bookmarkStart w:id="59" w:name="_Toc95563128"/>
+      <w:r>
+        <w:t>Conclusion</w:t>
       </w:r>
       <w:bookmarkEnd w:id="59"/>
     </w:p>
@@ -25015,21 +25357,11 @@
       <w:pPr>
         <w:pStyle w:val="Heading2"/>
       </w:pPr>
-      <w:bookmarkStart w:id="60" w:name="_Toc95563128"/>
-      <w:r>
-        <w:t>Conclusion</w:t>
+      <w:bookmarkStart w:id="60" w:name="_Toc95563129"/>
+      <w:r>
+        <w:t>Limitations and future work</w:t>
       </w:r>
       <w:bookmarkEnd w:id="60"/>
-    </w:p>
-    <w:p>
-      <w:pPr>
-        <w:pStyle w:val="Heading2"/>
-      </w:pPr>
-      <w:bookmarkStart w:id="61" w:name="_Toc95563129"/>
-      <w:r>
-        <w:t>Limitations and future work</w:t>
-      </w:r>
-      <w:bookmarkEnd w:id="61"/>
       <w:r>
         <w:t xml:space="preserve"> </w:t>
       </w:r>

</xml_diff>

<commit_message>
update report chap2 latx
</commit_message>
<xml_diff>
--- a/Report/Report paper.docx
+++ b/Report/Report paper.docx
@@ -51,7 +51,7 @@
           <w:r>
             <w:fldChar w:fldCharType="separate"/>
           </w:r>
-          <w:hyperlink w:anchor="_Toc95563068" w:history="1">
+          <w:hyperlink w:anchor="_Toc95681466" w:history="1">
             <w:r>
               <w:rPr>
                 <w:rStyle w:val="Hyperlink"/>
@@ -78,7 +78,7 @@
                 <w:noProof/>
                 <w:webHidden/>
               </w:rPr>
-              <w:instrText xml:space="preserve"> PAGEREF _Toc95563068 \h </w:instrText>
+              <w:instrText xml:space="preserve"> PAGEREF _Toc95681466 \h </w:instrText>
             </w:r>
             <w:r>
               <w:rPr>
@@ -119,7 +119,7 @@
               <w:szCs w:val="22"/>
             </w:rPr>
           </w:pPr>
-          <w:hyperlink w:anchor="_Toc95563069" w:history="1">
+          <w:hyperlink w:anchor="_Toc95681467" w:history="1">
             <w:r>
               <w:rPr>
                 <w:rStyle w:val="Hyperlink"/>
@@ -146,7 +146,7 @@
                 <w:noProof/>
                 <w:webHidden/>
               </w:rPr>
-              <w:instrText xml:space="preserve"> PAGEREF _Toc95563069 \h </w:instrText>
+              <w:instrText xml:space="preserve"> PAGEREF _Toc95681467 \h </w:instrText>
             </w:r>
             <w:r>
               <w:rPr>
@@ -187,7 +187,7 @@
               <w:szCs w:val="22"/>
             </w:rPr>
           </w:pPr>
-          <w:hyperlink w:anchor="_Toc95563070" w:history="1">
+          <w:hyperlink w:anchor="_Toc95681468" w:history="1">
             <w:r>
               <w:rPr>
                 <w:rStyle w:val="Hyperlink"/>
@@ -214,7 +214,7 @@
                 <w:noProof/>
                 <w:webHidden/>
               </w:rPr>
-              <w:instrText xml:space="preserve"> PAGEREF _Toc95563070 \h </w:instrText>
+              <w:instrText xml:space="preserve"> PAGEREF _Toc95681468 \h </w:instrText>
             </w:r>
             <w:r>
               <w:rPr>
@@ -255,7 +255,7 @@
               <w:szCs w:val="22"/>
             </w:rPr>
           </w:pPr>
-          <w:hyperlink w:anchor="_Toc95563071" w:history="1">
+          <w:hyperlink w:anchor="_Toc95681469" w:history="1">
             <w:r>
               <w:rPr>
                 <w:rStyle w:val="Hyperlink"/>
@@ -282,7 +282,7 @@
                 <w:noProof/>
                 <w:webHidden/>
               </w:rPr>
-              <w:instrText xml:space="preserve"> PAGEREF _Toc95563071 \h </w:instrText>
+              <w:instrText xml:space="preserve"> PAGEREF _Toc95681469 \h </w:instrText>
             </w:r>
             <w:r>
               <w:rPr>
@@ -323,7 +323,7 @@
               <w:szCs w:val="22"/>
             </w:rPr>
           </w:pPr>
-          <w:hyperlink w:anchor="_Toc95563072" w:history="1">
+          <w:hyperlink w:anchor="_Toc95681470" w:history="1">
             <w:r>
               <w:rPr>
                 <w:rStyle w:val="Hyperlink"/>
@@ -350,7 +350,7 @@
                 <w:noProof/>
                 <w:webHidden/>
               </w:rPr>
-              <w:instrText xml:space="preserve"> PAGEREF _Toc95563072 \h </w:instrText>
+              <w:instrText xml:space="preserve"> PAGEREF _Toc95681470 \h </w:instrText>
             </w:r>
             <w:r>
               <w:rPr>
@@ -391,7 +391,7 @@
               <w:szCs w:val="22"/>
             </w:rPr>
           </w:pPr>
-          <w:hyperlink w:anchor="_Toc95563073" w:history="1">
+          <w:hyperlink w:anchor="_Toc95681471" w:history="1">
             <w:r>
               <w:rPr>
                 <w:rStyle w:val="Hyperlink"/>
@@ -418,7 +418,7 @@
                 <w:noProof/>
                 <w:webHidden/>
               </w:rPr>
-              <w:instrText xml:space="preserve"> PAGEREF _Toc95563073 \h </w:instrText>
+              <w:instrText xml:space="preserve"> PAGEREF _Toc95681471 \h </w:instrText>
             </w:r>
             <w:r>
               <w:rPr>
@@ -459,7 +459,7 @@
               <w:szCs w:val="22"/>
             </w:rPr>
           </w:pPr>
-          <w:hyperlink w:anchor="_Toc95563074" w:history="1">
+          <w:hyperlink w:anchor="_Toc95681472" w:history="1">
             <w:r>
               <w:rPr>
                 <w:rStyle w:val="Hyperlink"/>
@@ -486,7 +486,7 @@
                 <w:noProof/>
                 <w:webHidden/>
               </w:rPr>
-              <w:instrText xml:space="preserve"> PAGEREF _Toc95563074 \h </w:instrText>
+              <w:instrText xml:space="preserve"> PAGEREF _Toc95681472 \h </w:instrText>
             </w:r>
             <w:r>
               <w:rPr>
@@ -527,7 +527,7 @@
               <w:szCs w:val="22"/>
             </w:rPr>
           </w:pPr>
-          <w:hyperlink w:anchor="_Toc95563075" w:history="1">
+          <w:hyperlink w:anchor="_Toc95681473" w:history="1">
             <w:r>
               <w:rPr>
                 <w:rStyle w:val="Hyperlink"/>
@@ -554,7 +554,7 @@
                 <w:noProof/>
                 <w:webHidden/>
               </w:rPr>
-              <w:instrText xml:space="preserve"> PAGEREF _Toc95563075 \h </w:instrText>
+              <w:instrText xml:space="preserve"> PAGEREF _Toc95681473 \h </w:instrText>
             </w:r>
             <w:r>
               <w:rPr>
@@ -595,7 +595,7 @@
               <w:szCs w:val="22"/>
             </w:rPr>
           </w:pPr>
-          <w:hyperlink w:anchor="_Toc95563076" w:history="1">
+          <w:hyperlink w:anchor="_Toc95681474" w:history="1">
             <w:r>
               <w:rPr>
                 <w:rStyle w:val="Hyperlink"/>
@@ -622,7 +622,7 @@
                 <w:noProof/>
                 <w:webHidden/>
               </w:rPr>
-              <w:instrText xml:space="preserve"> PAGEREF _Toc95563076 \h </w:instrText>
+              <w:instrText xml:space="preserve"> PAGEREF _Toc95681474 \h </w:instrText>
             </w:r>
             <w:r>
               <w:rPr>
@@ -663,7 +663,7 @@
               <w:szCs w:val="22"/>
             </w:rPr>
           </w:pPr>
-          <w:hyperlink w:anchor="_Toc95563077" w:history="1">
+          <w:hyperlink w:anchor="_Toc95681475" w:history="1">
             <w:r>
               <w:rPr>
                 <w:rStyle w:val="Hyperlink"/>
@@ -690,7 +690,7 @@
                 <w:noProof/>
                 <w:webHidden/>
               </w:rPr>
-              <w:instrText xml:space="preserve"> PAGEREF _Toc95563077 \h </w:instrText>
+              <w:instrText xml:space="preserve"> PAGEREF _Toc95681475 \h </w:instrText>
             </w:r>
             <w:r>
               <w:rPr>
@@ -731,7 +731,7 @@
               <w:szCs w:val="22"/>
             </w:rPr>
           </w:pPr>
-          <w:hyperlink w:anchor="_Toc95563078" w:history="1">
+          <w:hyperlink w:anchor="_Toc95681476" w:history="1">
             <w:r>
               <w:rPr>
                 <w:rStyle w:val="Hyperlink"/>
@@ -758,7 +758,7 @@
                 <w:noProof/>
                 <w:webHidden/>
               </w:rPr>
-              <w:instrText xml:space="preserve"> PAGEREF _Toc95563078 \h </w:instrText>
+              <w:instrText xml:space="preserve"> PAGEREF _Toc95681476 \h </w:instrText>
             </w:r>
             <w:r>
               <w:rPr>
@@ -799,7 +799,7 @@
               <w:szCs w:val="22"/>
             </w:rPr>
           </w:pPr>
-          <w:hyperlink w:anchor="_Toc95563079" w:history="1">
+          <w:hyperlink w:anchor="_Toc95681477" w:history="1">
             <w:r>
               <w:rPr>
                 <w:rStyle w:val="Hyperlink"/>
@@ -826,7 +826,7 @@
                 <w:noProof/>
                 <w:webHidden/>
               </w:rPr>
-              <w:instrText xml:space="preserve"> PAGEREF _Toc95563079 \h </w:instrText>
+              <w:instrText xml:space="preserve"> PAGEREF _Toc95681477 \h </w:instrText>
             </w:r>
             <w:r>
               <w:rPr>
@@ -867,7 +867,7 @@
               <w:szCs w:val="22"/>
             </w:rPr>
           </w:pPr>
-          <w:hyperlink w:anchor="_Toc95563080" w:history="1">
+          <w:hyperlink w:anchor="_Toc95681478" w:history="1">
             <w:r>
               <w:rPr>
                 <w:rStyle w:val="Hyperlink"/>
@@ -894,7 +894,7 @@
                 <w:noProof/>
                 <w:webHidden/>
               </w:rPr>
-              <w:instrText xml:space="preserve"> PAGEREF _Toc95563080 \h </w:instrText>
+              <w:instrText xml:space="preserve"> PAGEREF _Toc95681478 \h </w:instrText>
             </w:r>
             <w:r>
               <w:rPr>
@@ -935,7 +935,7 @@
               <w:szCs w:val="22"/>
             </w:rPr>
           </w:pPr>
-          <w:hyperlink w:anchor="_Toc95563081" w:history="1">
+          <w:hyperlink w:anchor="_Toc95681479" w:history="1">
             <w:r>
               <w:rPr>
                 <w:rStyle w:val="Hyperlink"/>
@@ -962,7 +962,7 @@
                 <w:noProof/>
                 <w:webHidden/>
               </w:rPr>
-              <w:instrText xml:space="preserve"> PAGEREF _Toc95563081 \h </w:instrText>
+              <w:instrText xml:space="preserve"> PAGEREF _Toc95681479 \h </w:instrText>
             </w:r>
             <w:r>
               <w:rPr>
@@ -1003,7 +1003,7 @@
               <w:szCs w:val="22"/>
             </w:rPr>
           </w:pPr>
-          <w:hyperlink w:anchor="_Toc95563082" w:history="1">
+          <w:hyperlink w:anchor="_Toc95681480" w:history="1">
             <w:r>
               <w:rPr>
                 <w:rStyle w:val="Hyperlink"/>
@@ -1030,7 +1030,7 @@
                 <w:noProof/>
                 <w:webHidden/>
               </w:rPr>
-              <w:instrText xml:space="preserve"> PAGEREF _Toc95563082 \h </w:instrText>
+              <w:instrText xml:space="preserve"> PAGEREF _Toc95681480 \h </w:instrText>
             </w:r>
             <w:r>
               <w:rPr>
@@ -1071,7 +1071,7 @@
               <w:szCs w:val="22"/>
             </w:rPr>
           </w:pPr>
-          <w:hyperlink w:anchor="_Toc95563083" w:history="1">
+          <w:hyperlink w:anchor="_Toc95681481" w:history="1">
             <w:r>
               <w:rPr>
                 <w:rStyle w:val="Hyperlink"/>
@@ -1106,7 +1106,7 @@
                 <w:noProof/>
                 <w:webHidden/>
               </w:rPr>
-              <w:instrText xml:space="preserve"> PAGEREF _Toc95563083 \h </w:instrText>
+              <w:instrText xml:space="preserve"> PAGEREF _Toc95681481 \h </w:instrText>
             </w:r>
             <w:r>
               <w:rPr>
@@ -1147,7 +1147,7 @@
               <w:szCs w:val="22"/>
             </w:rPr>
           </w:pPr>
-          <w:hyperlink w:anchor="_Toc95563084" w:history="1">
+          <w:hyperlink w:anchor="_Toc95681482" w:history="1">
             <w:r>
               <w:rPr>
                 <w:rStyle w:val="Hyperlink"/>
@@ -1182,7 +1182,7 @@
                 <w:noProof/>
                 <w:webHidden/>
               </w:rPr>
-              <w:instrText xml:space="preserve"> PAGEREF _Toc95563084 \h </w:instrText>
+              <w:instrText xml:space="preserve"> PAGEREF _Toc95681482 \h </w:instrText>
             </w:r>
             <w:r>
               <w:rPr>
@@ -1223,7 +1223,7 @@
               <w:szCs w:val="22"/>
             </w:rPr>
           </w:pPr>
-          <w:hyperlink w:anchor="_Toc95563085" w:history="1">
+          <w:hyperlink w:anchor="_Toc95681483" w:history="1">
             <w:r>
               <w:rPr>
                 <w:rStyle w:val="Hyperlink"/>
@@ -1258,7 +1258,7 @@
                 <w:noProof/>
                 <w:webHidden/>
               </w:rPr>
-              <w:instrText xml:space="preserve"> PAGEREF _Toc95563085 \h </w:instrText>
+              <w:instrText xml:space="preserve"> PAGEREF _Toc95681483 \h </w:instrText>
             </w:r>
             <w:r>
               <w:rPr>
@@ -1299,7 +1299,7 @@
               <w:szCs w:val="22"/>
             </w:rPr>
           </w:pPr>
-          <w:hyperlink w:anchor="_Toc95563086" w:history="1">
+          <w:hyperlink w:anchor="_Toc95681484" w:history="1">
             <w:r>
               <w:rPr>
                 <w:rStyle w:val="Hyperlink"/>
@@ -1326,7 +1326,7 @@
                 <w:noProof/>
                 <w:webHidden/>
               </w:rPr>
-              <w:instrText xml:space="preserve"> PAGEREF _Toc95563086 \h </w:instrText>
+              <w:instrText xml:space="preserve"> PAGEREF _Toc95681484 \h </w:instrText>
             </w:r>
             <w:r>
               <w:rPr>
@@ -1367,7 +1367,7 @@
               <w:szCs w:val="22"/>
             </w:rPr>
           </w:pPr>
-          <w:hyperlink w:anchor="_Toc95563087" w:history="1">
+          <w:hyperlink w:anchor="_Toc95681485" w:history="1">
             <w:r>
               <w:rPr>
                 <w:rStyle w:val="Hyperlink"/>
@@ -1394,7 +1394,7 @@
                 <w:noProof/>
                 <w:webHidden/>
               </w:rPr>
-              <w:instrText xml:space="preserve"> PAGEREF _Toc95563087 \h </w:instrText>
+              <w:instrText xml:space="preserve"> PAGEREF _Toc95681485 \h </w:instrText>
             </w:r>
             <w:r>
               <w:rPr>
@@ -1435,7 +1435,7 @@
               <w:szCs w:val="22"/>
             </w:rPr>
           </w:pPr>
-          <w:hyperlink w:anchor="_Toc95563088" w:history="1">
+          <w:hyperlink w:anchor="_Toc95681486" w:history="1">
             <w:r>
               <w:rPr>
                 <w:rStyle w:val="Hyperlink"/>
@@ -1470,7 +1470,7 @@
                 <w:noProof/>
                 <w:webHidden/>
               </w:rPr>
-              <w:instrText xml:space="preserve"> PAGEREF _Toc95563088 \h </w:instrText>
+              <w:instrText xml:space="preserve"> PAGEREF _Toc95681486 \h </w:instrText>
             </w:r>
             <w:r>
               <w:rPr>
@@ -1511,7 +1511,7 @@
               <w:szCs w:val="22"/>
             </w:rPr>
           </w:pPr>
-          <w:hyperlink w:anchor="_Toc95563089" w:history="1">
+          <w:hyperlink w:anchor="_Toc95681487" w:history="1">
             <w:r>
               <w:rPr>
                 <w:rStyle w:val="Hyperlink"/>
@@ -1546,7 +1546,7 @@
                 <w:noProof/>
                 <w:webHidden/>
               </w:rPr>
-              <w:instrText xml:space="preserve"> PAGEREF _Toc95563089 \h </w:instrText>
+              <w:instrText xml:space="preserve"> PAGEREF _Toc95681487 \h </w:instrText>
             </w:r>
             <w:r>
               <w:rPr>
@@ -1587,7 +1587,7 @@
               <w:szCs w:val="22"/>
             </w:rPr>
           </w:pPr>
-          <w:hyperlink w:anchor="_Toc95563090" w:history="1">
+          <w:hyperlink w:anchor="_Toc95681488" w:history="1">
             <w:r>
               <w:rPr>
                 <w:rStyle w:val="Hyperlink"/>
@@ -1622,7 +1622,7 @@
                 <w:noProof/>
                 <w:webHidden/>
               </w:rPr>
-              <w:instrText xml:space="preserve"> PAGEREF _Toc95563090 \h </w:instrText>
+              <w:instrText xml:space="preserve"> PAGEREF _Toc95681488 \h </w:instrText>
             </w:r>
             <w:r>
               <w:rPr>
@@ -1663,7 +1663,7 @@
               <w:szCs w:val="22"/>
             </w:rPr>
           </w:pPr>
-          <w:hyperlink w:anchor="_Toc95563091" w:history="1">
+          <w:hyperlink w:anchor="_Toc95681489" w:history="1">
             <w:r>
               <w:rPr>
                 <w:rStyle w:val="Hyperlink"/>
@@ -1698,7 +1698,7 @@
                 <w:noProof/>
                 <w:webHidden/>
               </w:rPr>
-              <w:instrText xml:space="preserve"> PAGEREF _Toc95563091 \h </w:instrText>
+              <w:instrText xml:space="preserve"> PAGEREF _Toc95681489 \h </w:instrText>
             </w:r>
             <w:r>
               <w:rPr>
@@ -1739,7 +1739,7 @@
               <w:szCs w:val="22"/>
             </w:rPr>
           </w:pPr>
-          <w:hyperlink w:anchor="_Toc95563092" w:history="1">
+          <w:hyperlink w:anchor="_Toc95681490" w:history="1">
             <w:r>
               <w:rPr>
                 <w:rStyle w:val="Hyperlink"/>
@@ -1774,7 +1774,7 @@
                 <w:noProof/>
                 <w:webHidden/>
               </w:rPr>
-              <w:instrText xml:space="preserve"> PAGEREF _Toc95563092 \h </w:instrText>
+              <w:instrText xml:space="preserve"> PAGEREF _Toc95681490 \h </w:instrText>
             </w:r>
             <w:r>
               <w:rPr>
@@ -1815,7 +1815,7 @@
               <w:szCs w:val="22"/>
             </w:rPr>
           </w:pPr>
-          <w:hyperlink w:anchor="_Toc95563093" w:history="1">
+          <w:hyperlink w:anchor="_Toc95681491" w:history="1">
             <w:r>
               <w:rPr>
                 <w:rStyle w:val="Hyperlink"/>
@@ -1850,7 +1850,7 @@
                 <w:noProof/>
                 <w:webHidden/>
               </w:rPr>
-              <w:instrText xml:space="preserve"> PAGEREF _Toc95563093 \h </w:instrText>
+              <w:instrText xml:space="preserve"> PAGEREF _Toc95681491 \h </w:instrText>
             </w:r>
             <w:r>
               <w:rPr>
@@ -1891,7 +1891,7 @@
               <w:szCs w:val="22"/>
             </w:rPr>
           </w:pPr>
-          <w:hyperlink w:anchor="_Toc95563094" w:history="1">
+          <w:hyperlink w:anchor="_Toc95681492" w:history="1">
             <w:r>
               <w:rPr>
                 <w:rStyle w:val="Hyperlink"/>
@@ -1926,7 +1926,7 @@
                 <w:noProof/>
                 <w:webHidden/>
               </w:rPr>
-              <w:instrText xml:space="preserve"> PAGEREF _Toc95563094 \h </w:instrText>
+              <w:instrText xml:space="preserve"> PAGEREF _Toc95681492 \h </w:instrText>
             </w:r>
             <w:r>
               <w:rPr>
@@ -1967,7 +1967,7 @@
               <w:szCs w:val="22"/>
             </w:rPr>
           </w:pPr>
-          <w:hyperlink w:anchor="_Toc95563095" w:history="1">
+          <w:hyperlink w:anchor="_Toc95681493" w:history="1">
             <w:r>
               <w:rPr>
                 <w:rStyle w:val="Hyperlink"/>
@@ -2002,7 +2002,7 @@
                 <w:noProof/>
                 <w:webHidden/>
               </w:rPr>
-              <w:instrText xml:space="preserve"> PAGEREF _Toc95563095 \h </w:instrText>
+              <w:instrText xml:space="preserve"> PAGEREF _Toc95681493 \h </w:instrText>
             </w:r>
             <w:r>
               <w:rPr>
@@ -2043,7 +2043,7 @@
               <w:szCs w:val="22"/>
             </w:rPr>
           </w:pPr>
-          <w:hyperlink w:anchor="_Toc95563096" w:history="1">
+          <w:hyperlink w:anchor="_Toc95681494" w:history="1">
             <w:r>
               <w:rPr>
                 <w:rStyle w:val="Hyperlink"/>
@@ -2070,7 +2070,7 @@
                 <w:noProof/>
                 <w:webHidden/>
               </w:rPr>
-              <w:instrText xml:space="preserve"> PAGEREF _Toc95563096 \h </w:instrText>
+              <w:instrText xml:space="preserve"> PAGEREF _Toc95681494 \h </w:instrText>
             </w:r>
             <w:r>
               <w:rPr>
@@ -2111,7 +2111,7 @@
               <w:szCs w:val="22"/>
             </w:rPr>
           </w:pPr>
-          <w:hyperlink w:anchor="_Toc95563097" w:history="1">
+          <w:hyperlink w:anchor="_Toc95681495" w:history="1">
             <w:r>
               <w:rPr>
                 <w:rStyle w:val="Hyperlink"/>
@@ -2138,7 +2138,7 @@
                 <w:noProof/>
                 <w:webHidden/>
               </w:rPr>
-              <w:instrText xml:space="preserve"> PAGEREF _Toc95563097 \h </w:instrText>
+              <w:instrText xml:space="preserve"> PAGEREF _Toc95681495 \h </w:instrText>
             </w:r>
             <w:r>
               <w:rPr>
@@ -2179,7 +2179,7 @@
               <w:szCs w:val="22"/>
             </w:rPr>
           </w:pPr>
-          <w:hyperlink w:anchor="_Toc95563098" w:history="1">
+          <w:hyperlink w:anchor="_Toc95681496" w:history="1">
             <w:r>
               <w:rPr>
                 <w:rStyle w:val="Hyperlink"/>
@@ -2206,7 +2206,7 @@
                 <w:noProof/>
                 <w:webHidden/>
               </w:rPr>
-              <w:instrText xml:space="preserve"> PAGEREF _Toc95563098 \h </w:instrText>
+              <w:instrText xml:space="preserve"> PAGEREF _Toc95681496 \h </w:instrText>
             </w:r>
             <w:r>
               <w:rPr>
@@ -2247,7 +2247,7 @@
               <w:szCs w:val="22"/>
             </w:rPr>
           </w:pPr>
-          <w:hyperlink w:anchor="_Toc95563099" w:history="1">
+          <w:hyperlink w:anchor="_Toc95681497" w:history="1">
             <w:r>
               <w:rPr>
                 <w:rStyle w:val="Hyperlink"/>
@@ -2274,7 +2274,7 @@
                 <w:noProof/>
                 <w:webHidden/>
               </w:rPr>
-              <w:instrText xml:space="preserve"> PAGEREF _Toc95563099 \h </w:instrText>
+              <w:instrText xml:space="preserve"> PAGEREF _Toc95681497 \h </w:instrText>
             </w:r>
             <w:r>
               <w:rPr>
@@ -2315,7 +2315,7 @@
               <w:szCs w:val="22"/>
             </w:rPr>
           </w:pPr>
-          <w:hyperlink w:anchor="_Toc95563100" w:history="1">
+          <w:hyperlink w:anchor="_Toc95681498" w:history="1">
             <w:r>
               <w:rPr>
                 <w:rStyle w:val="Hyperlink"/>
@@ -2350,7 +2350,7 @@
                 <w:noProof/>
                 <w:webHidden/>
               </w:rPr>
-              <w:instrText xml:space="preserve"> PAGEREF _Toc95563100 \h </w:instrText>
+              <w:instrText xml:space="preserve"> PAGEREF _Toc95681498 \h </w:instrText>
             </w:r>
             <w:r>
               <w:rPr>
@@ -2391,7 +2391,7 @@
               <w:szCs w:val="22"/>
             </w:rPr>
           </w:pPr>
-          <w:hyperlink w:anchor="_Toc95563101" w:history="1">
+          <w:hyperlink w:anchor="_Toc95681499" w:history="1">
             <w:r>
               <w:rPr>
                 <w:rStyle w:val="Hyperlink"/>
@@ -2426,7 +2426,7 @@
                 <w:noProof/>
                 <w:webHidden/>
               </w:rPr>
-              <w:instrText xml:space="preserve"> PAGEREF _Toc95563101 \h </w:instrText>
+              <w:instrText xml:space="preserve"> PAGEREF _Toc95681499 \h </w:instrText>
             </w:r>
             <w:r>
               <w:rPr>
@@ -2467,7 +2467,7 @@
               <w:szCs w:val="22"/>
             </w:rPr>
           </w:pPr>
-          <w:hyperlink w:anchor="_Toc95563102" w:history="1">
+          <w:hyperlink w:anchor="_Toc95681500" w:history="1">
             <w:r>
               <w:rPr>
                 <w:rStyle w:val="Hyperlink"/>
@@ -2481,7 +2481,7 @@
                 <w:rStyle w:val="Hyperlink"/>
                 <w:noProof/>
               </w:rPr>
-              <w:t xml:space="preserve"> Extension of SoMeSci</w:t>
+              <w:t xml:space="preserve"> Annotation tool</w:t>
             </w:r>
             <w:r>
               <w:rPr>
@@ -2502,7 +2502,7 @@
                 <w:noProof/>
                 <w:webHidden/>
               </w:rPr>
-              <w:instrText xml:space="preserve"> PAGEREF _Toc95563102 \h </w:instrText>
+              <w:instrText xml:space="preserve"> PAGEREF _Toc95681500 \h </w:instrText>
             </w:r>
             <w:r>
               <w:rPr>
@@ -2543,7 +2543,7 @@
               <w:szCs w:val="22"/>
             </w:rPr>
           </w:pPr>
-          <w:hyperlink w:anchor="_Toc95563103" w:history="1">
+          <w:hyperlink w:anchor="_Toc95681501" w:history="1">
             <w:r>
               <w:rPr>
                 <w:rStyle w:val="Hyperlink"/>
@@ -2557,7 +2557,7 @@
                 <w:rStyle w:val="Hyperlink"/>
                 <w:noProof/>
               </w:rPr>
-              <w:t xml:space="preserve"> Annotation tool</w:t>
+              <w:t xml:space="preserve"> Extension of SoMeSci</w:t>
             </w:r>
             <w:r>
               <w:rPr>
@@ -2578,7 +2578,7 @@
                 <w:noProof/>
                 <w:webHidden/>
               </w:rPr>
-              <w:instrText xml:space="preserve"> PAGEREF _Toc95563103 \h </w:instrText>
+              <w:instrText xml:space="preserve"> PAGEREF _Toc95681501 \h </w:instrText>
             </w:r>
             <w:r>
               <w:rPr>
@@ -2598,7 +2598,7 @@
                 <w:noProof/>
                 <w:webHidden/>
               </w:rPr>
-              <w:t>24</w:t>
+              <w:t>25</w:t>
             </w:r>
             <w:r>
               <w:rPr>
@@ -2619,7 +2619,7 @@
               <w:szCs w:val="22"/>
             </w:rPr>
           </w:pPr>
-          <w:hyperlink w:anchor="_Toc95563104" w:history="1">
+          <w:hyperlink w:anchor="_Toc95681502" w:history="1">
             <w:r>
               <w:rPr>
                 <w:rStyle w:val="Hyperlink"/>
@@ -2633,7 +2633,7 @@
                 <w:rStyle w:val="Hyperlink"/>
                 <w:noProof/>
               </w:rPr>
-              <w:t xml:space="preserve"> Annotation process</w:t>
+              <w:t xml:space="preserve"> Challenges during Annotation</w:t>
             </w:r>
             <w:r>
               <w:rPr>
@@ -2654,7 +2654,7 @@
                 <w:noProof/>
                 <w:webHidden/>
               </w:rPr>
-              <w:instrText xml:space="preserve"> PAGEREF _Toc95563104 \h </w:instrText>
+              <w:instrText xml:space="preserve"> PAGEREF _Toc95681502 \h </w:instrText>
             </w:r>
             <w:r>
               <w:rPr>
@@ -2695,13 +2695,13 @@
               <w:szCs w:val="22"/>
             </w:rPr>
           </w:pPr>
-          <w:hyperlink w:anchor="_Toc95563105" w:history="1">
+          <w:hyperlink w:anchor="_Toc95681503" w:history="1">
             <w:r>
               <w:rPr>
                 <w:rStyle w:val="Hyperlink"/>
                 <w:noProof/>
               </w:rPr>
-              <w:t>4.3 Pre-processing Annotated Data</w:t>
+              <w:t>4.3 Data Pre-processing</w:t>
             </w:r>
             <w:r>
               <w:rPr>
@@ -2722,7 +2722,7 @@
                 <w:noProof/>
                 <w:webHidden/>
               </w:rPr>
-              <w:instrText xml:space="preserve"> PAGEREF _Toc95563105 \h </w:instrText>
+              <w:instrText xml:space="preserve"> PAGEREF _Toc95681503 \h </w:instrText>
             </w:r>
             <w:r>
               <w:rPr>
@@ -2742,7 +2742,7 @@
                 <w:noProof/>
                 <w:webHidden/>
               </w:rPr>
-              <w:t>25</w:t>
+              <w:t>26</w:t>
             </w:r>
             <w:r>
               <w:rPr>
@@ -2763,7 +2763,7 @@
               <w:szCs w:val="22"/>
             </w:rPr>
           </w:pPr>
-          <w:hyperlink w:anchor="_Toc95563106" w:history="1">
+          <w:hyperlink w:anchor="_Toc95681504" w:history="1">
             <w:r>
               <w:rPr>
                 <w:rStyle w:val="Hyperlink"/>
@@ -2777,7 +2777,7 @@
                 <w:rStyle w:val="Hyperlink"/>
                 <w:noProof/>
               </w:rPr>
-              <w:t xml:space="preserve"> Transformation of Data</w:t>
+              <w:t xml:space="preserve"> Handling missing annotations and annotation errors</w:t>
             </w:r>
             <w:r>
               <w:rPr>
@@ -2798,7 +2798,7 @@
                 <w:noProof/>
                 <w:webHidden/>
               </w:rPr>
-              <w:instrText xml:space="preserve"> PAGEREF _Toc95563106 \h </w:instrText>
+              <w:instrText xml:space="preserve"> PAGEREF _Toc95681504 \h </w:instrText>
             </w:r>
             <w:r>
               <w:rPr>
@@ -2839,7 +2839,7 @@
               <w:szCs w:val="22"/>
             </w:rPr>
           </w:pPr>
-          <w:hyperlink w:anchor="_Toc95563107" w:history="1">
+          <w:hyperlink w:anchor="_Toc95681505" w:history="1">
             <w:r>
               <w:rPr>
                 <w:rStyle w:val="Hyperlink"/>
@@ -2853,6 +2853,158 @@
                 <w:rStyle w:val="Hyperlink"/>
                 <w:noProof/>
               </w:rPr>
+              <w:t xml:space="preserve"> Merging annotations</w:t>
+            </w:r>
+            <w:r>
+              <w:rPr>
+                <w:noProof/>
+                <w:webHidden/>
+              </w:rPr>
+              <w:tab/>
+            </w:r>
+            <w:r>
+              <w:rPr>
+                <w:noProof/>
+                <w:webHidden/>
+              </w:rPr>
+              <w:fldChar w:fldCharType="begin"/>
+            </w:r>
+            <w:r>
+              <w:rPr>
+                <w:noProof/>
+                <w:webHidden/>
+              </w:rPr>
+              <w:instrText xml:space="preserve"> PAGEREF _Toc95681505 \h </w:instrText>
+            </w:r>
+            <w:r>
+              <w:rPr>
+                <w:noProof/>
+                <w:webHidden/>
+              </w:rPr>
+            </w:r>
+            <w:r>
+              <w:rPr>
+                <w:noProof/>
+                <w:webHidden/>
+              </w:rPr>
+              <w:fldChar w:fldCharType="separate"/>
+            </w:r>
+            <w:r>
+              <w:rPr>
+                <w:noProof/>
+                <w:webHidden/>
+              </w:rPr>
+              <w:t>26</w:t>
+            </w:r>
+            <w:r>
+              <w:rPr>
+                <w:noProof/>
+                <w:webHidden/>
+              </w:rPr>
+              <w:fldChar w:fldCharType="end"/>
+            </w:r>
+          </w:hyperlink>
+        </w:p>
+        <w:p>
+          <w:pPr>
+            <w:pStyle w:val="TOC3"/>
+            <w:rPr>
+              <w:rFonts w:asciiTheme="minorHAnsi" w:eastAsiaTheme="minorEastAsia" w:hAnsiTheme="minorHAnsi"/>
+              <w:noProof/>
+              <w:sz w:val="22"/>
+              <w:szCs w:val="22"/>
+            </w:rPr>
+          </w:pPr>
+          <w:hyperlink w:anchor="_Toc95681506" w:history="1">
+            <w:r>
+              <w:rPr>
+                <w:rStyle w:val="Hyperlink"/>
+                <w:rFonts w:ascii="Times New Roman" w:hAnsi="Times New Roman"/>
+                <w:noProof/>
+              </w:rPr>
+              <w:t>4.3.3</w:t>
+            </w:r>
+            <w:r>
+              <w:rPr>
+                <w:rStyle w:val="Hyperlink"/>
+                <w:noProof/>
+              </w:rPr>
+              <w:t xml:space="preserve"> Transformation of Data</w:t>
+            </w:r>
+            <w:r>
+              <w:rPr>
+                <w:noProof/>
+                <w:webHidden/>
+              </w:rPr>
+              <w:tab/>
+            </w:r>
+            <w:r>
+              <w:rPr>
+                <w:noProof/>
+                <w:webHidden/>
+              </w:rPr>
+              <w:fldChar w:fldCharType="begin"/>
+            </w:r>
+            <w:r>
+              <w:rPr>
+                <w:noProof/>
+                <w:webHidden/>
+              </w:rPr>
+              <w:instrText xml:space="preserve"> PAGEREF _Toc95681506 \h </w:instrText>
+            </w:r>
+            <w:r>
+              <w:rPr>
+                <w:noProof/>
+                <w:webHidden/>
+              </w:rPr>
+            </w:r>
+            <w:r>
+              <w:rPr>
+                <w:noProof/>
+                <w:webHidden/>
+              </w:rPr>
+              <w:fldChar w:fldCharType="separate"/>
+            </w:r>
+            <w:r>
+              <w:rPr>
+                <w:noProof/>
+                <w:webHidden/>
+              </w:rPr>
+              <w:t>26</w:t>
+            </w:r>
+            <w:r>
+              <w:rPr>
+                <w:noProof/>
+                <w:webHidden/>
+              </w:rPr>
+              <w:fldChar w:fldCharType="end"/>
+            </w:r>
+          </w:hyperlink>
+        </w:p>
+        <w:p>
+          <w:pPr>
+            <w:pStyle w:val="TOC3"/>
+            <w:rPr>
+              <w:rFonts w:asciiTheme="minorHAnsi" w:eastAsiaTheme="minorEastAsia" w:hAnsiTheme="minorHAnsi"/>
+              <w:noProof/>
+              <w:sz w:val="22"/>
+              <w:szCs w:val="22"/>
+            </w:rPr>
+          </w:pPr>
+          <w:hyperlink w:anchor="_Toc95681507" w:history="1">
+            <w:r>
+              <w:rPr>
+                <w:rStyle w:val="Hyperlink"/>
+                <w:rFonts w:ascii="Times New Roman" w:hAnsi="Times New Roman"/>
+                <w:noProof/>
+              </w:rPr>
+              <w:t>4.3.4</w:t>
+            </w:r>
+            <w:r>
+              <w:rPr>
+                <w:rStyle w:val="Hyperlink"/>
+                <w:noProof/>
+              </w:rPr>
               <w:t xml:space="preserve"> Data Splitting</w:t>
             </w:r>
             <w:r>
@@ -2874,7 +3026,7 @@
                 <w:noProof/>
                 <w:webHidden/>
               </w:rPr>
-              <w:instrText xml:space="preserve"> PAGEREF _Toc95563107 \h </w:instrText>
+              <w:instrText xml:space="preserve"> PAGEREF _Toc95681507 \h </w:instrText>
             </w:r>
             <w:r>
               <w:rPr>
@@ -2894,7 +3046,7 @@
                 <w:noProof/>
                 <w:webHidden/>
               </w:rPr>
-              <w:t>26</w:t>
+              <w:t>27</w:t>
             </w:r>
             <w:r>
               <w:rPr>
@@ -2915,7 +3067,7 @@
               <w:szCs w:val="22"/>
             </w:rPr>
           </w:pPr>
-          <w:hyperlink w:anchor="_Toc95563108" w:history="1">
+          <w:hyperlink w:anchor="_Toc95681508" w:history="1">
             <w:r>
               <w:rPr>
                 <w:rStyle w:val="Hyperlink"/>
@@ -2942,7 +3094,7 @@
                 <w:noProof/>
                 <w:webHidden/>
               </w:rPr>
-              <w:instrText xml:space="preserve"> PAGEREF _Toc95563108 \h </w:instrText>
+              <w:instrText xml:space="preserve"> PAGEREF _Toc95681508 \h </w:instrText>
             </w:r>
             <w:r>
               <w:rPr>
@@ -2962,7 +3114,7 @@
                 <w:noProof/>
                 <w:webHidden/>
               </w:rPr>
-              <w:t>26</w:t>
+              <w:t>27</w:t>
             </w:r>
             <w:r>
               <w:rPr>
@@ -2983,7 +3135,7 @@
               <w:szCs w:val="22"/>
             </w:rPr>
           </w:pPr>
-          <w:hyperlink w:anchor="_Toc95563109" w:history="1">
+          <w:hyperlink w:anchor="_Toc95681509" w:history="1">
             <w:r>
               <w:rPr>
                 <w:rStyle w:val="Hyperlink"/>
@@ -3018,7 +3170,7 @@
                 <w:noProof/>
                 <w:webHidden/>
               </w:rPr>
-              <w:instrText xml:space="preserve"> PAGEREF _Toc95563109 \h </w:instrText>
+              <w:instrText xml:space="preserve"> PAGEREF _Toc95681509 \h </w:instrText>
             </w:r>
             <w:r>
               <w:rPr>
@@ -3059,7 +3211,7 @@
               <w:szCs w:val="22"/>
             </w:rPr>
           </w:pPr>
-          <w:hyperlink w:anchor="_Toc95563110" w:history="1">
+          <w:hyperlink w:anchor="_Toc95681510" w:history="1">
             <w:r>
               <w:rPr>
                 <w:rStyle w:val="Hyperlink"/>
@@ -3094,7 +3246,7 @@
                 <w:noProof/>
                 <w:webHidden/>
               </w:rPr>
-              <w:instrText xml:space="preserve"> PAGEREF _Toc95563110 \h </w:instrText>
+              <w:instrText xml:space="preserve"> PAGEREF _Toc95681510 \h </w:instrText>
             </w:r>
             <w:r>
               <w:rPr>
@@ -3114,7 +3266,7 @@
                 <w:noProof/>
                 <w:webHidden/>
               </w:rPr>
-              <w:t>27</w:t>
+              <w:t>28</w:t>
             </w:r>
             <w:r>
               <w:rPr>
@@ -3135,7 +3287,7 @@
               <w:szCs w:val="22"/>
             </w:rPr>
           </w:pPr>
-          <w:hyperlink w:anchor="_Toc95563111" w:history="1">
+          <w:hyperlink w:anchor="_Toc95681511" w:history="1">
             <w:r>
               <w:rPr>
                 <w:rStyle w:val="Hyperlink"/>
@@ -3170,7 +3322,7 @@
                 <w:noProof/>
                 <w:webHidden/>
               </w:rPr>
-              <w:instrText xml:space="preserve"> PAGEREF _Toc95563111 \h </w:instrText>
+              <w:instrText xml:space="preserve"> PAGEREF _Toc95681511 \h </w:instrText>
             </w:r>
             <w:r>
               <w:rPr>
@@ -3211,7 +3363,7 @@
               <w:szCs w:val="22"/>
             </w:rPr>
           </w:pPr>
-          <w:hyperlink w:anchor="_Toc95563112" w:history="1">
+          <w:hyperlink w:anchor="_Toc95681512" w:history="1">
             <w:r>
               <w:rPr>
                 <w:rStyle w:val="Hyperlink"/>
@@ -3246,7 +3398,7 @@
                 <w:noProof/>
                 <w:webHidden/>
               </w:rPr>
-              <w:instrText xml:space="preserve"> PAGEREF _Toc95563112 \h </w:instrText>
+              <w:instrText xml:space="preserve"> PAGEREF _Toc95681512 \h </w:instrText>
             </w:r>
             <w:r>
               <w:rPr>
@@ -3266,7 +3418,7 @@
                 <w:noProof/>
                 <w:webHidden/>
               </w:rPr>
-              <w:t>28</w:t>
+              <w:t>29</w:t>
             </w:r>
             <w:r>
               <w:rPr>
@@ -3287,7 +3439,7 @@
               <w:szCs w:val="22"/>
             </w:rPr>
           </w:pPr>
-          <w:hyperlink w:anchor="_Toc95563113" w:history="1">
+          <w:hyperlink w:anchor="_Toc95681513" w:history="1">
             <w:r>
               <w:rPr>
                 <w:rStyle w:val="Hyperlink"/>
@@ -3314,7 +3466,7 @@
                 <w:noProof/>
                 <w:webHidden/>
               </w:rPr>
-              <w:instrText xml:space="preserve"> PAGEREF _Toc95563113 \h </w:instrText>
+              <w:instrText xml:space="preserve"> PAGEREF _Toc95681513 \h </w:instrText>
             </w:r>
             <w:r>
               <w:rPr>
@@ -3334,7 +3486,7 @@
                 <w:noProof/>
                 <w:webHidden/>
               </w:rPr>
-              <w:t>29</w:t>
+              <w:t>30</w:t>
             </w:r>
             <w:r>
               <w:rPr>
@@ -3355,7 +3507,7 @@
               <w:szCs w:val="22"/>
             </w:rPr>
           </w:pPr>
-          <w:hyperlink w:anchor="_Toc95563114" w:history="1">
+          <w:hyperlink w:anchor="_Toc95681514" w:history="1">
             <w:r>
               <w:rPr>
                 <w:rStyle w:val="Hyperlink"/>
@@ -3382,7 +3534,7 @@
                 <w:noProof/>
                 <w:webHidden/>
               </w:rPr>
-              <w:instrText xml:space="preserve"> PAGEREF _Toc95563114 \h </w:instrText>
+              <w:instrText xml:space="preserve"> PAGEREF _Toc95681514 \h </w:instrText>
             </w:r>
             <w:r>
               <w:rPr>
@@ -3402,7 +3554,7 @@
                 <w:noProof/>
                 <w:webHidden/>
               </w:rPr>
-              <w:t>29</w:t>
+              <w:t>30</w:t>
             </w:r>
             <w:r>
               <w:rPr>
@@ -3423,7 +3575,7 @@
               <w:szCs w:val="22"/>
             </w:rPr>
           </w:pPr>
-          <w:hyperlink w:anchor="_Toc95563115" w:history="1">
+          <w:hyperlink w:anchor="_Toc95681515" w:history="1">
             <w:r>
               <w:rPr>
                 <w:rStyle w:val="Hyperlink"/>
@@ -3450,7 +3602,7 @@
                 <w:noProof/>
                 <w:webHidden/>
               </w:rPr>
-              <w:instrText xml:space="preserve"> PAGEREF _Toc95563115 \h </w:instrText>
+              <w:instrText xml:space="preserve"> PAGEREF _Toc95681515 \h </w:instrText>
             </w:r>
             <w:r>
               <w:rPr>
@@ -3470,7 +3622,7 @@
                 <w:noProof/>
                 <w:webHidden/>
               </w:rPr>
-              <w:t>29</w:t>
+              <w:t>30</w:t>
             </w:r>
             <w:r>
               <w:rPr>
@@ -3491,7 +3643,7 @@
               <w:szCs w:val="22"/>
             </w:rPr>
           </w:pPr>
-          <w:hyperlink w:anchor="_Toc95563116" w:history="1">
+          <w:hyperlink w:anchor="_Toc95681516" w:history="1">
             <w:r>
               <w:rPr>
                 <w:rStyle w:val="Hyperlink"/>
@@ -3518,7 +3670,7 @@
                 <w:noProof/>
                 <w:webHidden/>
               </w:rPr>
-              <w:instrText xml:space="preserve"> PAGEREF _Toc95563116 \h </w:instrText>
+              <w:instrText xml:space="preserve"> PAGEREF _Toc95681516 \h </w:instrText>
             </w:r>
             <w:r>
               <w:rPr>
@@ -3538,7 +3690,7 @@
                 <w:noProof/>
                 <w:webHidden/>
               </w:rPr>
-              <w:t>30</w:t>
+              <w:t>31</w:t>
             </w:r>
             <w:r>
               <w:rPr>
@@ -3559,7 +3711,7 @@
               <w:szCs w:val="22"/>
             </w:rPr>
           </w:pPr>
-          <w:hyperlink w:anchor="_Toc95563117" w:history="1">
+          <w:hyperlink w:anchor="_Toc95681517" w:history="1">
             <w:r>
               <w:rPr>
                 <w:rStyle w:val="Hyperlink"/>
@@ -3594,7 +3746,7 @@
                 <w:noProof/>
                 <w:webHidden/>
               </w:rPr>
-              <w:instrText xml:space="preserve"> PAGEREF _Toc95563117 \h </w:instrText>
+              <w:instrText xml:space="preserve"> PAGEREF _Toc95681517 \h </w:instrText>
             </w:r>
             <w:r>
               <w:rPr>
@@ -3614,7 +3766,7 @@
                 <w:noProof/>
                 <w:webHidden/>
               </w:rPr>
-              <w:t>31</w:t>
+              <w:t>32</w:t>
             </w:r>
             <w:r>
               <w:rPr>
@@ -3635,7 +3787,7 @@
               <w:szCs w:val="22"/>
             </w:rPr>
           </w:pPr>
-          <w:hyperlink w:anchor="_Toc95563118" w:history="1">
+          <w:hyperlink w:anchor="_Toc95681518" w:history="1">
             <w:r>
               <w:rPr>
                 <w:rStyle w:val="Hyperlink"/>
@@ -3670,7 +3822,7 @@
                 <w:noProof/>
                 <w:webHidden/>
               </w:rPr>
-              <w:instrText xml:space="preserve"> PAGEREF _Toc95563118 \h </w:instrText>
+              <w:instrText xml:space="preserve"> PAGEREF _Toc95681518 \h </w:instrText>
             </w:r>
             <w:r>
               <w:rPr>
@@ -3690,7 +3842,7 @@
                 <w:noProof/>
                 <w:webHidden/>
               </w:rPr>
-              <w:t>31</w:t>
+              <w:t>32</w:t>
             </w:r>
             <w:r>
               <w:rPr>
@@ -3711,7 +3863,7 @@
               <w:szCs w:val="22"/>
             </w:rPr>
           </w:pPr>
-          <w:hyperlink w:anchor="_Toc95563119" w:history="1">
+          <w:hyperlink w:anchor="_Toc95681519" w:history="1">
             <w:r>
               <w:rPr>
                 <w:rStyle w:val="Hyperlink"/>
@@ -3746,7 +3898,7 @@
                 <w:noProof/>
                 <w:webHidden/>
               </w:rPr>
-              <w:instrText xml:space="preserve"> PAGEREF _Toc95563119 \h </w:instrText>
+              <w:instrText xml:space="preserve"> PAGEREF _Toc95681519 \h </w:instrText>
             </w:r>
             <w:r>
               <w:rPr>
@@ -3766,7 +3918,7 @@
                 <w:noProof/>
                 <w:webHidden/>
               </w:rPr>
-              <w:t>31</w:t>
+              <w:t>32</w:t>
             </w:r>
             <w:r>
               <w:rPr>
@@ -3787,7 +3939,7 @@
               <w:szCs w:val="22"/>
             </w:rPr>
           </w:pPr>
-          <w:hyperlink w:anchor="_Toc95563120" w:history="1">
+          <w:hyperlink w:anchor="_Toc95681520" w:history="1">
             <w:r>
               <w:rPr>
                 <w:rStyle w:val="Hyperlink"/>
@@ -3814,7 +3966,7 @@
                 <w:noProof/>
                 <w:webHidden/>
               </w:rPr>
-              <w:instrText xml:space="preserve"> PAGEREF _Toc95563120 \h </w:instrText>
+              <w:instrText xml:space="preserve"> PAGEREF _Toc95681520 \h </w:instrText>
             </w:r>
             <w:r>
               <w:rPr>
@@ -3834,7 +3986,7 @@
                 <w:noProof/>
                 <w:webHidden/>
               </w:rPr>
-              <w:t>39</w:t>
+              <w:t>40</w:t>
             </w:r>
             <w:r>
               <w:rPr>
@@ -3855,7 +4007,7 @@
               <w:szCs w:val="22"/>
             </w:rPr>
           </w:pPr>
-          <w:hyperlink w:anchor="_Toc95563121" w:history="1">
+          <w:hyperlink w:anchor="_Toc95681521" w:history="1">
             <w:r>
               <w:rPr>
                 <w:rStyle w:val="Hyperlink"/>
@@ -3882,7 +4034,7 @@
                 <w:noProof/>
                 <w:webHidden/>
               </w:rPr>
-              <w:instrText xml:space="preserve"> PAGEREF _Toc95563121 \h </w:instrText>
+              <w:instrText xml:space="preserve"> PAGEREF _Toc95681521 \h </w:instrText>
             </w:r>
             <w:r>
               <w:rPr>
@@ -3902,7 +4054,7 @@
                 <w:noProof/>
                 <w:webHidden/>
               </w:rPr>
-              <w:t>39</w:t>
+              <w:t>40</w:t>
             </w:r>
             <w:r>
               <w:rPr>
@@ -3923,7 +4075,7 @@
               <w:szCs w:val="22"/>
             </w:rPr>
           </w:pPr>
-          <w:hyperlink w:anchor="_Toc95563122" w:history="1">
+          <w:hyperlink w:anchor="_Toc95681522" w:history="1">
             <w:r>
               <w:rPr>
                 <w:rStyle w:val="Hyperlink"/>
@@ -3950,7 +4102,7 @@
                 <w:noProof/>
                 <w:webHidden/>
               </w:rPr>
-              <w:instrText xml:space="preserve"> PAGEREF _Toc95563122 \h </w:instrText>
+              <w:instrText xml:space="preserve"> PAGEREF _Toc95681522 \h </w:instrText>
             </w:r>
             <w:r>
               <w:rPr>
@@ -3970,7 +4122,7 @@
                 <w:noProof/>
                 <w:webHidden/>
               </w:rPr>
-              <w:t>39</w:t>
+              <w:t>40</w:t>
             </w:r>
             <w:r>
               <w:rPr>
@@ -3991,7 +4143,7 @@
               <w:szCs w:val="22"/>
             </w:rPr>
           </w:pPr>
-          <w:hyperlink w:anchor="_Toc95563123" w:history="1">
+          <w:hyperlink w:anchor="_Toc95681523" w:history="1">
             <w:r>
               <w:rPr>
                 <w:rStyle w:val="Hyperlink"/>
@@ -4018,7 +4170,7 @@
                 <w:noProof/>
                 <w:webHidden/>
               </w:rPr>
-              <w:instrText xml:space="preserve"> PAGEREF _Toc95563123 \h </w:instrText>
+              <w:instrText xml:space="preserve"> PAGEREF _Toc95681523 \h </w:instrText>
             </w:r>
             <w:r>
               <w:rPr>
@@ -4038,7 +4190,7 @@
                 <w:noProof/>
                 <w:webHidden/>
               </w:rPr>
-              <w:t>39</w:t>
+              <w:t>40</w:t>
             </w:r>
             <w:r>
               <w:rPr>
@@ -4059,7 +4211,7 @@
               <w:szCs w:val="22"/>
             </w:rPr>
           </w:pPr>
-          <w:hyperlink w:anchor="_Toc95563124" w:history="1">
+          <w:hyperlink w:anchor="_Toc95681524" w:history="1">
             <w:r>
               <w:rPr>
                 <w:rStyle w:val="Hyperlink"/>
@@ -4086,7 +4238,7 @@
                 <w:noProof/>
                 <w:webHidden/>
               </w:rPr>
-              <w:instrText xml:space="preserve"> PAGEREF _Toc95563124 \h </w:instrText>
+              <w:instrText xml:space="preserve"> PAGEREF _Toc95681524 \h </w:instrText>
             </w:r>
             <w:r>
               <w:rPr>
@@ -4106,7 +4258,7 @@
                 <w:noProof/>
                 <w:webHidden/>
               </w:rPr>
-              <w:t>39</w:t>
+              <w:t>40</w:t>
             </w:r>
             <w:r>
               <w:rPr>
@@ -4127,7 +4279,7 @@
               <w:szCs w:val="22"/>
             </w:rPr>
           </w:pPr>
-          <w:hyperlink w:anchor="_Toc95563125" w:history="1">
+          <w:hyperlink w:anchor="_Toc95681525" w:history="1">
             <w:r>
               <w:rPr>
                 <w:rStyle w:val="Hyperlink"/>
@@ -4154,7 +4306,7 @@
                 <w:noProof/>
                 <w:webHidden/>
               </w:rPr>
-              <w:instrText xml:space="preserve"> PAGEREF _Toc95563125 \h </w:instrText>
+              <w:instrText xml:space="preserve"> PAGEREF _Toc95681525 \h </w:instrText>
             </w:r>
             <w:r>
               <w:rPr>
@@ -4174,7 +4326,7 @@
                 <w:noProof/>
                 <w:webHidden/>
               </w:rPr>
-              <w:t>41</w:t>
+              <w:t>42</w:t>
             </w:r>
             <w:r>
               <w:rPr>
@@ -4195,7 +4347,7 @@
               <w:szCs w:val="22"/>
             </w:rPr>
           </w:pPr>
-          <w:hyperlink w:anchor="_Toc95563126" w:history="1">
+          <w:hyperlink w:anchor="_Toc95681526" w:history="1">
             <w:r>
               <w:rPr>
                 <w:rStyle w:val="Hyperlink"/>
@@ -4222,7 +4374,7 @@
                 <w:noProof/>
                 <w:webHidden/>
               </w:rPr>
-              <w:instrText xml:space="preserve"> PAGEREF _Toc95563126 \h </w:instrText>
+              <w:instrText xml:space="preserve"> PAGEREF _Toc95681526 \h </w:instrText>
             </w:r>
             <w:r>
               <w:rPr>
@@ -4242,7 +4394,7 @@
                 <w:noProof/>
                 <w:webHidden/>
               </w:rPr>
-              <w:t>42</w:t>
+              <w:t>43</w:t>
             </w:r>
             <w:r>
               <w:rPr>
@@ -4263,7 +4415,7 @@
               <w:szCs w:val="22"/>
             </w:rPr>
           </w:pPr>
-          <w:hyperlink w:anchor="_Toc95563127" w:history="1">
+          <w:hyperlink w:anchor="_Toc95681527" w:history="1">
             <w:r>
               <w:rPr>
                 <w:rStyle w:val="Hyperlink"/>
@@ -4290,7 +4442,7 @@
                 <w:noProof/>
                 <w:webHidden/>
               </w:rPr>
-              <w:instrText xml:space="preserve"> PAGEREF _Toc95563127 \h </w:instrText>
+              <w:instrText xml:space="preserve"> PAGEREF _Toc95681527 \h </w:instrText>
             </w:r>
             <w:r>
               <w:rPr>
@@ -4310,7 +4462,7 @@
                 <w:noProof/>
                 <w:webHidden/>
               </w:rPr>
-              <w:t>42</w:t>
+              <w:t>43</w:t>
             </w:r>
             <w:r>
               <w:rPr>
@@ -4331,7 +4483,7 @@
               <w:szCs w:val="22"/>
             </w:rPr>
           </w:pPr>
-          <w:hyperlink w:anchor="_Toc95563128" w:history="1">
+          <w:hyperlink w:anchor="_Toc95681528" w:history="1">
             <w:r>
               <w:rPr>
                 <w:rStyle w:val="Hyperlink"/>
@@ -4358,7 +4510,7 @@
                 <w:noProof/>
                 <w:webHidden/>
               </w:rPr>
-              <w:instrText xml:space="preserve"> PAGEREF _Toc95563128 \h </w:instrText>
+              <w:instrText xml:space="preserve"> PAGEREF _Toc95681528 \h </w:instrText>
             </w:r>
             <w:r>
               <w:rPr>
@@ -4378,7 +4530,7 @@
                 <w:noProof/>
                 <w:webHidden/>
               </w:rPr>
-              <w:t>42</w:t>
+              <w:t>43</w:t>
             </w:r>
             <w:r>
               <w:rPr>
@@ -4399,7 +4551,7 @@
               <w:szCs w:val="22"/>
             </w:rPr>
           </w:pPr>
-          <w:hyperlink w:anchor="_Toc95563129" w:history="1">
+          <w:hyperlink w:anchor="_Toc95681529" w:history="1">
             <w:r>
               <w:rPr>
                 <w:rStyle w:val="Hyperlink"/>
@@ -4426,7 +4578,7 @@
                 <w:noProof/>
                 <w:webHidden/>
               </w:rPr>
-              <w:instrText xml:space="preserve"> PAGEREF _Toc95563129 \h </w:instrText>
+              <w:instrText xml:space="preserve"> PAGEREF _Toc95681529 \h </w:instrText>
             </w:r>
             <w:r>
               <w:rPr>
@@ -4446,7 +4598,7 @@
                 <w:noProof/>
                 <w:webHidden/>
               </w:rPr>
-              <w:t>42</w:t>
+              <w:t>43</w:t>
             </w:r>
             <w:r>
               <w:rPr>
@@ -4488,7 +4640,7 @@
       <w:pPr>
         <w:pStyle w:val="Heading1"/>
       </w:pPr>
-      <w:bookmarkStart w:id="0" w:name="_Toc95563068"/>
+      <w:bookmarkStart w:id="0" w:name="_Toc95681466"/>
       <w:r>
         <w:lastRenderedPageBreak/>
         <w:t>Introduction</w:t>
@@ -5517,431 +5669,351 @@
         <w:rPr>
           <w:color w:val="000000"/>
         </w:rPr>
-        <w:t xml:space="preserve">. Fortunately, identification of software mentions from scientific articles has drawn more attention over the past years and now various labelled data sets, such as </w:t>
-      </w:r>
-      <w:proofErr w:type="spellStart"/>
+        <w:t xml:space="preserve">. Fortunately, identification of software mentions from scientific articles has drawn more attention over the past years and now various labelled data sets, such as BioNerDs </w:t>
+      </w:r>
       <w:r>
         <w:rPr>
           <w:color w:val="000000"/>
         </w:rPr>
-        <w:t>BioNerDs</w:t>
-      </w:r>
-      <w:proofErr w:type="spellEnd"/>
+        <w:t>{duck2013bionerds</w:t>
+      </w:r>
       <w:r>
         <w:rPr>
           <w:color w:val="000000"/>
         </w:rPr>
+        <w:t xml:space="preserve">} </w:t>
+      </w:r>
+      <w:r>
+        <w:rPr>
+          <w:color w:val="000000"/>
+        </w:rPr>
+        <w:t xml:space="preserve">, </w:t>
+      </w:r>
+      <w:r>
+        <w:rPr>
+          <w:color w:val="000000"/>
+        </w:rPr>
+        <w:t>SoftCite</w:t>
+      </w:r>
+      <w:r>
+        <w:rPr>
+          <w:color w:val="000000"/>
+        </w:rPr>
         <w:t xml:space="preserve"> </w:t>
       </w:r>
       <w:r>
         <w:rPr>
           <w:color w:val="000000"/>
         </w:rPr>
-        <w:t>{duck2013bionerds</w:t>
+        <w:t>{du2021softcite</w:t>
       </w:r>
       <w:r>
         <w:rPr>
           <w:color w:val="000000"/>
         </w:rPr>
-        <w:t xml:space="preserve">} </w:t>
+        <w:t>}</w:t>
       </w:r>
       <w:r>
         <w:rPr>
           <w:color w:val="000000"/>
         </w:rPr>
-        <w:t xml:space="preserve">, </w:t>
-      </w:r>
-      <w:proofErr w:type="spellStart"/>
+        <w:t>, are available.</w:t>
+      </w:r>
       <w:r>
         <w:rPr>
           <w:color w:val="000000"/>
         </w:rPr>
-        <w:t>SoftCite</w:t>
-      </w:r>
-      <w:proofErr w:type="spellEnd"/>
+        <w:t xml:space="preserve"> Recently</w:t>
+      </w:r>
       <w:r>
         <w:rPr>
           <w:color w:val="000000"/>
         </w:rPr>
+        <w:t xml:space="preserve"> a </w:t>
+      </w:r>
+      <w:r>
+        <w:rPr>
+          <w:color w:val="000000"/>
+        </w:rPr>
+        <w:t>more comprehensive data set</w:t>
+      </w:r>
+      <w:r>
+        <w:rPr>
+          <w:color w:val="000000"/>
+        </w:rPr>
+        <w:t xml:space="preserve">, SoMeSci, has been published.  SoMeSci </w:t>
+      </w:r>
+      <w:r>
+        <w:rPr>
+          <w:color w:val="000000"/>
+        </w:rPr>
+        <w:t xml:space="preserve">contains high quality manually annotated </w:t>
+      </w:r>
+      <w:r>
+        <w:rPr>
+          <w:color w:val="000000"/>
+        </w:rPr>
+        <w:t>data sets</w:t>
+      </w:r>
+      <w:r>
+        <w:rPr>
+          <w:color w:val="000000"/>
+        </w:rPr>
         <w:t xml:space="preserve"> </w:t>
       </w:r>
       <w:r>
         <w:rPr>
           <w:color w:val="000000"/>
         </w:rPr>
-        <w:t>{du2021softcite</w:t>
+        <w:t>that</w:t>
       </w:r>
       <w:r>
         <w:rPr>
           <w:color w:val="000000"/>
         </w:rPr>
+        <w:t xml:space="preserve"> </w:t>
+      </w:r>
+      <w:r>
+        <w:rPr>
+          <w:color w:val="000000"/>
+        </w:rPr>
+        <w:t xml:space="preserve">cover </w:t>
+      </w:r>
+      <w:r>
+        <w:rPr>
+          <w:color w:val="000000"/>
+        </w:rPr>
+        <w:t>broader range of</w:t>
+      </w:r>
+      <w:r>
+        <w:rPr>
+          <w:color w:val="000000"/>
+        </w:rPr>
+        <w:t xml:space="preserve"> information about software</w:t>
+      </w:r>
+      <w:r>
+        <w:rPr>
+          <w:color w:val="000000"/>
+        </w:rPr>
+        <w:t xml:space="preserve"> </w:t>
+      </w:r>
+      <w:r>
+        <w:rPr>
+          <w:color w:val="000000"/>
+        </w:rPr>
+        <w:t xml:space="preserve">paving a way for </w:t>
+      </w:r>
+      <w:r>
+        <w:rPr>
+          <w:color w:val="000000"/>
+        </w:rPr>
+        <w:t>a</w:t>
+      </w:r>
+      <w:r>
+        <w:rPr>
+          <w:color w:val="000000"/>
+        </w:rPr>
+        <w:t xml:space="preserve"> use of machine learning based approach for the automatic extraction of information about software</w:t>
+      </w:r>
+      <w:r>
+        <w:rPr>
+          <w:color w:val="000000"/>
+        </w:rPr>
+        <w:t xml:space="preserve"> {</w:t>
+      </w:r>
+      <w:r>
+        <w:rPr>
+          <w:color w:val="000000"/>
+        </w:rPr>
+        <w:t>schindler2021somesci</w:t>
+      </w:r>
+      <w:r>
+        <w:rPr>
+          <w:color w:val="000000"/>
+        </w:rPr>
         <w:t>}</w:t>
       </w:r>
       <w:r>
         <w:rPr>
           <w:color w:val="000000"/>
         </w:rPr>
-        <w:t>, are available.</w:t>
+        <w:t>.</w:t>
       </w:r>
       <w:r>
         <w:rPr>
           <w:color w:val="000000"/>
         </w:rPr>
-        <w:t xml:space="preserve"> Recently</w:t>
-      </w:r>
-      <w:r>
+        <w:t xml:space="preserve"> </w:t>
+      </w:r>
+    </w:p>
+    <w:p>
+      <w:pPr>
+        <w:pStyle w:val="Heading2"/>
+      </w:pPr>
+      <w:bookmarkStart w:id="1" w:name="_Toc95681467"/>
+      <w:r>
+        <w:t>Scope</w:t>
+      </w:r>
+      <w:bookmarkEnd w:id="1"/>
+    </w:p>
+    <w:p>
+      <w:pPr>
         <w:rPr>
           <w:color w:val="000000"/>
         </w:rPr>
-        <w:t xml:space="preserve"> a </w:t>
-      </w:r>
+      </w:pPr>
       <w:r>
         <w:rPr>
           <w:color w:val="000000"/>
         </w:rPr>
-        <w:t>more comprehensive data set</w:t>
-      </w:r>
-      <w:r>
+        <w:t xml:space="preserve">This thesis work tries to apply machine learning technique using SoMeSci data set to extract information about software mentions, particularly, to identify for what purpose a given software is used in a given literature. </w:t>
+      </w:r>
+    </w:p>
+    <w:p>
+      <w:pPr>
         <w:rPr>
           <w:color w:val="000000"/>
         </w:rPr>
-        <w:t xml:space="preserve">, </w:t>
-      </w:r>
-      <w:proofErr w:type="spellStart"/>
+      </w:pPr>
       <w:r>
         <w:rPr>
           <w:color w:val="000000"/>
         </w:rPr>
-        <w:t>SoMeSci</w:t>
-      </w:r>
-      <w:proofErr w:type="spellEnd"/>
+        <w:t>To accomplish this,</w:t>
+      </w:r>
       <w:r>
         <w:rPr>
           <w:color w:val="000000"/>
         </w:rPr>
-        <w:t xml:space="preserve">, has been published.  </w:t>
-      </w:r>
-      <w:proofErr w:type="spellStart"/>
+        <w:t xml:space="preserve"> first</w:t>
+      </w:r>
       <w:r>
         <w:rPr>
           <w:color w:val="000000"/>
         </w:rPr>
-        <w:t>SoMeSci</w:t>
-      </w:r>
-      <w:proofErr w:type="spellEnd"/>
+        <w:t xml:space="preserve"> </w:t>
+      </w:r>
       <w:r>
         <w:rPr>
           <w:color w:val="000000"/>
         </w:rPr>
+        <w:t>possible list of software usage purposes ha</w:t>
+      </w:r>
+      <w:r>
+        <w:rPr>
+          <w:color w:val="000000"/>
+        </w:rPr>
+        <w:t>ve</w:t>
+      </w:r>
+      <w:r>
+        <w:rPr>
+          <w:color w:val="000000"/>
+        </w:rPr>
+        <w:t xml:space="preserve"> been identified via extensive analysis of literature and other sources like software ontologies and repositories. Then </w:t>
+      </w:r>
+      <w:r>
+        <w:rPr>
+          <w:color w:val="000000"/>
+        </w:rPr>
+        <w:t xml:space="preserve">already existing </w:t>
+      </w:r>
+      <w:r>
+        <w:rPr>
+          <w:color w:val="000000"/>
+        </w:rPr>
+        <w:t xml:space="preserve">annotations of </w:t>
+      </w:r>
+      <w:r>
+        <w:rPr>
+          <w:color w:val="000000"/>
+        </w:rPr>
+        <w:t xml:space="preserve">software usage </w:t>
+      </w:r>
+      <w:r>
+        <w:rPr>
+          <w:color w:val="000000"/>
+        </w:rPr>
+        <w:t>mentions</w:t>
+      </w:r>
+      <w:r>
+        <w:rPr>
+          <w:color w:val="000000"/>
+        </w:rPr>
+        <w:t xml:space="preserve"> in the </w:t>
+      </w:r>
+      <w:r>
+        <w:rPr>
+          <w:color w:val="000000"/>
+        </w:rPr>
+        <w:t xml:space="preserve">SoMeSci </w:t>
+      </w:r>
+      <w:r>
+        <w:rPr>
+          <w:color w:val="000000"/>
+        </w:rPr>
+        <w:t>data set</w:t>
+      </w:r>
+      <w:r>
+        <w:rPr>
+          <w:color w:val="000000"/>
+        </w:rPr>
+        <w:t xml:space="preserve"> has been extended with</w:t>
+      </w:r>
+      <w:r>
+        <w:rPr>
+          <w:color w:val="000000"/>
+        </w:rPr>
+        <w:t xml:space="preserve"> software purpose</w:t>
+      </w:r>
+      <w:r>
+        <w:rPr>
+          <w:color w:val="000000"/>
+        </w:rPr>
         <w:t xml:space="preserve"> </w:t>
       </w:r>
       <w:r>
         <w:rPr>
           <w:color w:val="000000"/>
         </w:rPr>
-        <w:t xml:space="preserve">contains high quality manually annotated </w:t>
+        <w:t>labels.</w:t>
       </w:r>
       <w:r>
         <w:rPr>
           <w:color w:val="000000"/>
         </w:rPr>
-        <w:t>data sets</w:t>
-      </w:r>
-      <w:r>
+        <w:t xml:space="preserve"> </w:t>
+      </w:r>
+    </w:p>
+    <w:p>
+      <w:pPr>
         <w:rPr>
           <w:color w:val="000000"/>
         </w:rPr>
+      </w:pPr>
+      <w:r>
+        <w:rPr>
+          <w:color w:val="000000"/>
+        </w:rPr>
+        <w:t>Once software usage mentions in the SoMeSci data set has been labelled with software purpose labels, the data set has been cleaned,</w:t>
+      </w:r>
+      <w:r>
+        <w:rPr>
+          <w:color w:val="000000"/>
+        </w:rPr>
         <w:t xml:space="preserve"> </w:t>
       </w:r>
       <w:r>
         <w:rPr>
           <w:color w:val="000000"/>
         </w:rPr>
-        <w:t>that</w:t>
-      </w:r>
-      <w:r>
-        <w:rPr>
-          <w:color w:val="000000"/>
-        </w:rPr>
-        <w:t xml:space="preserve"> </w:t>
-      </w:r>
-      <w:r>
-        <w:rPr>
-          <w:color w:val="000000"/>
-        </w:rPr>
-        <w:t xml:space="preserve">cover </w:t>
-      </w:r>
-      <w:r>
-        <w:rPr>
-          <w:color w:val="000000"/>
-        </w:rPr>
-        <w:t>broader range of</w:t>
-      </w:r>
-      <w:r>
-        <w:rPr>
-          <w:color w:val="000000"/>
-        </w:rPr>
-        <w:t xml:space="preserve"> information about software</w:t>
-      </w:r>
-      <w:r>
-        <w:rPr>
-          <w:color w:val="000000"/>
-        </w:rPr>
-        <w:t xml:space="preserve"> </w:t>
-      </w:r>
-      <w:r>
-        <w:rPr>
-          <w:color w:val="000000"/>
-        </w:rPr>
-        <w:t xml:space="preserve">paving a way for </w:t>
-      </w:r>
-      <w:r>
-        <w:rPr>
-          <w:color w:val="000000"/>
-        </w:rPr>
-        <w:t>a</w:t>
-      </w:r>
-      <w:r>
-        <w:rPr>
-          <w:color w:val="000000"/>
-        </w:rPr>
-        <w:t xml:space="preserve"> use of machine learning based approach for the automatic extraction of information about software</w:t>
-      </w:r>
-      <w:r>
-        <w:rPr>
-          <w:color w:val="000000"/>
-        </w:rPr>
-        <w:t xml:space="preserve"> {</w:t>
-      </w:r>
-      <w:r>
-        <w:rPr>
-          <w:color w:val="000000"/>
-        </w:rPr>
-        <w:t>schindler2021somesci</w:t>
-      </w:r>
-      <w:r>
-        <w:rPr>
-          <w:color w:val="000000"/>
-        </w:rPr>
-        <w:t>}</w:t>
-      </w:r>
-      <w:r>
-        <w:rPr>
-          <w:color w:val="000000"/>
-        </w:rPr>
-        <w:t>.</w:t>
-      </w:r>
-      <w:r>
-        <w:rPr>
-          <w:color w:val="000000"/>
-        </w:rPr>
-        <w:t xml:space="preserve"> </w:t>
+        <w:t>analyzed, transformed, and used for classification purpose.</w:t>
       </w:r>
     </w:p>
     <w:p>
       <w:pPr>
         <w:pStyle w:val="Heading2"/>
       </w:pPr>
-      <w:bookmarkStart w:id="1" w:name="_Toc95563069"/>
-      <w:r>
-        <w:t>Scope</w:t>
-      </w:r>
-      <w:bookmarkEnd w:id="1"/>
-    </w:p>
-    <w:p>
-      <w:pPr>
-        <w:rPr>
-          <w:color w:val="000000"/>
-        </w:rPr>
-      </w:pPr>
-      <w:r>
-        <w:rPr>
-          <w:color w:val="000000"/>
-        </w:rPr>
-        <w:t xml:space="preserve">This thesis work tries to apply machine learning technique using </w:t>
-      </w:r>
-      <w:proofErr w:type="spellStart"/>
-      <w:r>
-        <w:rPr>
-          <w:color w:val="000000"/>
-        </w:rPr>
-        <w:t>SoMeSci</w:t>
-      </w:r>
-      <w:proofErr w:type="spellEnd"/>
-      <w:r>
-        <w:rPr>
-          <w:color w:val="000000"/>
-        </w:rPr>
-        <w:t xml:space="preserve"> data set to extract information about software mentions, particularly, to identify for what purpose a given software is used in a given literature. </w:t>
-      </w:r>
-    </w:p>
-    <w:p>
-      <w:pPr>
-        <w:rPr>
-          <w:color w:val="000000"/>
-        </w:rPr>
-      </w:pPr>
-      <w:r>
-        <w:rPr>
-          <w:color w:val="000000"/>
-        </w:rPr>
-        <w:t>To accomplish this,</w:t>
-      </w:r>
-      <w:r>
-        <w:rPr>
-          <w:color w:val="000000"/>
-        </w:rPr>
-        <w:t xml:space="preserve"> first</w:t>
-      </w:r>
-      <w:r>
-        <w:rPr>
-          <w:color w:val="000000"/>
-        </w:rPr>
-        <w:t xml:space="preserve"> </w:t>
-      </w:r>
-      <w:r>
-        <w:rPr>
-          <w:color w:val="000000"/>
-        </w:rPr>
-        <w:t>possible list of software usage purposes ha</w:t>
-      </w:r>
-      <w:r>
-        <w:rPr>
-          <w:color w:val="000000"/>
-        </w:rPr>
-        <w:t>ve</w:t>
-      </w:r>
-      <w:r>
-        <w:rPr>
-          <w:color w:val="000000"/>
-        </w:rPr>
-        <w:t xml:space="preserve"> been identified via extensive analysis of literature and other sources like software ontologies and repositories. Then </w:t>
-      </w:r>
-      <w:r>
-        <w:rPr>
-          <w:color w:val="000000"/>
-        </w:rPr>
-        <w:t xml:space="preserve">already existing </w:t>
-      </w:r>
-      <w:r>
-        <w:rPr>
-          <w:color w:val="000000"/>
-        </w:rPr>
-        <w:t xml:space="preserve">annotations of </w:t>
-      </w:r>
-      <w:r>
-        <w:rPr>
-          <w:color w:val="000000"/>
-        </w:rPr>
-        <w:t xml:space="preserve">software usage </w:t>
-      </w:r>
-      <w:r>
-        <w:rPr>
-          <w:color w:val="000000"/>
-        </w:rPr>
-        <w:t>mentions</w:t>
-      </w:r>
-      <w:r>
-        <w:rPr>
-          <w:color w:val="000000"/>
-        </w:rPr>
-        <w:t xml:space="preserve"> in the </w:t>
-      </w:r>
-      <w:proofErr w:type="spellStart"/>
-      <w:r>
-        <w:rPr>
-          <w:color w:val="000000"/>
-        </w:rPr>
-        <w:t>SoMeSci</w:t>
-      </w:r>
-      <w:proofErr w:type="spellEnd"/>
-      <w:r>
-        <w:rPr>
-          <w:color w:val="000000"/>
-        </w:rPr>
-        <w:t xml:space="preserve"> </w:t>
-      </w:r>
-      <w:r>
-        <w:rPr>
-          <w:color w:val="000000"/>
-        </w:rPr>
-        <w:t>data set</w:t>
-      </w:r>
-      <w:r>
-        <w:rPr>
-          <w:color w:val="000000"/>
-        </w:rPr>
-        <w:t xml:space="preserve"> has been extended with</w:t>
-      </w:r>
-      <w:r>
-        <w:rPr>
-          <w:color w:val="000000"/>
-        </w:rPr>
-        <w:t xml:space="preserve"> software purpose</w:t>
-      </w:r>
-      <w:r>
-        <w:rPr>
-          <w:color w:val="000000"/>
-        </w:rPr>
-        <w:t xml:space="preserve"> </w:t>
-      </w:r>
-      <w:r>
-        <w:rPr>
-          <w:color w:val="000000"/>
-        </w:rPr>
-        <w:t>labels.</w:t>
-      </w:r>
-      <w:r>
-        <w:rPr>
-          <w:color w:val="000000"/>
-        </w:rPr>
-        <w:t xml:space="preserve"> </w:t>
-      </w:r>
-    </w:p>
-    <w:p>
-      <w:pPr>
-        <w:rPr>
-          <w:color w:val="000000"/>
-        </w:rPr>
-      </w:pPr>
-      <w:r>
-        <w:rPr>
-          <w:color w:val="000000"/>
-        </w:rPr>
-        <w:t xml:space="preserve">Once software usage mentions in the </w:t>
-      </w:r>
-      <w:proofErr w:type="spellStart"/>
-      <w:r>
-        <w:rPr>
-          <w:color w:val="000000"/>
-        </w:rPr>
-        <w:t>SoMeSci</w:t>
-      </w:r>
-      <w:proofErr w:type="spellEnd"/>
-      <w:r>
-        <w:rPr>
-          <w:color w:val="000000"/>
-        </w:rPr>
-        <w:t xml:space="preserve"> data set has been labelled with software purpose labels, the data set has been cleaned,</w:t>
-      </w:r>
-      <w:r>
-        <w:rPr>
-          <w:color w:val="000000"/>
-        </w:rPr>
-        <w:t xml:space="preserve"> </w:t>
-      </w:r>
-      <w:r>
-        <w:rPr>
-          <w:color w:val="000000"/>
-        </w:rPr>
-        <w:t>analyzed, transformed, and used for classification purpose.</w:t>
-      </w:r>
-    </w:p>
-    <w:p>
-      <w:pPr>
-        <w:pStyle w:val="Heading2"/>
-      </w:pPr>
-      <w:bookmarkStart w:id="2" w:name="_Toc95563070"/>
+      <w:bookmarkStart w:id="2" w:name="_Toc95681468"/>
       <w:r>
         <w:t>Objectives of the research</w:t>
       </w:r>
@@ -6002,13 +6074,8 @@
       <w:r>
         <w:t xml:space="preserve">extend </w:t>
       </w:r>
-      <w:proofErr w:type="spellStart"/>
-      <w:r>
-        <w:t>SoMeSci</w:t>
-      </w:r>
-      <w:proofErr w:type="spellEnd"/>
-      <w:r>
-        <w:t xml:space="preserve"> data set with software usage purpose </w:t>
+      <w:r>
+        <w:t xml:space="preserve">SoMeSci data set with software usage purpose </w:t>
       </w:r>
       <w:r>
         <w:t>annotation</w:t>
@@ -6026,15 +6093,7 @@
         </w:numPr>
       </w:pPr>
       <w:r>
-        <w:t xml:space="preserve">To perform analysis of </w:t>
-      </w:r>
-      <w:proofErr w:type="spellStart"/>
-      <w:r>
-        <w:t>SoMeSci</w:t>
-      </w:r>
-      <w:proofErr w:type="spellEnd"/>
-      <w:r>
-        <w:t xml:space="preserve"> data set to drive interesting facts about the data set. </w:t>
+        <w:t xml:space="preserve">To perform analysis of SoMeSci data set to drive interesting facts about the data set. </w:t>
       </w:r>
     </w:p>
     <w:p>
@@ -6107,7 +6166,7 @@
       <w:pPr>
         <w:pStyle w:val="Heading2"/>
       </w:pPr>
-      <w:bookmarkStart w:id="3" w:name="_Toc95563071"/>
+      <w:bookmarkStart w:id="3" w:name="_Toc95681469"/>
       <w:r>
         <w:t>Overview of the report</w:t>
       </w:r>
@@ -6141,15 +6200,7 @@
         <w:t xml:space="preserve">Chapter 3 </w:t>
       </w:r>
       <w:r>
-        <w:t xml:space="preserve">focuses to identify possible types of software usage purposes from literature and software ontology. This is an important step taken to extend software usage statements in the </w:t>
-      </w:r>
-      <w:proofErr w:type="spellStart"/>
-      <w:r>
-        <w:t>SoMeSci</w:t>
-      </w:r>
-      <w:proofErr w:type="spellEnd"/>
-      <w:r>
-        <w:t xml:space="preserve"> data set with software purpose annotations. </w:t>
+        <w:t xml:space="preserve">focuses to identify possible types of software usage purposes from literature and software ontology. This is an important step taken to extend software usage statements in the SoMeSci data set with software purpose annotations. </w:t>
       </w:r>
     </w:p>
     <w:p>
@@ -6172,15 +6223,7 @@
         <w:t xml:space="preserve"> It explains </w:t>
       </w:r>
       <w:r>
-        <w:t xml:space="preserve">how </w:t>
-      </w:r>
-      <w:proofErr w:type="spellStart"/>
-      <w:r>
-        <w:t>SoMeSci</w:t>
-      </w:r>
-      <w:proofErr w:type="spellEnd"/>
-      <w:r>
-        <w:t xml:space="preserve"> data set has been extended with software purpose annotations, annotation tool used</w:t>
+        <w:t>how SoMeSci data set has been extended with software purpose annotations, annotation tool used</w:t>
       </w:r>
       <w:r>
         <w:t>,</w:t>
@@ -6195,15 +6238,7 @@
         <w:t>the annotation process</w:t>
       </w:r>
       <w:r>
-        <w:t xml:space="preserve">. In addition explains about data pre-processing, transformation to suitable format and splitting for classification on purpose. At the end, results of analysis of the extended </w:t>
-      </w:r>
-      <w:proofErr w:type="spellStart"/>
-      <w:r>
-        <w:t>SoMeSci</w:t>
-      </w:r>
-      <w:proofErr w:type="spellEnd"/>
-      <w:r>
-        <w:t xml:space="preserve"> data set </w:t>
+        <w:t xml:space="preserve">. In addition explains about data pre-processing, transformation to suitable format and splitting for classification on purpose. At the end, results of analysis of the extended SoMeSci data set </w:t>
       </w:r>
       <w:r>
         <w:t xml:space="preserve">has been presented. </w:t>
@@ -6239,7 +6274,7 @@
       <w:pPr>
         <w:pStyle w:val="Heading2"/>
       </w:pPr>
-      <w:bookmarkStart w:id="4" w:name="_Toc95563072"/>
+      <w:bookmarkStart w:id="4" w:name="_Toc95681470"/>
       <w:r>
         <w:t>Summary</w:t>
       </w:r>
@@ -6337,7 +6372,7 @@
       <w:pPr>
         <w:pStyle w:val="Heading1"/>
       </w:pPr>
-      <w:bookmarkStart w:id="5" w:name="_Toc95563073"/>
+      <w:bookmarkStart w:id="5" w:name="_Toc95681471"/>
       <w:r>
         <w:t>The role of Software in Scientific research</w:t>
       </w:r>
@@ -6347,7 +6382,7 @@
       <w:pPr>
         <w:pStyle w:val="Heading2"/>
       </w:pPr>
-      <w:bookmarkStart w:id="6" w:name="_Toc95563074"/>
+      <w:bookmarkStart w:id="6" w:name="_Toc95681472"/>
       <w:r>
         <w:t>Introduction</w:t>
       </w:r>
@@ -6814,15 +6849,7 @@
         <w:t>pan2016disciplinary}</w:t>
       </w:r>
       <w:r>
-        <w:t xml:space="preserve">.  In attempt to promote the recognition of the roles of scientific software in a research, the </w:t>
-      </w:r>
-      <w:proofErr w:type="spellStart"/>
-      <w:r>
-        <w:t>ReSA</w:t>
-      </w:r>
-      <w:proofErr w:type="spellEnd"/>
-      <w:r>
-        <w:t xml:space="preserve"> has collected literatures that evident</w:t>
+        <w:t>.  In attempt to promote the recognition of the roles of scientific software in a research, the ReSA has collected literatures that evident</w:t>
       </w:r>
       <w:r>
         <w:t xml:space="preserve"> the</w:t>
@@ -6834,23 +6861,7 @@
         <w:t>play in a</w:t>
       </w:r>
       <w:r>
-        <w:t xml:space="preserve"> research, at </w:t>
-      </w:r>
-      <w:proofErr w:type="spellStart"/>
-      <w:r>
-        <w:t>Zetoro</w:t>
-      </w:r>
-      <w:proofErr w:type="spellEnd"/>
-      <w:r>
-        <w:t xml:space="preserve"> group library. The main aim of </w:t>
-      </w:r>
-      <w:proofErr w:type="spellStart"/>
-      <w:r>
-        <w:t>ReSA</w:t>
-      </w:r>
-      <w:proofErr w:type="spellEnd"/>
-      <w:r>
-        <w:t xml:space="preserve"> is to influences decision makers to </w:t>
+        <w:t xml:space="preserve"> research, at Zetoro group library. The main aim of ReSA is to influences decision makers to </w:t>
       </w:r>
       <w:r>
         <w:t>acknowledge</w:t>
@@ -6910,7 +6921,7 @@
       <w:pPr>
         <w:pStyle w:val="Heading2"/>
       </w:pPr>
-      <w:bookmarkStart w:id="7" w:name="_Toc95563075"/>
+      <w:bookmarkStart w:id="7" w:name="_Toc95681473"/>
       <w:r>
         <w:t xml:space="preserve">General roles of software in a </w:t>
       </w:r>
@@ -7209,16 +7220,11 @@
       <w:r>
         <w:t xml:space="preserve"> Executable cells in a </w:t>
       </w:r>
-      <w:proofErr w:type="spellStart"/>
       <w:r>
         <w:t>J</w:t>
       </w:r>
       <w:r>
-        <w:t>upyter</w:t>
-      </w:r>
-      <w:proofErr w:type="spellEnd"/>
-      <w:r>
-        <w:t xml:space="preserve"> notebook is one real world example where a software can be used to validate a research result.</w:t>
+        <w:t>upyter notebook is one real world example where a software can be used to validate a research result.</w:t>
       </w:r>
     </w:p>
     <w:p>
@@ -7250,7 +7256,7 @@
       <w:pPr>
         <w:pStyle w:val="Heading2"/>
       </w:pPr>
-      <w:bookmarkStart w:id="8" w:name="_Toc95563076"/>
+      <w:bookmarkStart w:id="8" w:name="_Toc95681474"/>
       <w:r>
         <w:t>Domain specific examples</w:t>
       </w:r>
@@ -7636,7 +7642,7 @@
       <w:pPr>
         <w:pStyle w:val="Heading2"/>
       </w:pPr>
-      <w:bookmarkStart w:id="9" w:name="_Toc95563077"/>
+      <w:bookmarkStart w:id="9" w:name="_Toc95681475"/>
       <w:r>
         <w:t>The role of software in r</w:t>
       </w:r>
@@ -7709,13 +7715,8 @@
         <w:t>visual representation</w:t>
       </w:r>
       <w:r>
-        <w:t xml:space="preserve"> of a black hole using an open source software </w:t>
-      </w:r>
-      <w:proofErr w:type="spellStart"/>
-      <w:r>
-        <w:t>NumFOCUS</w:t>
-      </w:r>
-      <w:proofErr w:type="spellEnd"/>
+        <w:t xml:space="preserve"> of a black hole using an open source software NumFOCUS</w:t>
+      </w:r>
       <w:r>
         <w:t xml:space="preserve"> </w:t>
       </w:r>
@@ -7849,7 +7850,7 @@
         <w:t xml:space="preserve">Therefore the scientists had to use various algorithms and data analysis pipelines. </w:t>
       </w:r>
       <w:r>
-        <w:t xml:space="preserve">The resulting image from various data processing was compared to ensure the integrity of the result. This huge scientific breakthrough in a space research, can be attributed to mainly the use of powerful data processing software. </w:t>
+        <w:t xml:space="preserve">The resulting image from various data processing was compared to ensure the integrity of the result. This huge scientific breakthrough in a space research, can be attributed to the use of powerful data processing software. </w:t>
       </w:r>
     </w:p>
     <w:p>
@@ -7861,7 +7862,7 @@
           <w:szCs w:val="24"/>
         </w:rPr>
       </w:pPr>
-      <w:bookmarkStart w:id="10" w:name="_Toc95563078"/>
+      <w:bookmarkStart w:id="10" w:name="_Toc95681476"/>
       <w:r>
         <w:t>Summary</w:t>
       </w:r>
@@ -7888,7 +7889,7 @@
       <w:pPr>
         <w:pStyle w:val="Heading1"/>
       </w:pPr>
-      <w:bookmarkStart w:id="11" w:name="_Toc95563079"/>
+      <w:bookmarkStart w:id="11" w:name="_Toc95681477"/>
       <w:r>
         <w:lastRenderedPageBreak/>
         <w:t>S</w:t>
@@ -7911,7 +7912,7 @@
       <w:pPr>
         <w:pStyle w:val="Heading2"/>
       </w:pPr>
-      <w:bookmarkStart w:id="12" w:name="_Toc95563080"/>
+      <w:bookmarkStart w:id="12" w:name="_Toc95681478"/>
       <w:r>
         <w:t>Introduction</w:t>
       </w:r>
@@ -7996,15 +7997,7 @@
         <w:t>a classifier algorithm has to be trained on a manually annotated dataset that indicate software usage purpose.</w:t>
       </w:r>
       <w:r>
-        <w:t xml:space="preserve"> The </w:t>
-      </w:r>
-      <w:proofErr w:type="spellStart"/>
-      <w:r>
-        <w:t>SoMeSci</w:t>
-      </w:r>
-      <w:proofErr w:type="spellEnd"/>
-      <w:r>
-        <w:t xml:space="preserve"> data set already has annotation</w:t>
+        <w:t xml:space="preserve"> The SoMeSci data set already has annotation</w:t>
       </w:r>
       <w:r>
         <w:t>s</w:t>
@@ -8186,7 +8179,7 @@
       <w:pPr>
         <w:pStyle w:val="Heading2"/>
       </w:pPr>
-      <w:bookmarkStart w:id="13" w:name="_Toc95563081"/>
+      <w:bookmarkStart w:id="13" w:name="_Toc95681479"/>
       <w:r>
         <w:t>Analysis of literatures</w:t>
       </w:r>
@@ -9126,7 +9119,7 @@
       <w:pPr>
         <w:pStyle w:val="Heading2"/>
       </w:pPr>
-      <w:bookmarkStart w:id="14" w:name="_Toc95563082"/>
+      <w:bookmarkStart w:id="14" w:name="_Toc95681480"/>
       <w:r>
         <w:t>Analysis of s</w:t>
       </w:r>
@@ -9222,11 +9215,9 @@
       <w:r>
         <w:t xml:space="preserve"> </w:t>
       </w:r>
-      <w:proofErr w:type="spellStart"/>
       <w:r>
         <w:t>WikiData</w:t>
       </w:r>
-      <w:proofErr w:type="spellEnd"/>
       <w:r>
         <w:t>, SWO</w:t>
       </w:r>
@@ -9236,11 +9227,9 @@
       <w:r>
         <w:t xml:space="preserve">and </w:t>
       </w:r>
-      <w:proofErr w:type="spellStart"/>
       <w:r>
         <w:t>OntoSoft</w:t>
       </w:r>
-      <w:proofErr w:type="spellEnd"/>
       <w:r>
         <w:t xml:space="preserve">. </w:t>
       </w:r>
@@ -9249,139 +9238,109 @@
       <w:pPr>
         <w:pStyle w:val="Heading3"/>
       </w:pPr>
-      <w:bookmarkStart w:id="15" w:name="_Toc95563083"/>
-      <w:proofErr w:type="spellStart"/>
+      <w:bookmarkStart w:id="15" w:name="_Toc95681481"/>
       <w:r>
         <w:t>WikiData</w:t>
       </w:r>
       <w:bookmarkEnd w:id="15"/>
-      <w:proofErr w:type="spellEnd"/>
-    </w:p>
-    <w:p>
-      <w:proofErr w:type="spellStart"/>
+    </w:p>
+    <w:p>
+      <w:r>
+        <w:t xml:space="preserve">Wikidata is a </w:t>
+      </w:r>
+      <w:r>
+        <w:t xml:space="preserve">multilingual knowledge graph that is curated collaboratively </w:t>
+      </w:r>
+      <w:r>
+        <w:t>by a Wikimedia community</w:t>
+      </w:r>
+      <w:r>
+        <w:t xml:space="preserve"> and serves as a freely available common source of structured data for everyone {</w:t>
+      </w:r>
+      <w:r>
+        <w:t>enwiki:1060114687</w:t>
+      </w:r>
+      <w:r>
+        <w:t xml:space="preserve">, </w:t>
+      </w:r>
+      <w:r>
+        <w:t>enwiki:1060408581</w:t>
+      </w:r>
+      <w:r>
+        <w:t>}.</w:t>
+      </w:r>
+      <w:r>
+        <w:t xml:space="preserve"> </w:t>
+      </w:r>
+    </w:p>
+    <w:p>
       <w:r>
         <w:t>Wikidata</w:t>
       </w:r>
-      <w:proofErr w:type="spellEnd"/>
-      <w:r>
-        <w:t xml:space="preserve"> is a </w:t>
-      </w:r>
-      <w:r>
-        <w:t xml:space="preserve">multilingual knowledge graph that is curated collaboratively </w:t>
-      </w:r>
-      <w:r>
-        <w:t>by a Wikimedia community</w:t>
-      </w:r>
-      <w:r>
-        <w:t xml:space="preserve"> and serves as a freely available common source of structured data for everyone {</w:t>
-      </w:r>
-      <w:r>
-        <w:t>enwiki:1060114687</w:t>
-      </w:r>
-      <w:r>
-        <w:t xml:space="preserve">, </w:t>
-      </w:r>
-      <w:r>
-        <w:t>enwiki:1060408581</w:t>
-      </w:r>
-      <w:r>
-        <w:t>}.</w:t>
+      <w:r>
+        <w:t xml:space="preserve"> was created by</w:t>
       </w:r>
       <w:r>
         <w:t xml:space="preserve"> </w:t>
       </w:r>
-    </w:p>
-    <w:p>
-      <w:proofErr w:type="spellStart"/>
-      <w:r>
-        <w:t>Wikidata</w:t>
-      </w:r>
-      <w:proofErr w:type="spellEnd"/>
-      <w:r>
-        <w:t xml:space="preserve"> was created by</w:t>
+      <w:r>
+        <w:t xml:space="preserve">Wikimedia foundation </w:t>
+      </w:r>
+      <w:r>
+        <w:t>mainly to store meta data that can be used for other Wikimedia projects such as Wikipedia</w:t>
+      </w:r>
+      <w:r>
+        <w:t xml:space="preserve">. Interestingly, wikidata is allowed to contain inconsistent and contradicting facts in order to embrace the diversity of knowledge about a given entity </w:t>
+      </w:r>
+      <w:r>
+        <w:t>{</w:t>
+      </w:r>
+      <w:r>
+        <w:t>vrandevcic2012wikidata</w:t>
+      </w:r>
+      <w:r>
+        <w:t>}</w:t>
+      </w:r>
+      <w:r>
+        <w:t xml:space="preserve">. </w:t>
+      </w:r>
+    </w:p>
+    <w:p>
+      <w:r>
+        <w:t xml:space="preserve">Although wikidata has a tremendous amount of data in it, there was no information </w:t>
+      </w:r>
+      <w:r>
+        <w:t>that would indicate</w:t>
+      </w:r>
+      <w:r>
+        <w:t xml:space="preserve"> software </w:t>
+      </w:r>
+      <w:r>
+        <w:t xml:space="preserve">usage </w:t>
+      </w:r>
+      <w:r>
+        <w:t>purposes</w:t>
+      </w:r>
+      <w:r>
+        <w:t xml:space="preserve">, rather information about software categories was found. </w:t>
+      </w:r>
+      <w:r>
+        <w:t>T</w:t>
+      </w:r>
+      <w:r>
+        <w:t>herefore, an indirect approach has been taken to list down</w:t>
       </w:r>
       <w:r>
         <w:t xml:space="preserve"> </w:t>
       </w:r>
       <w:r>
-        <w:t xml:space="preserve">Wikimedia foundation </w:t>
-      </w:r>
-      <w:r>
-        <w:t>mainly to store meta data that can be used for other Wikimedia projects such as Wikipedia</w:t>
-      </w:r>
-      <w:r>
-        <w:t xml:space="preserve">. Interestingly, </w:t>
-      </w:r>
-      <w:proofErr w:type="spellStart"/>
-      <w:r>
-        <w:t>wikidata</w:t>
-      </w:r>
-      <w:proofErr w:type="spellEnd"/>
-      <w:r>
-        <w:t xml:space="preserve"> is allowed to contain inconsistent and contradicting facts in order to embrace the diversity of knowledge about a given entity </w:t>
-      </w:r>
-      <w:r>
-        <w:t>{</w:t>
-      </w:r>
-      <w:r>
-        <w:t>vrandevcic2012wikidata</w:t>
-      </w:r>
-      <w:r>
-        <w:t>}</w:t>
-      </w:r>
-      <w:r>
-        <w:t xml:space="preserve">. </w:t>
-      </w:r>
-    </w:p>
-    <w:p>
-      <w:r>
-        <w:t xml:space="preserve">Although </w:t>
-      </w:r>
-      <w:proofErr w:type="spellStart"/>
-      <w:r>
-        <w:t>wikidata</w:t>
-      </w:r>
-      <w:proofErr w:type="spellEnd"/>
-      <w:r>
-        <w:t xml:space="preserve"> has a tremendous amount of data in it, there was no information </w:t>
-      </w:r>
-      <w:r>
-        <w:t>that would indicate</w:t>
-      </w:r>
-      <w:r>
-        <w:t xml:space="preserve"> software </w:t>
-      </w:r>
-      <w:r>
-        <w:t xml:space="preserve">usage </w:t>
-      </w:r>
-      <w:r>
-        <w:t>purposes</w:t>
-      </w:r>
-      <w:r>
-        <w:t xml:space="preserve">, rather information about software categories was found. </w:t>
-      </w:r>
-      <w:r>
-        <w:t>T</w:t>
-      </w:r>
-      <w:r>
-        <w:t>herefore, an indirect approach has been taken to list down</w:t>
-      </w:r>
-      <w:r>
-        <w:t xml:space="preserve"> </w:t>
-      </w:r>
-      <w:r>
         <w:t xml:space="preserve">possible software purposes from software categories by assuming each software category has essentially a software purpose associated to it. </w:t>
       </w:r>
     </w:p>
     <w:p>
-      <w:proofErr w:type="spellStart"/>
       <w:r>
         <w:lastRenderedPageBreak/>
-        <w:t>Wikidata</w:t>
-      </w:r>
-      <w:proofErr w:type="spellEnd"/>
-      <w:r>
-        <w:t xml:space="preserve"> comes with a bunch of tools like, SPARQL end point, query builder, data visualization tools, etc. Thus</w:t>
+        <w:t>Wikidata comes with a bunch of tools like, SPARQL end point, query builder, data visualization tools, etc. Thus</w:t>
       </w:r>
       <w:r>
         <w:t xml:space="preserve"> a </w:t>
@@ -9573,15 +9532,7 @@
         </w:numPr>
       </w:pPr>
       <w:r>
-        <w:t xml:space="preserve">First query result from the SPARQL terminal of </w:t>
-      </w:r>
-      <w:proofErr w:type="spellStart"/>
-      <w:r>
-        <w:t>wikidata</w:t>
-      </w:r>
-      <w:proofErr w:type="spellEnd"/>
-      <w:r>
-        <w:t xml:space="preserve"> has been downloaded in a csv file format</w:t>
+        <w:t>First query result from the SPARQL terminal of wikidata has been downloaded in a csv file format</w:t>
       </w:r>
       <w:r>
         <w:t>, with a data structure that supports node and edge.</w:t>
@@ -9623,23 +9574,7 @@
         <w:t>To unravel the overlapping nodes for visibility, t</w:t>
       </w:r>
       <w:r>
-        <w:t>he lay-out of the graph is then changed to “</w:t>
-      </w:r>
-      <w:proofErr w:type="spellStart"/>
-      <w:r>
-        <w:t>Fruchterman</w:t>
-      </w:r>
-      <w:proofErr w:type="spellEnd"/>
-      <w:r>
-        <w:t xml:space="preserve"> </w:t>
-      </w:r>
-      <w:proofErr w:type="spellStart"/>
-      <w:r>
-        <w:t>Reingold</w:t>
-      </w:r>
-      <w:proofErr w:type="spellEnd"/>
-      <w:r>
-        <w:t>”</w:t>
+        <w:t>he lay-out of the graph is then changed to “Fruchterman Reingold”</w:t>
       </w:r>
       <w:r>
         <w:t xml:space="preserve">. </w:t>
@@ -11466,15 +11401,7 @@
     </w:p>
     <w:p>
       <w:r>
-        <w:t xml:space="preserve">The main aim of software category analysis of </w:t>
-      </w:r>
-      <w:proofErr w:type="spellStart"/>
-      <w:r>
-        <w:t>wikidata</w:t>
-      </w:r>
-      <w:proofErr w:type="spellEnd"/>
-      <w:r>
-        <w:t xml:space="preserve"> was to find possible software usage purposes from each software category. </w:t>
+        <w:t xml:space="preserve">The main aim of software category analysis of wikidata was to find possible software usage purposes from each software category. </w:t>
       </w:r>
       <w:r>
         <w:t xml:space="preserve">It is </w:t>
@@ -11858,7 +11785,6 @@
                 <w:szCs w:val="20"/>
               </w:rPr>
             </w:pPr>
-            <w:proofErr w:type="spellStart"/>
             <w:r>
               <w:rPr>
                 <w:sz w:val="20"/>
@@ -11866,7 +11792,6 @@
               </w:rPr>
               <w:t>OpenEV</w:t>
             </w:r>
-            <w:proofErr w:type="spellEnd"/>
           </w:p>
           <w:p>
             <w:pPr>
@@ -12112,7 +12037,6 @@
                 <w:szCs w:val="20"/>
               </w:rPr>
             </w:pPr>
-            <w:proofErr w:type="spellStart"/>
             <w:r>
               <w:rPr>
                 <w:sz w:val="20"/>
@@ -12120,7 +12044,6 @@
               </w:rPr>
               <w:t>NetSim</w:t>
             </w:r>
-            <w:proofErr w:type="spellEnd"/>
           </w:p>
           <w:p>
             <w:pPr>
@@ -12135,7 +12058,6 @@
                 <w:szCs w:val="20"/>
               </w:rPr>
             </w:pPr>
-            <w:proofErr w:type="spellStart"/>
             <w:r>
               <w:rPr>
                 <w:sz w:val="20"/>
@@ -12143,7 +12065,6 @@
               </w:rPr>
               <w:t>GloMoSim</w:t>
             </w:r>
-            <w:proofErr w:type="spellEnd"/>
           </w:p>
         </w:tc>
       </w:tr>
@@ -13066,15 +12987,7 @@
         <w:t>rom the analysis of software categories</w:t>
       </w:r>
       <w:r>
-        <w:t xml:space="preserve"> of </w:t>
-      </w:r>
-      <w:proofErr w:type="spellStart"/>
-      <w:r>
-        <w:t>wikidata</w:t>
-      </w:r>
-      <w:proofErr w:type="spellEnd"/>
-      <w:r>
-        <w:t xml:space="preserve"> ontology</w:t>
+        <w:t xml:space="preserve"> of wikidata ontology</w:t>
       </w:r>
       <w:r>
         <w:t xml:space="preserve">, </w:t>
@@ -13177,7 +13090,7 @@
       <w:pPr>
         <w:pStyle w:val="Heading3"/>
       </w:pPr>
-      <w:bookmarkStart w:id="16" w:name="_Toc95563084"/>
+      <w:bookmarkStart w:id="16" w:name="_Toc95681482"/>
       <w:r>
         <w:t>The software ontology (</w:t>
       </w:r>
@@ -13259,15 +13172,7 @@
         <w:t xml:space="preserve"> for possible software purposes. </w:t>
       </w:r>
       <w:r>
-        <w:t xml:space="preserve">Unlike </w:t>
-      </w:r>
-      <w:proofErr w:type="spellStart"/>
-      <w:r>
-        <w:t>wikidata</w:t>
-      </w:r>
-      <w:proofErr w:type="spellEnd"/>
-      <w:r>
-        <w:t xml:space="preserve">, a list of possible software purpose were found directly </w:t>
+        <w:t xml:space="preserve">Unlike wikidata, a list of possible software purpose were found directly </w:t>
       </w:r>
       <w:r>
         <w:t>in “</w:t>
@@ -13643,22 +13548,15 @@
       <w:pPr>
         <w:pStyle w:val="Heading3"/>
       </w:pPr>
-      <w:bookmarkStart w:id="17" w:name="_Toc95563085"/>
-      <w:proofErr w:type="spellStart"/>
+      <w:bookmarkStart w:id="17" w:name="_Toc95681483"/>
       <w:r>
         <w:t>OntoSoft</w:t>
       </w:r>
       <w:bookmarkEnd w:id="17"/>
-      <w:proofErr w:type="spellEnd"/>
-    </w:p>
-    <w:p>
-      <w:proofErr w:type="spellStart"/>
-      <w:r>
-        <w:t>Onosoft</w:t>
-      </w:r>
-      <w:proofErr w:type="spellEnd"/>
-      <w:r>
-        <w:t xml:space="preserve"> is </w:t>
+    </w:p>
+    <w:p>
+      <w:r>
+        <w:t xml:space="preserve">Onosoft is </w:t>
       </w:r>
       <w:r>
         <w:t>a software registry framework that stores important metadata</w:t>
@@ -13694,15 +13592,7 @@
         <w:t xml:space="preserve">. </w:t>
       </w:r>
       <w:r>
-        <w:t xml:space="preserve">These descriptions are visualized in a 6 dimensional pie-chart, with each slice indicating the completeness of the description. Particularly, </w:t>
-      </w:r>
-      <w:proofErr w:type="spellStart"/>
-      <w:r>
-        <w:t>Ontosoft</w:t>
-      </w:r>
-      <w:proofErr w:type="spellEnd"/>
-      <w:r>
-        <w:t xml:space="preserve"> focuses on the geoscience because software resources are not being shared adequately in that field </w:t>
+        <w:t xml:space="preserve">These descriptions are visualized in a 6 dimensional pie-chart, with each slice indicating the completeness of the description. Particularly, Ontosoft focuses on the geoscience because software resources are not being shared adequately in that field </w:t>
       </w:r>
       <w:r>
         <w:t>{</w:t>
@@ -14081,13 +13971,8 @@
         <w:t>6 dimensions</w:t>
       </w:r>
       <w:r>
-        <w:t xml:space="preserve"> of the </w:t>
-      </w:r>
-      <w:proofErr w:type="spellStart"/>
-      <w:r>
-        <w:t>Ontosoft</w:t>
-      </w:r>
-      <w:proofErr w:type="spellEnd"/>
+        <w:t xml:space="preserve"> of the Ontosoft</w:t>
+      </w:r>
       <w:r>
         <w:t>, particularly the “understand” dimension has nearly 400 domain specific key words that would potentially indicate software</w:t>
       </w:r>
@@ -14306,7 +14191,7 @@
       <w:pPr>
         <w:pStyle w:val="Heading2"/>
       </w:pPr>
-      <w:bookmarkStart w:id="18" w:name="_Toc95563086"/>
+      <w:bookmarkStart w:id="18" w:name="_Toc95681484"/>
       <w:r>
         <w:t>Analysis of Sci-Crunch repository</w:t>
       </w:r>
@@ -14817,7 +14702,7 @@
       <w:pPr>
         <w:pStyle w:val="Heading2"/>
       </w:pPr>
-      <w:bookmarkStart w:id="19" w:name="_Toc95563087"/>
+      <w:bookmarkStart w:id="19" w:name="_Toc95681485"/>
       <w:r>
         <w:t xml:space="preserve">Types of software </w:t>
       </w:r>
@@ -14836,7 +14721,6 @@
       <w:r>
         <w:t xml:space="preserve">Based on a through analysis of scientific literatures in </w:t>
       </w:r>
-      <w:proofErr w:type="spellStart"/>
       <w:r>
         <w:rPr>
           <w:b/>
@@ -14844,7 +14728,6 @@
         </w:rPr>
         <w:t>SoMeSci</w:t>
       </w:r>
-      <w:proofErr w:type="spellEnd"/>
       <w:r>
         <w:t xml:space="preserve"> dataset, software ontologies and the sci-crunch repository, overall 8 main types of software usage purpose have been identified. </w:t>
       </w:r>
@@ -15026,15 +14909,7 @@
     </w:p>
     <w:p>
       <w:r>
-        <w:t xml:space="preserve">To establish a clear boundary and avoid ambiguity during the annotation process of software usage statements, in </w:t>
-      </w:r>
-      <w:proofErr w:type="spellStart"/>
-      <w:r>
-        <w:t>SoMeSci</w:t>
-      </w:r>
-      <w:proofErr w:type="spellEnd"/>
-      <w:r>
-        <w:t xml:space="preserve"> data set, each software usage purpose has been clearly defined</w:t>
+        <w:t>To establish a clear boundary and avoid ambiguity during the annotation process of software usage statements, in SoMeSci data set, each software usage purpose has been clearly defined</w:t>
       </w:r>
       <w:r>
         <w:t xml:space="preserve"> based on literature</w:t>
@@ -15047,7 +14922,7 @@
       <w:pPr>
         <w:pStyle w:val="Heading3"/>
       </w:pPr>
-      <w:bookmarkStart w:id="20" w:name="_Toc95563088"/>
+      <w:bookmarkStart w:id="20" w:name="_Toc95681486"/>
       <w:r>
         <w:t>Data collection</w:t>
       </w:r>
@@ -15100,15 +14975,7 @@
         <w:t xml:space="preserve">for instance, </w:t>
       </w:r>
       <w:r>
-        <w:t xml:space="preserve">scientists used an </w:t>
-      </w:r>
-      <w:proofErr w:type="spellStart"/>
-      <w:r>
-        <w:t>Actigraph</w:t>
-      </w:r>
-      <w:proofErr w:type="spellEnd"/>
-      <w:r>
-        <w:t xml:space="preserve"> Reader Interface Unit (RIU-41A) with its software to </w:t>
+        <w:t xml:space="preserve">scientists used an Actigraph Reader Interface Unit (RIU-41A) with its software to </w:t>
       </w:r>
       <w:r>
         <w:t xml:space="preserve">measure the level of </w:t>
@@ -15148,7 +15015,7 @@
       <w:pPr>
         <w:pStyle w:val="Heading3"/>
       </w:pPr>
-      <w:bookmarkStart w:id="21" w:name="_Toc95563089"/>
+      <w:bookmarkStart w:id="21" w:name="_Toc95681487"/>
       <w:r>
         <w:t>Data pre-processing</w:t>
       </w:r>
@@ -15305,7 +15172,6 @@
         </w:rPr>
         <w:t xml:space="preserve">From here add examples from </w:t>
       </w:r>
-      <w:proofErr w:type="spellStart"/>
       <w:r>
         <w:rPr>
           <w:b/>
@@ -15316,7 +15182,6 @@
         </w:rPr>
         <w:t>SoMeSci</w:t>
       </w:r>
-      <w:proofErr w:type="spellEnd"/>
       <w:r>
         <w:rPr>
           <w:i/>
@@ -15330,7 +15195,7 @@
       <w:pPr>
         <w:pStyle w:val="Heading3"/>
       </w:pPr>
-      <w:bookmarkStart w:id="22" w:name="_Toc95563090"/>
+      <w:bookmarkStart w:id="22" w:name="_Toc95681488"/>
       <w:r>
         <w:t>Data Analysis</w:t>
       </w:r>
@@ -15436,7 +15301,7 @@
       <w:pPr>
         <w:pStyle w:val="Heading3"/>
       </w:pPr>
-      <w:bookmarkStart w:id="23" w:name="_Toc95563091"/>
+      <w:bookmarkStart w:id="23" w:name="_Toc95681489"/>
       <w:r>
         <w:t>Data visualization</w:t>
       </w:r>
@@ -15475,7 +15340,7 @@
       <w:pPr>
         <w:pStyle w:val="Heading3"/>
       </w:pPr>
-      <w:bookmarkStart w:id="24" w:name="_Toc95563092"/>
+      <w:bookmarkStart w:id="24" w:name="_Toc95681490"/>
       <w:r>
         <w:t>Simulation</w:t>
       </w:r>
@@ -15533,7 +15398,7 @@
       <w:pPr>
         <w:pStyle w:val="Heading3"/>
       </w:pPr>
-      <w:bookmarkStart w:id="25" w:name="_Toc95563093"/>
+      <w:bookmarkStart w:id="25" w:name="_Toc95681491"/>
       <w:r>
         <w:t>Stimulation</w:t>
       </w:r>
@@ -15667,7 +15532,7 @@
       <w:pPr>
         <w:pStyle w:val="Heading3"/>
       </w:pPr>
-      <w:bookmarkStart w:id="26" w:name="_Toc95563094"/>
+      <w:bookmarkStart w:id="26" w:name="_Toc95681492"/>
       <w:r>
         <w:t>Modelling</w:t>
       </w:r>
@@ -15770,7 +15635,7 @@
       <w:pPr>
         <w:pStyle w:val="Heading3"/>
       </w:pPr>
-      <w:bookmarkStart w:id="27" w:name="_Toc95563095"/>
+      <w:bookmarkStart w:id="27" w:name="_Toc95681493"/>
       <w:r>
         <w:t>Programing</w:t>
       </w:r>
@@ -15800,7 +15665,7 @@
       <w:pPr>
         <w:pStyle w:val="Heading2"/>
       </w:pPr>
-      <w:bookmarkStart w:id="28" w:name="_Toc95563096"/>
+      <w:bookmarkStart w:id="28" w:name="_Toc95681494"/>
       <w:r>
         <w:lastRenderedPageBreak/>
         <w:t>Summary of scope definition for software purposes</w:t>
@@ -17284,7 +17149,7 @@
       <w:pPr>
         <w:pStyle w:val="Heading1"/>
       </w:pPr>
-      <w:bookmarkStart w:id="29" w:name="_Toc95563097"/>
+      <w:bookmarkStart w:id="29" w:name="_Toc95681495"/>
       <w:r>
         <w:lastRenderedPageBreak/>
         <w:t xml:space="preserve">Data </w:t>
@@ -17298,7 +17163,7 @@
       <w:pPr>
         <w:pStyle w:val="Heading2"/>
       </w:pPr>
-      <w:bookmarkStart w:id="30" w:name="_Toc95563098"/>
+      <w:bookmarkStart w:id="30" w:name="_Toc95681496"/>
       <w:r>
         <w:t>Introduction</w:t>
       </w:r>
@@ -17335,29 +17200,8 @@
       <w:r>
         <w:t xml:space="preserve"> </w:t>
       </w:r>
-      <w:proofErr w:type="spellStart"/>
-      <w:r>
-        <w:t>BioNerDs</w:t>
-      </w:r>
-      <w:proofErr w:type="spellEnd"/>
-      <w:r>
-        <w:t xml:space="preserve">, </w:t>
-      </w:r>
-      <w:proofErr w:type="spellStart"/>
-      <w:r>
-        <w:t>SoftCite</w:t>
-      </w:r>
-      <w:proofErr w:type="spellEnd"/>
-      <w:r>
-        <w:t xml:space="preserve">, </w:t>
-      </w:r>
-      <w:proofErr w:type="spellStart"/>
-      <w:r>
-        <w:t>SoSciSoSci</w:t>
-      </w:r>
-      <w:proofErr w:type="spellEnd"/>
-      <w:r>
-        <w:t xml:space="preserve"> have came into existence</w:t>
+      <w:r>
+        <w:t>BioNerDs, SoftCite, SoSciSoSci have came into existence</w:t>
       </w:r>
       <w:r>
         <w:t xml:space="preserve">. </w:t>
@@ -17366,15 +17210,7 @@
         <w:t>More recently</w:t>
       </w:r>
       <w:r>
-        <w:t xml:space="preserve">, </w:t>
-      </w:r>
-      <w:proofErr w:type="spellStart"/>
-      <w:r>
-        <w:t>SoMeSci</w:t>
-      </w:r>
-      <w:proofErr w:type="spellEnd"/>
-      <w:r>
-        <w:t xml:space="preserve"> data set,</w:t>
+        <w:t>, SoMeSci data set,</w:t>
       </w:r>
       <w:r>
         <w:t xml:space="preserve"> a more comprehensive </w:t>
@@ -17421,15 +17257,7 @@
         <w:t>s</w:t>
       </w:r>
       <w:r>
-        <w:t xml:space="preserve"> about the </w:t>
-      </w:r>
-      <w:proofErr w:type="spellStart"/>
-      <w:r>
-        <w:t>SoMeSci</w:t>
-      </w:r>
-      <w:proofErr w:type="spellEnd"/>
-      <w:r>
-        <w:t xml:space="preserve"> data set, </w:t>
+        <w:t xml:space="preserve"> about the SoMeSci data set, </w:t>
       </w:r>
       <w:r>
         <w:t xml:space="preserve">the extension process </w:t>
@@ -17448,65 +17276,47 @@
       <w:pPr>
         <w:pStyle w:val="Heading2"/>
       </w:pPr>
-      <w:bookmarkStart w:id="31" w:name="_Toc95563099"/>
-      <w:proofErr w:type="spellStart"/>
-      <w:r>
-        <w:t>SoMeSci</w:t>
-      </w:r>
-      <w:proofErr w:type="spellEnd"/>
+      <w:bookmarkStart w:id="31" w:name="_Toc95681497"/>
+      <w:r>
+        <w:t xml:space="preserve">SoMeSci </w:t>
+      </w:r>
+      <w:r>
+        <w:t>d</w:t>
+      </w:r>
+      <w:r>
+        <w:t>ata set</w:t>
+      </w:r>
+      <w:bookmarkEnd w:id="31"/>
+    </w:p>
+    <w:p>
+      <w:r>
+        <w:t xml:space="preserve">SoMeSci </w:t>
+      </w:r>
+      <w:r>
+        <w:t xml:space="preserve">data set contains high quality, hand annotated articles collated from PubMed Central (PMC). </w:t>
+      </w:r>
+      <w:r>
+        <w:t xml:space="preserve">The articles and annotations </w:t>
+      </w:r>
+      <w:r>
+        <w:t xml:space="preserve">included in the data set </w:t>
+      </w:r>
+      <w:r>
+        <w:t xml:space="preserve">are summarized below.  </w:t>
+      </w:r>
+    </w:p>
+    <w:p>
+      <w:pPr>
+        <w:pStyle w:val="Heading3"/>
+      </w:pPr>
+      <w:bookmarkStart w:id="32" w:name="_Toc95681498"/>
+      <w:r>
+        <w:t>SoMeSci Articles</w:t>
+      </w:r>
+      <w:bookmarkEnd w:id="32"/>
       <w:r>
         <w:t xml:space="preserve"> </w:t>
       </w:r>
-      <w:r>
-        <w:t>d</w:t>
-      </w:r>
-      <w:r>
-        <w:t>ata set</w:t>
-      </w:r>
-      <w:bookmarkEnd w:id="31"/>
-    </w:p>
-    <w:p>
-      <w:proofErr w:type="spellStart"/>
-      <w:r>
-        <w:t>SoMeSci</w:t>
-      </w:r>
-      <w:proofErr w:type="spellEnd"/>
-      <w:r>
-        <w:t xml:space="preserve"> </w:t>
-      </w:r>
-      <w:r>
-        <w:t xml:space="preserve">data set contains high quality, hand annotated articles collated from PubMed Central (PMC). </w:t>
-      </w:r>
-      <w:r>
-        <w:t xml:space="preserve">The articles and annotations </w:t>
-      </w:r>
-      <w:r>
-        <w:t xml:space="preserve">included </w:t>
-      </w:r>
-      <w:r>
-        <w:t xml:space="preserve">in the data set </w:t>
-      </w:r>
-      <w:r>
-        <w:t xml:space="preserve">are summarized below.  </w:t>
-      </w:r>
-    </w:p>
-    <w:p>
-      <w:pPr>
-        <w:pStyle w:val="Heading3"/>
-      </w:pPr>
-      <w:bookmarkStart w:id="32" w:name="_Toc95563100"/>
-      <w:proofErr w:type="spellStart"/>
-      <w:r>
-        <w:t>SoMeSci</w:t>
-      </w:r>
-      <w:proofErr w:type="spellEnd"/>
-      <w:r>
-        <w:t xml:space="preserve"> Articles</w:t>
-      </w:r>
-      <w:bookmarkEnd w:id="32"/>
-      <w:r>
-        <w:t xml:space="preserve"> </w:t>
-      </w:r>
     </w:p>
     <w:p>
       <w:r>
@@ -17515,74 +17325,48 @@
       <w:r>
         <w:t xml:space="preserve">, namely </w:t>
       </w:r>
-      <w:proofErr w:type="spellStart"/>
       <w:r>
         <w:rPr>
           <w:i/>
           <w:iCs/>
         </w:rPr>
-        <w:t>PLoS</w:t>
-      </w:r>
-      <w:proofErr w:type="spellEnd"/>
+        <w:t>PLoS methods</w:t>
+      </w:r>
+      <w:r>
+        <w:t xml:space="preserve">, </w:t>
+      </w:r>
       <w:r>
         <w:rPr>
           <w:i/>
           <w:iCs/>
         </w:rPr>
-        <w:t xml:space="preserve"> methods</w:t>
+        <w:t>PLoS sentences</w:t>
       </w:r>
       <w:r>
         <w:t xml:space="preserve">, </w:t>
       </w:r>
-      <w:proofErr w:type="spellStart"/>
       <w:r>
         <w:rPr>
           <w:i/>
           <w:iCs/>
         </w:rPr>
-        <w:t>PLoS</w:t>
-      </w:r>
-      <w:proofErr w:type="spellEnd"/>
+        <w:t>PubMed full text</w:t>
+      </w:r>
+      <w:r>
+        <w:t xml:space="preserve"> and </w:t>
+      </w:r>
       <w:r>
         <w:rPr>
           <w:i/>
           <w:iCs/>
         </w:rPr>
-        <w:t xml:space="preserve"> sentences</w:t>
-      </w:r>
-      <w:r>
-        <w:t xml:space="preserve">, </w:t>
-      </w:r>
-      <w:r>
-        <w:rPr>
-          <w:i/>
-          <w:iCs/>
-        </w:rPr>
-        <w:t>PubMed full text</w:t>
-      </w:r>
-      <w:r>
-        <w:t xml:space="preserve"> and </w:t>
-      </w:r>
-      <w:r>
-        <w:rPr>
-          <w:i/>
-          <w:iCs/>
-        </w:rPr>
         <w:t>Creation sentences</w:t>
       </w:r>
       <w:r>
         <w:t xml:space="preserve">. </w:t>
       </w:r>
       <w:r>
-        <w:t xml:space="preserve">Facts about the articles in the </w:t>
-      </w:r>
-      <w:proofErr w:type="spellStart"/>
-      <w:r>
-        <w:t>SoMeSci</w:t>
-      </w:r>
-      <w:proofErr w:type="spellEnd"/>
-      <w:r>
-        <w:t xml:space="preserve"> corpus is summarized in the table below:</w:t>
+        <w:t>Facts about the articles in the SoMeSci corpus is summarized in the table below:</w:t>
       </w:r>
     </w:p>
     <w:tbl>
@@ -17611,21 +17395,12 @@
                 <w:szCs w:val="22"/>
               </w:rPr>
             </w:pPr>
-            <w:proofErr w:type="spellStart"/>
             <w:r>
               <w:rPr>
                 <w:sz w:val="22"/>
                 <w:szCs w:val="22"/>
               </w:rPr>
-              <w:t>SoMeSci</w:t>
-            </w:r>
-            <w:proofErr w:type="spellEnd"/>
-            <w:r>
-              <w:rPr>
-                <w:sz w:val="22"/>
-                <w:szCs w:val="22"/>
-              </w:rPr>
-              <w:t xml:space="preserve"> parts</w:t>
+              <w:t>SoMeSci parts</w:t>
             </w:r>
           </w:p>
         </w:tc>
@@ -17666,7 +17441,6 @@
                 <w:szCs w:val="22"/>
               </w:rPr>
             </w:pPr>
-            <w:proofErr w:type="spellStart"/>
             <w:r>
               <w:rPr>
                 <w:i/>
@@ -17674,17 +17448,7 @@
                 <w:sz w:val="22"/>
                 <w:szCs w:val="22"/>
               </w:rPr>
-              <w:t>PLoS</w:t>
-            </w:r>
-            <w:proofErr w:type="spellEnd"/>
-            <w:r>
-              <w:rPr>
-                <w:i/>
-                <w:iCs/>
-                <w:sz w:val="22"/>
-                <w:szCs w:val="22"/>
-              </w:rPr>
-              <w:t xml:space="preserve"> methods</w:t>
+              <w:t>PLoS methods</w:t>
             </w:r>
           </w:p>
         </w:tc>
@@ -17743,23 +17507,7 @@
                 <w:sz w:val="22"/>
                 <w:szCs w:val="22"/>
               </w:rPr>
-              <w:t xml:space="preserve"> extracted from </w:t>
-            </w:r>
-            <w:proofErr w:type="spellStart"/>
-            <w:r>
-              <w:rPr>
-                <w:sz w:val="22"/>
-                <w:szCs w:val="22"/>
-              </w:rPr>
-              <w:t>PLoS</w:t>
-            </w:r>
-            <w:proofErr w:type="spellEnd"/>
-            <w:r>
-              <w:rPr>
-                <w:sz w:val="22"/>
-                <w:szCs w:val="22"/>
-              </w:rPr>
-              <w:t xml:space="preserve"> journal </w:t>
+              <w:t xml:space="preserve"> extracted from PLoS journal </w:t>
             </w:r>
           </w:p>
         </w:tc>
@@ -17865,7 +17613,6 @@
                 <w:szCs w:val="22"/>
               </w:rPr>
             </w:pPr>
-            <w:proofErr w:type="spellStart"/>
             <w:r>
               <w:rPr>
                 <w:i/>
@@ -17873,17 +17620,7 @@
                 <w:sz w:val="22"/>
                 <w:szCs w:val="22"/>
               </w:rPr>
-              <w:t>PLoS</w:t>
-            </w:r>
-            <w:proofErr w:type="spellEnd"/>
-            <w:r>
-              <w:rPr>
-                <w:i/>
-                <w:iCs/>
-                <w:sz w:val="22"/>
-                <w:szCs w:val="22"/>
-              </w:rPr>
-              <w:t xml:space="preserve"> sentences</w:t>
+              <w:t>PLoS sentences</w:t>
             </w:r>
           </w:p>
         </w:tc>
@@ -17928,23 +17665,7 @@
                 <w:sz w:val="22"/>
                 <w:szCs w:val="22"/>
               </w:rPr>
-              <w:t xml:space="preserve">Contains sentences extracted from 677 </w:t>
-            </w:r>
-            <w:proofErr w:type="spellStart"/>
-            <w:r>
-              <w:rPr>
-                <w:sz w:val="22"/>
-                <w:szCs w:val="22"/>
-              </w:rPr>
-              <w:t>PLoS</w:t>
-            </w:r>
-            <w:proofErr w:type="spellEnd"/>
-            <w:r>
-              <w:rPr>
-                <w:sz w:val="22"/>
-                <w:szCs w:val="22"/>
-              </w:rPr>
-              <w:t xml:space="preserve"> articles </w:t>
+              <w:t xml:space="preserve">Contains sentences extracted from 677 PLoS articles </w:t>
             </w:r>
           </w:p>
           <w:p>
@@ -18065,17 +17786,8 @@
                 <w:sz w:val="22"/>
                 <w:szCs w:val="22"/>
               </w:rPr>
-              <w:t xml:space="preserve">Out of 110 files, 60 are extracted  from </w:t>
-            </w:r>
-            <w:proofErr w:type="spellStart"/>
-            <w:r>
-              <w:rPr>
-                <w:sz w:val="22"/>
-                <w:szCs w:val="22"/>
-              </w:rPr>
-              <w:t>PLoS</w:t>
-            </w:r>
-            <w:proofErr w:type="spellEnd"/>
+              <w:t>Out of 110 files, 60 are extracted  from PLoS</w:t>
+            </w:r>
           </w:p>
           <w:p>
             <w:pPr>
@@ -18159,15 +17871,10 @@
       <w:pPr>
         <w:pStyle w:val="Heading3"/>
       </w:pPr>
-      <w:bookmarkStart w:id="33" w:name="_Toc95563101"/>
-      <w:proofErr w:type="spellStart"/>
+      <w:bookmarkStart w:id="33" w:name="_Toc95681499"/>
       <w:r>
         <w:lastRenderedPageBreak/>
-        <w:t>SoMeSci</w:t>
-      </w:r>
-      <w:proofErr w:type="spellEnd"/>
-      <w:r>
-        <w:t xml:space="preserve"> Annotations</w:t>
+        <w:t>SoMeSci Annotations</w:t>
       </w:r>
       <w:bookmarkEnd w:id="33"/>
       <w:r>
@@ -18175,13 +17882,8 @@
       </w:r>
     </w:p>
     <w:p>
-      <w:proofErr w:type="spellStart"/>
-      <w:r>
-        <w:t>SoMeSci</w:t>
-      </w:r>
-      <w:proofErr w:type="spellEnd"/>
-      <w:r>
-        <w:t xml:space="preserve"> corpus has three main types of annotation</w:t>
+      <w:r>
+        <w:t>SoMeSci corpus has three main types of annotation</w:t>
       </w:r>
       <w:r>
         <w:t>s that correspond to a type of information related with software tools</w:t>
@@ -18860,7 +18562,7 @@
       <w:pPr>
         <w:pStyle w:val="Heading3"/>
       </w:pPr>
-      <w:bookmarkStart w:id="34" w:name="_Toc95563103"/>
+      <w:bookmarkStart w:id="34" w:name="_Toc95681500"/>
       <w:r>
         <w:t>Annotation tool</w:t>
       </w:r>
@@ -18936,29 +18638,19 @@
       <w:pPr>
         <w:pStyle w:val="Heading3"/>
       </w:pPr>
-      <w:bookmarkStart w:id="35" w:name="_Toc95563102"/>
+      <w:bookmarkStart w:id="35" w:name="_Toc95681501"/>
       <w:r>
         <w:lastRenderedPageBreak/>
-        <w:t xml:space="preserve">Extension of </w:t>
-      </w:r>
-      <w:proofErr w:type="spellStart"/>
-      <w:r>
-        <w:t>SoMeSci</w:t>
+        <w:t>Extension of SoMeSci</w:t>
       </w:r>
       <w:bookmarkEnd w:id="35"/>
-      <w:proofErr w:type="spellEnd"/>
       <w:r>
         <w:t xml:space="preserve"> </w:t>
       </w:r>
     </w:p>
     <w:p>
-      <w:proofErr w:type="spellStart"/>
-      <w:r>
-        <w:t>SoMeSci</w:t>
-      </w:r>
-      <w:proofErr w:type="spellEnd"/>
-      <w:r>
-        <w:t xml:space="preserve"> </w:t>
+      <w:r>
+        <w:t xml:space="preserve">SoMeSci </w:t>
       </w:r>
       <w:r>
         <w:t xml:space="preserve">corpus has been extended with annotations of eight classes of </w:t>
@@ -18978,13 +18670,8 @@
       <w:r>
         <w:t xml:space="preserve">The figure below shows </w:t>
       </w:r>
-      <w:proofErr w:type="spellStart"/>
-      <w:r>
-        <w:t>SoMeSci</w:t>
-      </w:r>
-      <w:proofErr w:type="spellEnd"/>
-      <w:r>
-        <w:t xml:space="preserve"> data set before and after software purpose </w:t>
+      <w:r>
+        <w:t xml:space="preserve">SoMeSci data set before and after software purpose </w:t>
       </w:r>
       <w:r>
         <w:t>annotations</w:t>
@@ -19096,11 +18783,16 @@
       <w:pPr>
         <w:pStyle w:val="Heading3"/>
       </w:pPr>
+      <w:bookmarkStart w:id="36" w:name="_Toc95681502"/>
       <w:r>
         <w:t xml:space="preserve">Challenges </w:t>
       </w:r>
       <w:r>
-        <w:t xml:space="preserve">during Annotation </w:t>
+        <w:t>during Annotation</w:t>
+      </w:r>
+      <w:bookmarkEnd w:id="36"/>
+      <w:r>
+        <w:t xml:space="preserve"> </w:t>
       </w:r>
     </w:p>
     <w:p>
@@ -19126,18 +18818,7 @@
         <w:t xml:space="preserve"> or based on the general goal of the software usage.</w:t>
       </w:r>
       <w:r>
-        <w:t xml:space="preserve"> </w:t>
-      </w:r>
-      <w:r>
-        <w:t xml:space="preserve">For example, </w:t>
-      </w:r>
-      <w:proofErr w:type="spellStart"/>
-      <w:r>
-        <w:t>FlexArray</w:t>
-      </w:r>
-      <w:proofErr w:type="spellEnd"/>
-      <w:r>
-        <w:t xml:space="preserve"> software on the figure below, has been annotated with software purpose analysis even though the same software was used for visualization purpose as well. This is because on this context analysis is more important than visualization in essence that visualization could be interpreted as one kind of analysis.</w:t>
+        <w:t xml:space="preserve"> For example, FlexArray software on the figure below, has been annotated with software purpose analysis even though the same software was used for visualization purpose as well. This is because on this context analysis is more important than visualization in essence that visualization could be interpreted as one kind of analysis.</w:t>
       </w:r>
     </w:p>
     <w:p>
@@ -19249,37 +18930,34 @@
       <w:pPr>
         <w:pStyle w:val="Heading2"/>
       </w:pPr>
-      <w:bookmarkStart w:id="36" w:name="_Toc95563105"/>
-      <w:r>
-        <w:t>Data</w:t>
-      </w:r>
+      <w:bookmarkStart w:id="37" w:name="_Toc95681503"/>
+      <w:r>
+        <w:t xml:space="preserve">Data </w:t>
+      </w:r>
+      <w:r>
+        <w:t>Pre-processing</w:t>
+      </w:r>
+      <w:bookmarkEnd w:id="37"/>
       <w:r>
         <w:t xml:space="preserve"> </w:t>
       </w:r>
-      <w:r>
-        <w:t xml:space="preserve">Pre-processing </w:t>
-      </w:r>
-      <w:bookmarkEnd w:id="36"/>
     </w:p>
     <w:p>
       <w:pPr>
         <w:pStyle w:val="Heading3"/>
       </w:pPr>
-      <w:r>
-        <w:t xml:space="preserve">Handling missing annotations and annotation errors </w:t>
-      </w:r>
-    </w:p>
-    <w:p>
-      <w:r>
-        <w:t xml:space="preserve">During the annotation of </w:t>
-      </w:r>
-      <w:proofErr w:type="spellStart"/>
-      <w:r>
-        <w:t>SoMeSci</w:t>
-      </w:r>
-      <w:proofErr w:type="spellEnd"/>
-      <w:r>
-        <w:t xml:space="preserve"> usage mentions, few instances where  the original software usage annotation seemed like just mention of s software has been skipped during the first phase of annotation. </w:t>
+      <w:bookmarkStart w:id="38" w:name="_Toc95681504"/>
+      <w:r>
+        <w:t>Handling missing annotations and annotation errors</w:t>
+      </w:r>
+      <w:bookmarkEnd w:id="38"/>
+      <w:r>
+        <w:t xml:space="preserve"> </w:t>
+      </w:r>
+    </w:p>
+    <w:p>
+      <w:r>
+        <w:t xml:space="preserve">During the annotation of SoMeSci usage mentions, few instances where  the original software usage annotation seemed like just mention of s software has been skipped during the first phase of annotation. </w:t>
       </w:r>
     </w:p>
     <w:p>
@@ -19335,8 +19013,13 @@
       <w:pPr>
         <w:pStyle w:val="Heading3"/>
       </w:pPr>
-      <w:r>
-        <w:t xml:space="preserve">Merging annotations  </w:t>
+      <w:bookmarkStart w:id="39" w:name="_Toc95681505"/>
+      <w:r>
+        <w:t>Merging annotations</w:t>
+      </w:r>
+      <w:bookmarkEnd w:id="39"/>
+      <w:r>
+        <w:t xml:space="preserve">  </w:t>
       </w:r>
     </w:p>
     <w:p>
@@ -19352,19 +19035,7 @@
     </w:p>
     <w:p>
       <w:r>
-        <w:t xml:space="preserve">First it will fix annotation error message that is displayed on the BRAT tool. The error message is displayed because </w:t>
-      </w:r>
-      <w:r>
-        <w:t xml:space="preserve">more than one annotation per a token is not supported </w:t>
-      </w:r>
-      <w:r>
-        <w:t>by the</w:t>
-      </w:r>
-      <w:r>
-        <w:t xml:space="preserve"> annotation tool</w:t>
-      </w:r>
-      <w:r>
-        <w:t>.</w:t>
+        <w:t>First it will fix annotation error message that is displayed on the BRAT tool. The error message is displayed because more than one annotation per a token is not supported by the annotation tool.</w:t>
       </w:r>
       <w:r>
         <w:t xml:space="preserve"> </w:t>
@@ -19375,15 +19046,7 @@
         <w:t xml:space="preserve">The other reason for merging annotations is to </w:t>
       </w:r>
       <w:r>
-        <w:t xml:space="preserve">take advantage of legacy code, </w:t>
-      </w:r>
-      <w:proofErr w:type="spellStart"/>
-      <w:r>
-        <w:t>ariclenizer</w:t>
-      </w:r>
-      <w:proofErr w:type="spellEnd"/>
-      <w:r>
-        <w:t>, which will transform data</w:t>
+        <w:t>take advantage of legacy code, ariclenizer, which will transform data</w:t>
       </w:r>
       <w:r>
         <w:t xml:space="preserve"> from BRAT too in a stand-off format </w:t>
@@ -19512,31 +19175,18 @@
       <w:pPr>
         <w:pStyle w:val="Heading3"/>
       </w:pPr>
-      <w:bookmarkStart w:id="37" w:name="_Toc95563106"/>
+      <w:bookmarkStart w:id="40" w:name="_Toc95681506"/>
       <w:r>
         <w:t>Transformation of Data</w:t>
       </w:r>
-      <w:bookmarkEnd w:id="37"/>
-    </w:p>
-    <w:p>
-      <w:r>
-        <w:t xml:space="preserve">After merging software usage and purpose labels, transformation of data into IOB format has been carried out using </w:t>
-      </w:r>
-      <w:proofErr w:type="spellStart"/>
-      <w:r>
-        <w:t>articlenizer</w:t>
-      </w:r>
-      <w:proofErr w:type="spellEnd"/>
-      <w:r>
-        <w:t xml:space="preserve"> (link to </w:t>
-      </w:r>
-      <w:proofErr w:type="spellStart"/>
-      <w:r>
-        <w:t>articlenizer</w:t>
-      </w:r>
-      <w:proofErr w:type="spellEnd"/>
-      <w:r>
-        <w:t>)</w:t>
+      <w:bookmarkEnd w:id="40"/>
+    </w:p>
+    <w:p>
+      <w:r>
+        <w:t>After merging software usage and purpose labels, transformation of data into IOB format has been carried out using articlenizer</w:t>
+      </w:r>
+      <w:r>
+        <w:t xml:space="preserve"> (link to articlenizer)</w:t>
       </w:r>
       <w:r>
         <w:t xml:space="preserve">. </w:t>
@@ -19662,11 +19312,11 @@
       <w:pPr>
         <w:pStyle w:val="Heading3"/>
       </w:pPr>
-      <w:bookmarkStart w:id="38" w:name="_Toc95563107"/>
+      <w:bookmarkStart w:id="41" w:name="_Toc95681507"/>
       <w:r>
         <w:t>Data Splitting</w:t>
       </w:r>
-      <w:bookmarkEnd w:id="38"/>
+      <w:bookmarkEnd w:id="41"/>
       <w:r>
         <w:t xml:space="preserve"> </w:t>
       </w:r>
@@ -19683,34 +19333,18 @@
       <w:pPr>
         <w:pStyle w:val="Heading2"/>
       </w:pPr>
-      <w:bookmarkStart w:id="39" w:name="_Toc95563108"/>
+      <w:bookmarkStart w:id="42" w:name="_Toc95681508"/>
       <w:r>
         <w:t>Analysis of Annotated Data</w:t>
       </w:r>
-      <w:bookmarkEnd w:id="39"/>
+      <w:bookmarkEnd w:id="42"/>
     </w:p>
     <w:p>
       <w:r>
         <w:t>To find further insights about the data, a</w:t>
       </w:r>
       <w:r>
-        <w:t xml:space="preserve">nalysis of cleaned </w:t>
-      </w:r>
-      <w:proofErr w:type="spellStart"/>
-      <w:r>
-        <w:t>SoMeSci</w:t>
-      </w:r>
-      <w:proofErr w:type="spellEnd"/>
-      <w:r>
-        <w:t xml:space="preserve"> data set that contains </w:t>
-      </w:r>
-      <w:proofErr w:type="spellStart"/>
-      <w:r>
-        <w:t>software_usage_purpose</w:t>
-      </w:r>
-      <w:proofErr w:type="spellEnd"/>
-      <w:r>
-        <w:t xml:space="preserve"> </w:t>
+        <w:t xml:space="preserve">nalysis of cleaned SoMeSci data set that contains software_usage_purpose </w:t>
       </w:r>
       <w:r>
         <w:t xml:space="preserve">has been carried out. </w:t>
@@ -19723,11 +19357,11 @@
       <w:pPr>
         <w:pStyle w:val="Heading3"/>
       </w:pPr>
-      <w:bookmarkStart w:id="40" w:name="_Toc95563109"/>
+      <w:bookmarkStart w:id="43" w:name="_Toc95681509"/>
       <w:r>
         <w:t>Top software by mention count</w:t>
       </w:r>
-      <w:bookmarkEnd w:id="40"/>
+      <w:bookmarkEnd w:id="43"/>
     </w:p>
     <w:p>
       <w:r>
@@ -19788,12 +19422,12 @@
       <w:pPr>
         <w:pStyle w:val="Heading3"/>
       </w:pPr>
-      <w:bookmarkStart w:id="41" w:name="_Toc95563110"/>
+      <w:bookmarkStart w:id="44" w:name="_Toc95681510"/>
       <w:r>
         <w:lastRenderedPageBreak/>
         <w:t>Top software usage purposes</w:t>
       </w:r>
-      <w:bookmarkEnd w:id="41"/>
+      <w:bookmarkEnd w:id="44"/>
     </w:p>
     <w:p>
       <w:pPr>
@@ -19912,11 +19546,11 @@
       <w:pPr>
         <w:pStyle w:val="Heading3"/>
       </w:pPr>
-      <w:bookmarkStart w:id="42" w:name="_Toc95563111"/>
+      <w:bookmarkStart w:id="45" w:name="_Toc95681511"/>
       <w:r>
         <w:t>Types of software</w:t>
       </w:r>
-      <w:bookmarkEnd w:id="42"/>
+      <w:bookmarkEnd w:id="45"/>
     </w:p>
     <w:p>
       <w:r>
@@ -19977,12 +19611,12 @@
       <w:pPr>
         <w:pStyle w:val="Heading3"/>
       </w:pPr>
-      <w:bookmarkStart w:id="43" w:name="_Toc95563112"/>
+      <w:bookmarkStart w:id="46" w:name="_Toc95681512"/>
       <w:r>
         <w:lastRenderedPageBreak/>
         <w:t>Types of software and share of purpose of use</w:t>
       </w:r>
-      <w:bookmarkEnd w:id="43"/>
+      <w:bookmarkEnd w:id="46"/>
     </w:p>
     <w:p>
       <w:r>
@@ -20058,22 +19692,22 @@
       <w:pPr>
         <w:pStyle w:val="Heading1"/>
       </w:pPr>
-      <w:bookmarkStart w:id="44" w:name="_Toc95563113"/>
+      <w:bookmarkStart w:id="47" w:name="_Toc95681513"/>
       <w:r>
         <w:lastRenderedPageBreak/>
         <w:t>Sequence Tagging models</w:t>
       </w:r>
-      <w:bookmarkEnd w:id="44"/>
+      <w:bookmarkEnd w:id="47"/>
     </w:p>
     <w:p>
       <w:pPr>
         <w:pStyle w:val="Heading2"/>
       </w:pPr>
-      <w:bookmarkStart w:id="45" w:name="_Toc95563114"/>
+      <w:bookmarkStart w:id="48" w:name="_Toc95681514"/>
       <w:r>
         <w:t>Introduction</w:t>
       </w:r>
-      <w:bookmarkEnd w:id="45"/>
+      <w:bookmarkEnd w:id="48"/>
       <w:r>
         <w:t xml:space="preserve"> </w:t>
       </w:r>
@@ -20082,11 +19716,11 @@
       <w:pPr>
         <w:pStyle w:val="Heading2"/>
       </w:pPr>
-      <w:bookmarkStart w:id="46" w:name="_Toc95563115"/>
+      <w:bookmarkStart w:id="49" w:name="_Toc95681515"/>
       <w:r>
         <w:t>Information extraction approaches</w:t>
       </w:r>
-      <w:bookmarkEnd w:id="46"/>
+      <w:bookmarkEnd w:id="49"/>
       <w:r>
         <w:t xml:space="preserve"> </w:t>
       </w:r>
@@ -20537,98 +20171,14 @@
         <w:rPr>
           <w:color w:val="000000"/>
         </w:rPr>
-        <w:t xml:space="preserve"> Producing reliable ground truth data could be accomplished by crowd sourcing for general domains but it is expensive particularly for domain-specific and scientific publications as it requires expert knowledge [</w:t>
-      </w:r>
-      <w:proofErr w:type="spellStart"/>
+        <w:t xml:space="preserve"> Producing reliable ground truth data could be accomplished by crowd sourcing for general domains but it is expensive particularly for domain-specific and scientific publications as it requires expert knowledge [SciBERT]. Fortunately, identification of software mentions from scientific </w:t>
+      </w:r>
       <w:r>
         <w:rPr>
           <w:color w:val="000000"/>
         </w:rPr>
-        <w:t>SciBERT</w:t>
-      </w:r>
-      <w:proofErr w:type="spellEnd"/>
-      <w:r>
-        <w:rPr>
-          <w:color w:val="000000"/>
-        </w:rPr>
-        <w:t xml:space="preserve">]. Fortunately, identification of software mentions from scientific </w:t>
-      </w:r>
-      <w:r>
-        <w:rPr>
-          <w:color w:val="000000"/>
-        </w:rPr>
         <w:lastRenderedPageBreak/>
-        <w:t xml:space="preserve">articles has drawn more attention recently over the past years and now various labelled data sets, such as </w:t>
-      </w:r>
-      <w:proofErr w:type="spellStart"/>
-      <w:r>
-        <w:rPr>
-          <w:color w:val="000000"/>
-        </w:rPr>
-        <w:t>BioNerDs</w:t>
-      </w:r>
-      <w:proofErr w:type="spellEnd"/>
-      <w:r>
-        <w:rPr>
-          <w:color w:val="000000"/>
-        </w:rPr>
-        <w:t xml:space="preserve"> [4], </w:t>
-      </w:r>
-      <w:proofErr w:type="spellStart"/>
-      <w:r>
-        <w:rPr>
-          <w:color w:val="000000"/>
-        </w:rPr>
-        <w:t>SoSciSoSci</w:t>
-      </w:r>
-      <w:proofErr w:type="spellEnd"/>
-      <w:r>
-        <w:rPr>
-          <w:color w:val="000000"/>
-        </w:rPr>
-        <w:t xml:space="preserve"> [25], </w:t>
-      </w:r>
-      <w:proofErr w:type="spellStart"/>
-      <w:r>
-        <w:rPr>
-          <w:color w:val="000000"/>
-        </w:rPr>
-        <w:t>SoftCite</w:t>
-      </w:r>
-      <w:proofErr w:type="spellEnd"/>
-      <w:r>
-        <w:rPr>
-          <w:color w:val="000000"/>
-        </w:rPr>
-        <w:t xml:space="preserve"> [3]  and </w:t>
-      </w:r>
-      <w:proofErr w:type="spellStart"/>
-      <w:r>
-        <w:rPr>
-          <w:color w:val="000000"/>
-        </w:rPr>
-        <w:t>SoMeSci</w:t>
-      </w:r>
-      <w:proofErr w:type="spellEnd"/>
-      <w:r>
-        <w:rPr>
-          <w:color w:val="000000"/>
-        </w:rPr>
-        <w:t xml:space="preserve"> [], are available {</w:t>
-      </w:r>
-      <w:proofErr w:type="spellStart"/>
-      <w:r>
-        <w:rPr>
-          <w:color w:val="000000"/>
-        </w:rPr>
-        <w:t>SoMeSci</w:t>
-      </w:r>
-      <w:proofErr w:type="spellEnd"/>
-      <w:r>
-        <w:rPr>
-          <w:color w:val="000000"/>
-        </w:rPr>
-        <w:t xml:space="preserve">-A 5 star}. </w:t>
+        <w:t xml:space="preserve">articles has drawn more attention recently over the past years and now various labelled data sets, such as BioNerDs [4], SoSciSoSci [25], SoftCite [3]  and SoMeSci [], are available {SoMeSci-A 5 star}. </w:t>
       </w:r>
     </w:p>
     <w:p/>
@@ -20698,9 +20248,17 @@
           <w:sz w:val="20"/>
           <w:szCs w:val="20"/>
         </w:rPr>
-        <w:t xml:space="preserve">Nev </w:t>
-      </w:r>
-      <w:proofErr w:type="spellStart"/>
+        <w:t xml:space="preserve">Nev eol </w:t>
+      </w:r>
+      <w:r>
+        <w:rPr>
+          <w:rFonts w:ascii="AdvP7155" w:hAnsi="AdvP7155"/>
+          <w:color w:val="231F20"/>
+          <w:sz w:val="20"/>
+          <w:szCs w:val="20"/>
+        </w:rPr>
+        <w:t>et al.</w:t>
+      </w:r>
       <w:r>
         <w:rPr>
           <w:rFonts w:ascii="AdvP7151" w:hAnsi="AdvP7151"/>
@@ -20708,34 +20266,6 @@
           <w:sz w:val="20"/>
           <w:szCs w:val="20"/>
         </w:rPr>
-        <w:t>eol</w:t>
-      </w:r>
-      <w:proofErr w:type="spellEnd"/>
-      <w:r>
-        <w:rPr>
-          <w:rFonts w:ascii="AdvP7151" w:hAnsi="AdvP7151"/>
-          <w:color w:val="231F20"/>
-          <w:sz w:val="20"/>
-          <w:szCs w:val="20"/>
-        </w:rPr>
-        <w:t xml:space="preserve"> </w:t>
-      </w:r>
-      <w:r>
-        <w:rPr>
-          <w:rFonts w:ascii="AdvP7155" w:hAnsi="AdvP7155"/>
-          <w:color w:val="231F20"/>
-          <w:sz w:val="20"/>
-          <w:szCs w:val="20"/>
-        </w:rPr>
-        <w:t>et al.</w:t>
-      </w:r>
-      <w:r>
-        <w:rPr>
-          <w:rFonts w:ascii="AdvP7151" w:hAnsi="AdvP7151"/>
-          <w:color w:val="231F20"/>
-          <w:sz w:val="20"/>
-          <w:szCs w:val="20"/>
-        </w:rPr>
         <w:t>,</w:t>
       </w:r>
       <w:r>
@@ -20773,21 +20303,7 @@
         <w:rPr>
           <w:color w:val="000000"/>
         </w:rPr>
-        <w:t xml:space="preserve">Fortunately, </w:t>
-      </w:r>
-      <w:proofErr w:type="spellStart"/>
-      <w:r>
-        <w:rPr>
-          <w:color w:val="000000"/>
-        </w:rPr>
-        <w:t>SoMeSci</w:t>
-      </w:r>
-      <w:proofErr w:type="spellEnd"/>
-      <w:r>
-        <w:rPr>
-          <w:color w:val="000000"/>
-        </w:rPr>
-        <w:t xml:space="preserve">, a new set of gold standard labelled data set has been published recently and can be used for automatic extraction of information about software. The data set has been annotated with information about a software such as various types of software and type of mention, relational labels such as version, developer, publisher, license,…etc.  Such additional information about software helps to uniquely identify and disambiguate software from one another. </w:t>
+        <w:t xml:space="preserve">Fortunately, SoMeSci, a new set of gold standard labelled data set has been published recently and can be used for automatic extraction of information about software. The data set has been annotated with information about a software such as various types of software and type of mention, relational labels such as version, developer, publisher, license,…etc.  Such additional information about software helps to uniquely identify and disambiguate software from one another. </w:t>
       </w:r>
     </w:p>
     <w:p/>
@@ -20865,14 +20381,14 @@
       <w:pPr>
         <w:pStyle w:val="Heading2"/>
       </w:pPr>
-      <w:bookmarkStart w:id="47" w:name="_Toc95563116"/>
+      <w:bookmarkStart w:id="50" w:name="_Toc95681516"/>
       <w:r>
         <w:t xml:space="preserve">Sequence classification </w:t>
       </w:r>
       <w:r>
         <w:t>approaches</w:t>
       </w:r>
-      <w:bookmarkEnd w:id="47"/>
+      <w:bookmarkEnd w:id="50"/>
     </w:p>
     <w:p>
       <w:r>
@@ -20886,12 +20402,12 @@
       <w:pPr>
         <w:pStyle w:val="Heading3"/>
       </w:pPr>
-      <w:bookmarkStart w:id="48" w:name="_Toc95563117"/>
+      <w:bookmarkStart w:id="51" w:name="_Toc95681517"/>
       <w:r>
         <w:lastRenderedPageBreak/>
         <w:t>Feature based classification</w:t>
       </w:r>
-      <w:bookmarkEnd w:id="48"/>
+      <w:bookmarkEnd w:id="51"/>
       <w:r>
         <w:t xml:space="preserve"> </w:t>
       </w:r>
@@ -20973,11 +20489,11 @@
       <w:pPr>
         <w:pStyle w:val="Heading3"/>
       </w:pPr>
-      <w:bookmarkStart w:id="49" w:name="_Toc95563118"/>
+      <w:bookmarkStart w:id="52" w:name="_Toc95681518"/>
       <w:r>
         <w:t>Distance based classification</w:t>
       </w:r>
-      <w:bookmarkEnd w:id="49"/>
+      <w:bookmarkEnd w:id="52"/>
       <w:r>
         <w:t xml:space="preserve"> </w:t>
       </w:r>
@@ -21086,11 +20602,11 @@
       <w:pPr>
         <w:pStyle w:val="Heading3"/>
       </w:pPr>
-      <w:bookmarkStart w:id="50" w:name="_Toc95563119"/>
+      <w:bookmarkStart w:id="53" w:name="_Toc95681519"/>
       <w:r>
         <w:t>Model based classification</w:t>
       </w:r>
-      <w:bookmarkEnd w:id="50"/>
+      <w:bookmarkEnd w:id="53"/>
     </w:p>
     <w:p>
       <w:pPr>
@@ -21183,21 +20699,7 @@
         <w:rPr>
           <w:lang w:val="de-DE"/>
         </w:rPr>
-        <w:t xml:space="preserve">Maximum </w:t>
-      </w:r>
-      <w:proofErr w:type="spellStart"/>
-      <w:r>
-        <w:rPr>
-          <w:lang w:val="de-DE"/>
-        </w:rPr>
-        <w:t>entropy</w:t>
-      </w:r>
-      <w:proofErr w:type="spellEnd"/>
-      <w:r>
-        <w:rPr>
-          <w:lang w:val="de-DE"/>
-        </w:rPr>
-        <w:t xml:space="preserve"> Markov Model (MEMM)</w:t>
+        <w:t>Maximum entropy Markov Model (MEMM)</w:t>
       </w:r>
     </w:p>
     <w:p>
@@ -21339,15 +20841,7 @@
         <w:t>model based classification</w:t>
       </w:r>
       <w:r>
-        <w:t xml:space="preserve"> (</w:t>
-      </w:r>
-      <w:proofErr w:type="spellStart"/>
-      <w:r>
-        <w:t>e.g</w:t>
-      </w:r>
-      <w:proofErr w:type="spellEnd"/>
-      <w:r>
-        <w:t xml:space="preserve"> HMM)</w:t>
+        <w:t xml:space="preserve"> (e.g HMM)</w:t>
       </w:r>
     </w:p>
     <w:p>
@@ -21717,15 +21211,7 @@
         <w:t xml:space="preserve"> </w:t>
       </w:r>
       <w:r>
-        <w:t>- an ordered list of vectors. For example, for a sequence of items bought by a customer over one year… &lt;(milk, bread)(milk, egg)· · · (</w:t>
-      </w:r>
-      <w:proofErr w:type="spellStart"/>
-      <w:r>
-        <w:t>potatos</w:t>
-      </w:r>
-      <w:proofErr w:type="spellEnd"/>
-      <w:r>
-        <w:t>, cheese, coke)&gt;.</w:t>
+        <w:t>- an ordered list of vectors. For example, for a sequence of items bought by a customer over one year… &lt;(milk, bread)(milk, egg)· · · (potatos, cheese, coke)&gt;.</w:t>
       </w:r>
     </w:p>
     <w:p>
@@ -21760,15 +21246,7 @@
         <w:t xml:space="preserve"> </w:t>
       </w:r>
       <w:r>
-        <w:t>: is a sequence of real values ordered in timestamp ascending order. For example, {(t1, 0.1)(t2, 0.3) · · · (</w:t>
-      </w:r>
-      <w:proofErr w:type="spellStart"/>
-      <w:r>
-        <w:t>tn</w:t>
-      </w:r>
-      <w:proofErr w:type="spellEnd"/>
-      <w:r>
-        <w:t>, 0.3)}</w:t>
+        <w:t>: is a sequence of real values ordered in timestamp ascending order. For example, {(t1, 0.1)(t2, 0.3) · · · (tn, 0.3)}</w:t>
       </w:r>
     </w:p>
     <w:p>
@@ -21799,15 +21277,7 @@
         <w:t>multivariate time series</w:t>
       </w:r>
       <w:r>
-        <w:t xml:space="preserve"> is a sequence of numerical vectors. For example, {(t1,{0.1, 0.3, 05})(t2,{0.3, 0.9, 0.8})···(</w:t>
-      </w:r>
-      <w:proofErr w:type="spellStart"/>
-      <w:r>
-        <w:t>tn</w:t>
-      </w:r>
-      <w:proofErr w:type="spellEnd"/>
-      <w:r>
-        <w:t>,{0.3, 0.9, 0.4})}</w:t>
+        <w:t xml:space="preserve"> is a sequence of numerical vectors. For example, {(t1,{0.1, 0.3, 05})(t2,{0.3, 0.9, 0.8})···(tn,{0.3, 0.9, 0.4})}</w:t>
       </w:r>
     </w:p>
     <w:p>
@@ -22080,17 +21550,8 @@
           <w:i/>
           <w:iCs/>
         </w:rPr>
-        <w:t xml:space="preserve">Time series </w:t>
-      </w:r>
-      <w:proofErr w:type="spellStart"/>
-      <w:r>
-        <w:rPr>
-          <w:i/>
-          <w:iCs/>
-        </w:rPr>
-        <w:t>shapelets</w:t>
-      </w:r>
-      <w:proofErr w:type="spellEnd"/>
+        <w:t>Time series shapelets</w:t>
+      </w:r>
       <w:r>
         <w:rPr>
           <w:i/>
@@ -23190,35 +22651,7 @@
         <w:rPr>
           <w:lang w:val="de-DE"/>
         </w:rPr>
-        <w:t xml:space="preserve">Maximum </w:t>
-      </w:r>
-      <w:proofErr w:type="spellStart"/>
-      <w:r>
-        <w:rPr>
-          <w:lang w:val="de-DE"/>
-        </w:rPr>
-        <w:t>entropy</w:t>
-      </w:r>
-      <w:proofErr w:type="spellEnd"/>
-      <w:r>
-        <w:rPr>
-          <w:lang w:val="de-DE"/>
-        </w:rPr>
-        <w:t xml:space="preserve"> Markov </w:t>
-      </w:r>
-      <w:proofErr w:type="spellStart"/>
-      <w:r>
-        <w:rPr>
-          <w:lang w:val="de-DE"/>
-        </w:rPr>
-        <w:t>models</w:t>
-      </w:r>
-      <w:proofErr w:type="spellEnd"/>
-      <w:r>
-        <w:rPr>
-          <w:lang w:val="de-DE"/>
-        </w:rPr>
-        <w:t xml:space="preserve"> (MEMMs) &amp; </w:t>
+        <w:t xml:space="preserve">Maximum entropy Markov models (MEMMs) &amp; </w:t>
       </w:r>
     </w:p>
     <w:p>
@@ -24099,15 +23532,7 @@
         </w:rPr>
       </w:pPr>
       <w:r>
-        <w:t xml:space="preserve">Structured SVMs (SV </w:t>
-      </w:r>
-      <w:proofErr w:type="spellStart"/>
-      <w:r>
-        <w:t>Mstruct</w:t>
-      </w:r>
-      <w:proofErr w:type="spellEnd"/>
-      <w:r>
-        <w:t xml:space="preserve">), </w:t>
+        <w:t xml:space="preserve">Structured SVMs (SV Mstruct), </w:t>
       </w:r>
     </w:p>
     <w:p>
@@ -24180,17 +23605,8 @@
           <w:sz w:val="28"/>
           <w:szCs w:val="28"/>
         </w:rPr>
-        <w:t xml:space="preserve">C. </w:t>
-      </w:r>
-      <w:proofErr w:type="spellStart"/>
-      <w:r>
-        <w:rPr>
-          <w:sz w:val="28"/>
-          <w:szCs w:val="28"/>
-        </w:rPr>
-        <w:t>Aggrawal</w:t>
-      </w:r>
-      <w:proofErr w:type="spellEnd"/>
+        <w:t>C. Aggrawal</w:t>
+      </w:r>
     </w:p>
     <w:p>
       <w:pPr>
@@ -24635,15 +24051,7 @@
         <w:t xml:space="preserve"> (aka shape feature)</w:t>
       </w:r>
       <w:r>
-        <w:t xml:space="preserve"> – </w:t>
-      </w:r>
-      <w:proofErr w:type="spellStart"/>
-      <w:r>
-        <w:t>e.g</w:t>
-      </w:r>
-      <w:proofErr w:type="spellEnd"/>
-      <w:r>
-        <w:t xml:space="preserve"> Caps, Punctuation, spelling…</w:t>
+        <w:t xml:space="preserve"> – e.g Caps, Punctuation, spelling…</w:t>
       </w:r>
     </w:p>
     <w:p>
@@ -24854,21 +24262,7 @@
         <w:rPr>
           <w:lang w:val="de-DE"/>
         </w:rPr>
-        <w:t xml:space="preserve">Maximum </w:t>
-      </w:r>
-      <w:proofErr w:type="spellStart"/>
-      <w:r>
-        <w:rPr>
-          <w:lang w:val="de-DE"/>
-        </w:rPr>
-        <w:t>Entropy</w:t>
-      </w:r>
-      <w:proofErr w:type="spellEnd"/>
-      <w:r>
-        <w:rPr>
-          <w:lang w:val="de-DE"/>
-        </w:rPr>
-        <w:t xml:space="preserve"> Markov Models (MEMM) </w:t>
+        <w:t xml:space="preserve">Maximum Entropy Markov Models (MEMM) </w:t>
       </w:r>
       <w:r>
         <w:rPr>
@@ -25195,11 +24589,11 @@
       <w:pPr>
         <w:pStyle w:val="Heading1"/>
       </w:pPr>
-      <w:bookmarkStart w:id="51" w:name="_Toc95563120"/>
+      <w:bookmarkStart w:id="54" w:name="_Toc95681520"/>
       <w:r>
         <w:t>Feature selection</w:t>
       </w:r>
-      <w:bookmarkEnd w:id="51"/>
+      <w:bookmarkEnd w:id="54"/>
       <w:r>
         <w:t xml:space="preserve"> </w:t>
       </w:r>
@@ -25208,11 +24602,11 @@
       <w:pPr>
         <w:pStyle w:val="Heading2"/>
       </w:pPr>
-      <w:bookmarkStart w:id="52" w:name="_Toc95563121"/>
+      <w:bookmarkStart w:id="55" w:name="_Toc95681521"/>
       <w:r>
         <w:t>Phrase</w:t>
       </w:r>
-      <w:bookmarkEnd w:id="52"/>
+      <w:bookmarkEnd w:id="55"/>
       <w:r>
         <w:t xml:space="preserve"> </w:t>
       </w:r>
@@ -25221,11 +24615,11 @@
       <w:pPr>
         <w:pStyle w:val="Heading2"/>
       </w:pPr>
-      <w:bookmarkStart w:id="53" w:name="_Toc95563122"/>
+      <w:bookmarkStart w:id="56" w:name="_Toc95681522"/>
       <w:r>
         <w:t>Sentence</w:t>
       </w:r>
-      <w:bookmarkEnd w:id="53"/>
+      <w:bookmarkEnd w:id="56"/>
       <w:r>
         <w:t xml:space="preserve"> </w:t>
       </w:r>
@@ -25234,11 +24628,11 @@
       <w:pPr>
         <w:pStyle w:val="Heading2"/>
       </w:pPr>
-      <w:bookmarkStart w:id="54" w:name="_Toc95563123"/>
+      <w:bookmarkStart w:id="57" w:name="_Toc95681523"/>
       <w:r>
         <w:t>Paragraph</w:t>
       </w:r>
-      <w:bookmarkEnd w:id="54"/>
+      <w:bookmarkEnd w:id="57"/>
       <w:r>
         <w:t xml:space="preserve"> </w:t>
       </w:r>
@@ -25247,11 +24641,11 @@
       <w:pPr>
         <w:pStyle w:val="Heading2"/>
       </w:pPr>
-      <w:bookmarkStart w:id="55" w:name="_Toc95563124"/>
+      <w:bookmarkStart w:id="58" w:name="_Toc95681524"/>
       <w:r>
         <w:t>Dependency tree</w:t>
       </w:r>
-      <w:bookmarkEnd w:id="55"/>
+      <w:bookmarkEnd w:id="58"/>
       <w:r>
         <w:t xml:space="preserve"> </w:t>
       </w:r>
@@ -25291,7 +24685,7 @@
       <w:pPr>
         <w:pStyle w:val="Heading1"/>
       </w:pPr>
-      <w:bookmarkStart w:id="56" w:name="_Toc95563125"/>
+      <w:bookmarkStart w:id="59" w:name="_Toc95681525"/>
       <w:r>
         <w:lastRenderedPageBreak/>
         <w:t>Classification</w:t>
@@ -25299,7 +24693,7 @@
       <w:r>
         <w:t xml:space="preserve"> and Evaluation</w:t>
       </w:r>
-      <w:bookmarkEnd w:id="56"/>
+      <w:bookmarkEnd w:id="59"/>
       <w:r>
         <w:t xml:space="preserve"> </w:t>
       </w:r>
@@ -25323,12 +24717,12 @@
       <w:pPr>
         <w:pStyle w:val="Heading1"/>
       </w:pPr>
-      <w:bookmarkStart w:id="57" w:name="_Toc95563126"/>
+      <w:bookmarkStart w:id="60" w:name="_Toc95681526"/>
       <w:r>
         <w:lastRenderedPageBreak/>
         <w:t>Summary of Results and Conclusion</w:t>
       </w:r>
-      <w:bookmarkEnd w:id="57"/>
+      <w:bookmarkEnd w:id="60"/>
       <w:r>
         <w:t xml:space="preserve"> </w:t>
       </w:r>
@@ -25337,31 +24731,31 @@
       <w:pPr>
         <w:pStyle w:val="Heading2"/>
       </w:pPr>
-      <w:bookmarkStart w:id="58" w:name="_Toc95563127"/>
+      <w:bookmarkStart w:id="61" w:name="_Toc95681527"/>
       <w:r>
         <w:t>Summary of Results</w:t>
       </w:r>
-      <w:bookmarkEnd w:id="58"/>
+      <w:bookmarkEnd w:id="61"/>
     </w:p>
     <w:p>
       <w:pPr>
         <w:pStyle w:val="Heading2"/>
       </w:pPr>
-      <w:bookmarkStart w:id="59" w:name="_Toc95563128"/>
+      <w:bookmarkStart w:id="62" w:name="_Toc95681528"/>
       <w:r>
         <w:t>Conclusion</w:t>
       </w:r>
-      <w:bookmarkEnd w:id="59"/>
+      <w:bookmarkEnd w:id="62"/>
     </w:p>
     <w:p>
       <w:pPr>
         <w:pStyle w:val="Heading2"/>
       </w:pPr>
-      <w:bookmarkStart w:id="60" w:name="_Toc95563129"/>
+      <w:bookmarkStart w:id="63" w:name="_Toc95681529"/>
       <w:r>
         <w:t>Limitations and future work</w:t>
       </w:r>
-      <w:bookmarkEnd w:id="60"/>
+      <w:bookmarkEnd w:id="63"/>
       <w:r>
         <w:t xml:space="preserve"> </w:t>
       </w:r>

</xml_diff>

<commit_message>
update report paper txtx
</commit_message>
<xml_diff>
--- a/Report/Report paper.docx
+++ b/Report/Report paper.docx
@@ -5669,12 +5669,26 @@
         <w:rPr>
           <w:color w:val="000000"/>
         </w:rPr>
-        <w:t xml:space="preserve">. Fortunately, identification of software mentions from scientific articles has drawn more attention over the past years and now various labelled data sets, such as BioNerDs </w:t>
-      </w:r>
+        <w:t xml:space="preserve">. Fortunately, identification of software mentions from scientific articles has drawn more attention over the past years and now various labelled data sets, such as </w:t>
+      </w:r>
+      <w:proofErr w:type="spellStart"/>
       <w:r>
         <w:rPr>
           <w:color w:val="000000"/>
         </w:rPr>
+        <w:t>BioNerDs</w:t>
+      </w:r>
+      <w:proofErr w:type="spellEnd"/>
+      <w:r>
+        <w:rPr>
+          <w:color w:val="000000"/>
+        </w:rPr>
+        <w:t xml:space="preserve"> </w:t>
+      </w:r>
+      <w:r>
+        <w:rPr>
+          <w:color w:val="000000"/>
+        </w:rPr>
         <w:t>{duck2013bionerds</w:t>
       </w:r>
       <w:r>
@@ -5689,12 +5703,14 @@
         </w:rPr>
         <w:t xml:space="preserve">, </w:t>
       </w:r>
+      <w:proofErr w:type="spellStart"/>
       <w:r>
         <w:rPr>
           <w:color w:val="000000"/>
         </w:rPr>
         <w:t>SoftCite</w:t>
       </w:r>
+      <w:proofErr w:type="spellEnd"/>
       <w:r>
         <w:rPr>
           <w:color w:val="000000"/>
@@ -5741,12 +5757,40 @@
         <w:rPr>
           <w:color w:val="000000"/>
         </w:rPr>
-        <w:t xml:space="preserve">, SoMeSci, has been published.  SoMeSci </w:t>
-      </w:r>
+        <w:t xml:space="preserve">, </w:t>
+      </w:r>
+      <w:proofErr w:type="spellStart"/>
       <w:r>
         <w:rPr>
           <w:color w:val="000000"/>
         </w:rPr>
+        <w:t>SoMeSci</w:t>
+      </w:r>
+      <w:proofErr w:type="spellEnd"/>
+      <w:r>
+        <w:rPr>
+          <w:color w:val="000000"/>
+        </w:rPr>
+        <w:t xml:space="preserve">, has been published.  </w:t>
+      </w:r>
+      <w:proofErr w:type="spellStart"/>
+      <w:r>
+        <w:rPr>
+          <w:color w:val="000000"/>
+        </w:rPr>
+        <w:t>SoMeSci</w:t>
+      </w:r>
+      <w:proofErr w:type="spellEnd"/>
+      <w:r>
+        <w:rPr>
+          <w:color w:val="000000"/>
+        </w:rPr>
+        <w:t xml:space="preserve"> </w:t>
+      </w:r>
+      <w:r>
+        <w:rPr>
+          <w:color w:val="000000"/>
+        </w:rPr>
         <w:t xml:space="preserve">contains high quality manually annotated </w:t>
       </w:r>
       <w:r>
@@ -5866,19 +5910,33 @@
         <w:rPr>
           <w:color w:val="000000"/>
         </w:rPr>
-        <w:t xml:space="preserve">This thesis work tries to apply machine learning technique using SoMeSci data set to extract information about software mentions, particularly, to identify for what purpose a given software is used in a given literature. </w:t>
-      </w:r>
-    </w:p>
-    <w:p>
-      <w:pPr>
+        <w:t xml:space="preserve">This thesis work tries to apply machine learning technique using </w:t>
+      </w:r>
+      <w:proofErr w:type="spellStart"/>
+      <w:r>
         <w:rPr>
           <w:color w:val="000000"/>
         </w:rPr>
-      </w:pPr>
+        <w:t>SoMeSci</w:t>
+      </w:r>
+      <w:proofErr w:type="spellEnd"/>
       <w:r>
         <w:rPr>
           <w:color w:val="000000"/>
         </w:rPr>
+        <w:t xml:space="preserve"> data set to extract information about software mentions, particularly, to identify for what purpose a given software is used in a given literature. </w:t>
+      </w:r>
+    </w:p>
+    <w:p>
+      <w:pPr>
+        <w:rPr>
+          <w:color w:val="000000"/>
+        </w:rPr>
+      </w:pPr>
+      <w:r>
+        <w:rPr>
+          <w:color w:val="000000"/>
+        </w:rPr>
         <w:t>To accomplish this,</w:t>
       </w:r>
       <w:r>
@@ -5941,16 +5999,24 @@
         </w:rPr>
         <w:t xml:space="preserve"> in the </w:t>
       </w:r>
+      <w:proofErr w:type="spellStart"/>
       <w:r>
         <w:rPr>
           <w:color w:val="000000"/>
         </w:rPr>
-        <w:t xml:space="preserve">SoMeSci </w:t>
-      </w:r>
+        <w:t>SoMeSci</w:t>
+      </w:r>
+      <w:proofErr w:type="spellEnd"/>
       <w:r>
         <w:rPr>
           <w:color w:val="000000"/>
         </w:rPr>
+        <w:t xml:space="preserve"> </w:t>
+      </w:r>
+      <w:r>
+        <w:rPr>
+          <w:color w:val="000000"/>
+        </w:rPr>
         <w:t>data set</w:t>
       </w:r>
       <w:r>
@@ -5994,7 +6060,21 @@
         <w:rPr>
           <w:color w:val="000000"/>
         </w:rPr>
-        <w:t>Once software usage mentions in the SoMeSci data set has been labelled with software purpose labels, the data set has been cleaned,</w:t>
+        <w:t xml:space="preserve">Once software usage mentions in the </w:t>
+      </w:r>
+      <w:proofErr w:type="spellStart"/>
+      <w:r>
+        <w:rPr>
+          <w:color w:val="000000"/>
+        </w:rPr>
+        <w:t>SoMeSci</w:t>
+      </w:r>
+      <w:proofErr w:type="spellEnd"/>
+      <w:r>
+        <w:rPr>
+          <w:color w:val="000000"/>
+        </w:rPr>
+        <w:t xml:space="preserve"> data set has been labelled with software purpose labels, the data set has been cleaned,</w:t>
       </w:r>
       <w:r>
         <w:rPr>
@@ -6074,8 +6154,13 @@
       <w:r>
         <w:t xml:space="preserve">extend </w:t>
       </w:r>
-      <w:r>
-        <w:t xml:space="preserve">SoMeSci data set with software usage purpose </w:t>
+      <w:proofErr w:type="spellStart"/>
+      <w:r>
+        <w:t>SoMeSci</w:t>
+      </w:r>
+      <w:proofErr w:type="spellEnd"/>
+      <w:r>
+        <w:t xml:space="preserve"> data set with software usage purpose </w:t>
       </w:r>
       <w:r>
         <w:t>annotation</w:t>
@@ -6093,7 +6178,15 @@
         </w:numPr>
       </w:pPr>
       <w:r>
-        <w:t xml:space="preserve">To perform analysis of SoMeSci data set to drive interesting facts about the data set. </w:t>
+        <w:t xml:space="preserve">To perform analysis of </w:t>
+      </w:r>
+      <w:proofErr w:type="spellStart"/>
+      <w:r>
+        <w:t>SoMeSci</w:t>
+      </w:r>
+      <w:proofErr w:type="spellEnd"/>
+      <w:r>
+        <w:t xml:space="preserve"> data set to drive interesting facts about the data set. </w:t>
       </w:r>
     </w:p>
     <w:p>
@@ -6200,7 +6293,15 @@
         <w:t xml:space="preserve">Chapter 3 </w:t>
       </w:r>
       <w:r>
-        <w:t xml:space="preserve">focuses to identify possible types of software usage purposes from literature and software ontology. This is an important step taken to extend software usage statements in the SoMeSci data set with software purpose annotations. </w:t>
+        <w:t xml:space="preserve">focuses to identify possible types of software usage purposes from literature and software ontology. This is an important step taken to extend software usage statements in the </w:t>
+      </w:r>
+      <w:proofErr w:type="spellStart"/>
+      <w:r>
+        <w:t>SoMeSci</w:t>
+      </w:r>
+      <w:proofErr w:type="spellEnd"/>
+      <w:r>
+        <w:t xml:space="preserve"> data set with software purpose annotations. </w:t>
       </w:r>
     </w:p>
     <w:p>
@@ -6223,7 +6324,15 @@
         <w:t xml:space="preserve"> It explains </w:t>
       </w:r>
       <w:r>
-        <w:t>how SoMeSci data set has been extended with software purpose annotations, annotation tool used</w:t>
+        <w:t xml:space="preserve">how </w:t>
+      </w:r>
+      <w:proofErr w:type="spellStart"/>
+      <w:r>
+        <w:t>SoMeSci</w:t>
+      </w:r>
+      <w:proofErr w:type="spellEnd"/>
+      <w:r>
+        <w:t xml:space="preserve"> data set has been extended with software purpose annotations, annotation tool used</w:t>
       </w:r>
       <w:r>
         <w:t>,</w:t>
@@ -6238,7 +6347,15 @@
         <w:t>the annotation process</w:t>
       </w:r>
       <w:r>
-        <w:t xml:space="preserve">. In addition explains about data pre-processing, transformation to suitable format and splitting for classification on purpose. At the end, results of analysis of the extended SoMeSci data set </w:t>
+        <w:t xml:space="preserve">. In addition explains about data pre-processing, transformation to suitable format and splitting for classification on purpose. At the end, results of analysis of the extended </w:t>
+      </w:r>
+      <w:proofErr w:type="spellStart"/>
+      <w:r>
+        <w:t>SoMeSci</w:t>
+      </w:r>
+      <w:proofErr w:type="spellEnd"/>
+      <w:r>
+        <w:t xml:space="preserve"> data set </w:t>
       </w:r>
       <w:r>
         <w:t xml:space="preserve">has been presented. </w:t>
@@ -6849,7 +6966,15 @@
         <w:t>pan2016disciplinary}</w:t>
       </w:r>
       <w:r>
-        <w:t>.  In attempt to promote the recognition of the roles of scientific software in a research, the ReSA has collected literatures that evident</w:t>
+        <w:t xml:space="preserve">.  In attempt to promote the recognition of the roles of scientific software in a research, the </w:t>
+      </w:r>
+      <w:proofErr w:type="spellStart"/>
+      <w:r>
+        <w:t>ReSA</w:t>
+      </w:r>
+      <w:proofErr w:type="spellEnd"/>
+      <w:r>
+        <w:t xml:space="preserve"> has collected literatures that evident</w:t>
       </w:r>
       <w:r>
         <w:t xml:space="preserve"> the</w:t>
@@ -6861,7 +6986,23 @@
         <w:t>play in a</w:t>
       </w:r>
       <w:r>
-        <w:t xml:space="preserve"> research, at Zetoro group library. The main aim of ReSA is to influences decision makers to </w:t>
+        <w:t xml:space="preserve"> research, at </w:t>
+      </w:r>
+      <w:proofErr w:type="spellStart"/>
+      <w:r>
+        <w:t>Zetoro</w:t>
+      </w:r>
+      <w:proofErr w:type="spellEnd"/>
+      <w:r>
+        <w:t xml:space="preserve"> group library. The main aim of </w:t>
+      </w:r>
+      <w:proofErr w:type="spellStart"/>
+      <w:r>
+        <w:t>ReSA</w:t>
+      </w:r>
+      <w:proofErr w:type="spellEnd"/>
+      <w:r>
+        <w:t xml:space="preserve"> is to influences decision makers to </w:t>
       </w:r>
       <w:r>
         <w:t>acknowledge</w:t>
@@ -7220,11 +7361,16 @@
       <w:r>
         <w:t xml:space="preserve"> Executable cells in a </w:t>
       </w:r>
+      <w:proofErr w:type="spellStart"/>
       <w:r>
         <w:t>J</w:t>
       </w:r>
       <w:r>
-        <w:t>upyter notebook is one real world example where a software can be used to validate a research result.</w:t>
+        <w:t>upyter</w:t>
+      </w:r>
+      <w:proofErr w:type="spellEnd"/>
+      <w:r>
+        <w:t xml:space="preserve"> notebook is one real world example where a software can be used to validate a research result.</w:t>
       </w:r>
     </w:p>
     <w:p>
@@ -7715,8 +7861,13 @@
         <w:t>visual representation</w:t>
       </w:r>
       <w:r>
-        <w:t xml:space="preserve"> of a black hole using an open source software NumFOCUS</w:t>
-      </w:r>
+        <w:t xml:space="preserve"> of a black hole using an open source software </w:t>
+      </w:r>
+      <w:proofErr w:type="spellStart"/>
+      <w:r>
+        <w:t>NumFOCUS</w:t>
+      </w:r>
+      <w:proofErr w:type="spellEnd"/>
       <w:r>
         <w:t xml:space="preserve"> </w:t>
       </w:r>
@@ -7997,7 +8148,15 @@
         <w:t>a classifier algorithm has to be trained on a manually annotated dataset that indicate software usage purpose.</w:t>
       </w:r>
       <w:r>
-        <w:t xml:space="preserve"> The SoMeSci data set already has annotation</w:t>
+        <w:t xml:space="preserve"> The </w:t>
+      </w:r>
+      <w:proofErr w:type="spellStart"/>
+      <w:r>
+        <w:t>SoMeSci</w:t>
+      </w:r>
+      <w:proofErr w:type="spellEnd"/>
+      <w:r>
+        <w:t xml:space="preserve"> data set already has annotation</w:t>
       </w:r>
       <w:r>
         <w:t>s</w:t>
@@ -9215,9 +9374,11 @@
       <w:r>
         <w:t xml:space="preserve"> </w:t>
       </w:r>
+      <w:proofErr w:type="spellStart"/>
       <w:r>
         <w:t>WikiData</w:t>
       </w:r>
+      <w:proofErr w:type="spellEnd"/>
       <w:r>
         <w:t>, SWO</w:t>
       </w:r>
@@ -9227,9 +9388,11 @@
       <w:r>
         <w:t xml:space="preserve">and </w:t>
       </w:r>
+      <w:proofErr w:type="spellStart"/>
       <w:r>
         <w:t>OntoSoft</w:t>
       </w:r>
+      <w:proofErr w:type="spellEnd"/>
       <w:r>
         <w:t xml:space="preserve">. </w:t>
       </w:r>
@@ -9239,14 +9402,21 @@
         <w:pStyle w:val="Heading3"/>
       </w:pPr>
       <w:bookmarkStart w:id="15" w:name="_Toc95681481"/>
+      <w:proofErr w:type="spellStart"/>
       <w:r>
         <w:t>WikiData</w:t>
       </w:r>
       <w:bookmarkEnd w:id="15"/>
-    </w:p>
-    <w:p>
-      <w:r>
-        <w:t xml:space="preserve">Wikidata is a </w:t>
+      <w:proofErr w:type="spellEnd"/>
+    </w:p>
+    <w:p>
+      <w:proofErr w:type="spellStart"/>
+      <w:r>
+        <w:t>Wikidata</w:t>
+      </w:r>
+      <w:proofErr w:type="spellEnd"/>
+      <w:r>
+        <w:t xml:space="preserve"> is a </w:t>
       </w:r>
       <w:r>
         <w:t xml:space="preserve">multilingual knowledge graph that is curated collaboratively </w:t>
@@ -9274,9 +9444,11 @@
       </w:r>
     </w:p>
     <w:p>
+      <w:proofErr w:type="spellStart"/>
       <w:r>
         <w:t>Wikidata</w:t>
       </w:r>
+      <w:proofErr w:type="spellEnd"/>
       <w:r>
         <w:t xml:space="preserve"> was created by</w:t>
       </w:r>
@@ -9290,7 +9462,15 @@
         <w:t>mainly to store meta data that can be used for other Wikimedia projects such as Wikipedia</w:t>
       </w:r>
       <w:r>
-        <w:t xml:space="preserve">. Interestingly, wikidata is allowed to contain inconsistent and contradicting facts in order to embrace the diversity of knowledge about a given entity </w:t>
+        <w:t xml:space="preserve">. Interestingly, </w:t>
+      </w:r>
+      <w:proofErr w:type="spellStart"/>
+      <w:r>
+        <w:t>wikidata</w:t>
+      </w:r>
+      <w:proofErr w:type="spellEnd"/>
+      <w:r>
+        <w:t xml:space="preserve"> is allowed to contain inconsistent and contradicting facts in order to embrace the diversity of knowledge about a given entity </w:t>
       </w:r>
       <w:r>
         <w:t>{</w:t>
@@ -9307,7 +9487,15 @@
     </w:p>
     <w:p>
       <w:r>
-        <w:t xml:space="preserve">Although wikidata has a tremendous amount of data in it, there was no information </w:t>
+        <w:t xml:space="preserve">Although </w:t>
+      </w:r>
+      <w:proofErr w:type="spellStart"/>
+      <w:r>
+        <w:t>wikidata</w:t>
+      </w:r>
+      <w:proofErr w:type="spellEnd"/>
+      <w:r>
+        <w:t xml:space="preserve"> has a tremendous amount of data in it, there was no information </w:t>
       </w:r>
       <w:r>
         <w:t>that would indicate</w:t>
@@ -9338,9 +9526,14 @@
       </w:r>
     </w:p>
     <w:p>
+      <w:proofErr w:type="spellStart"/>
       <w:r>
         <w:lastRenderedPageBreak/>
-        <w:t>Wikidata comes with a bunch of tools like, SPARQL end point, query builder, data visualization tools, etc. Thus</w:t>
+        <w:t>Wikidata</w:t>
+      </w:r>
+      <w:proofErr w:type="spellEnd"/>
+      <w:r>
+        <w:t xml:space="preserve"> comes with a bunch of tools like, SPARQL end point, query builder, data visualization tools, etc. Thus</w:t>
       </w:r>
       <w:r>
         <w:t xml:space="preserve"> a </w:t>
@@ -9532,7 +9725,15 @@
         </w:numPr>
       </w:pPr>
       <w:r>
-        <w:t>First query result from the SPARQL terminal of wikidata has been downloaded in a csv file format</w:t>
+        <w:t xml:space="preserve">First query result from the SPARQL terminal of </w:t>
+      </w:r>
+      <w:proofErr w:type="spellStart"/>
+      <w:r>
+        <w:t>wikidata</w:t>
+      </w:r>
+      <w:proofErr w:type="spellEnd"/>
+      <w:r>
+        <w:t xml:space="preserve"> has been downloaded in a csv file format</w:t>
       </w:r>
       <w:r>
         <w:t>, with a data structure that supports node and edge.</w:t>
@@ -9574,7 +9775,23 @@
         <w:t>To unravel the overlapping nodes for visibility, t</w:t>
       </w:r>
       <w:r>
-        <w:t>he lay-out of the graph is then changed to “Fruchterman Reingold”</w:t>
+        <w:t>he lay-out of the graph is then changed to “</w:t>
+      </w:r>
+      <w:proofErr w:type="spellStart"/>
+      <w:r>
+        <w:t>Fruchterman</w:t>
+      </w:r>
+      <w:proofErr w:type="spellEnd"/>
+      <w:r>
+        <w:t xml:space="preserve"> </w:t>
+      </w:r>
+      <w:proofErr w:type="spellStart"/>
+      <w:r>
+        <w:t>Reingold</w:t>
+      </w:r>
+      <w:proofErr w:type="spellEnd"/>
+      <w:r>
+        <w:t>”</w:t>
       </w:r>
       <w:r>
         <w:t xml:space="preserve">. </w:t>
@@ -11356,7 +11573,31 @@
         <w:rPr>
           <w:noProof/>
         </w:rPr>
-        <w:t xml:space="preserve">A simplified version of relation between software catefories is depicted on the grapgh below. </w:t>
+        <w:t xml:space="preserve">A simplified version of relation between software </w:t>
+      </w:r>
+      <w:r>
+        <w:rPr>
+          <w:noProof/>
+        </w:rPr>
+        <w:t>categories</w:t>
+      </w:r>
+      <w:r>
+        <w:rPr>
+          <w:noProof/>
+        </w:rPr>
+        <w:t xml:space="preserve">is depicted on the </w:t>
+      </w:r>
+      <w:r>
+        <w:rPr>
+          <w:noProof/>
+        </w:rPr>
+        <w:t>grapgh</w:t>
+      </w:r>
+      <w:r>
+        <w:rPr>
+          <w:noProof/>
+        </w:rPr>
+        <w:t xml:space="preserve"> below. </w:t>
       </w:r>
     </w:p>
     <w:p>
@@ -11401,7 +11642,15 @@
     </w:p>
     <w:p>
       <w:r>
-        <w:t xml:space="preserve">The main aim of software category analysis of wikidata was to find possible software usage purposes from each software category. </w:t>
+        <w:t xml:space="preserve">The main aim of software category analysis of </w:t>
+      </w:r>
+      <w:proofErr w:type="spellStart"/>
+      <w:r>
+        <w:t>wikidata</w:t>
+      </w:r>
+      <w:proofErr w:type="spellEnd"/>
+      <w:r>
+        <w:t xml:space="preserve"> was to find possible software usage purposes from each software category. </w:t>
       </w:r>
       <w:r>
         <w:t xml:space="preserve">It is </w:t>
@@ -11785,6 +12034,7 @@
                 <w:szCs w:val="20"/>
               </w:rPr>
             </w:pPr>
+            <w:proofErr w:type="spellStart"/>
             <w:r>
               <w:rPr>
                 <w:sz w:val="20"/>
@@ -11792,6 +12042,7 @@
               </w:rPr>
               <w:t>OpenEV</w:t>
             </w:r>
+            <w:proofErr w:type="spellEnd"/>
           </w:p>
           <w:p>
             <w:pPr>
@@ -12037,6 +12288,7 @@
                 <w:szCs w:val="20"/>
               </w:rPr>
             </w:pPr>
+            <w:proofErr w:type="spellStart"/>
             <w:r>
               <w:rPr>
                 <w:sz w:val="20"/>
@@ -12044,6 +12296,7 @@
               </w:rPr>
               <w:t>NetSim</w:t>
             </w:r>
+            <w:proofErr w:type="spellEnd"/>
           </w:p>
           <w:p>
             <w:pPr>
@@ -12058,6 +12311,7 @@
                 <w:szCs w:val="20"/>
               </w:rPr>
             </w:pPr>
+            <w:proofErr w:type="spellStart"/>
             <w:r>
               <w:rPr>
                 <w:sz w:val="20"/>
@@ -12065,6 +12319,7 @@
               </w:rPr>
               <w:t>GloMoSim</w:t>
             </w:r>
+            <w:proofErr w:type="spellEnd"/>
           </w:p>
         </w:tc>
       </w:tr>
@@ -12987,7 +13242,15 @@
         <w:t>rom the analysis of software categories</w:t>
       </w:r>
       <w:r>
-        <w:t xml:space="preserve"> of wikidata ontology</w:t>
+        <w:t xml:space="preserve"> of </w:t>
+      </w:r>
+      <w:proofErr w:type="spellStart"/>
+      <w:r>
+        <w:t>wikidata</w:t>
+      </w:r>
+      <w:proofErr w:type="spellEnd"/>
+      <w:r>
+        <w:t xml:space="preserve"> ontology</w:t>
       </w:r>
       <w:r>
         <w:t xml:space="preserve">, </w:t>
@@ -13172,7 +13435,15 @@
         <w:t xml:space="preserve"> for possible software purposes. </w:t>
       </w:r>
       <w:r>
-        <w:t xml:space="preserve">Unlike wikidata, a list of possible software purpose were found directly </w:t>
+        <w:t xml:space="preserve">Unlike </w:t>
+      </w:r>
+      <w:proofErr w:type="spellStart"/>
+      <w:r>
+        <w:t>wikidata</w:t>
+      </w:r>
+      <w:proofErr w:type="spellEnd"/>
+      <w:r>
+        <w:t xml:space="preserve">, a list of possible software purpose were found directly </w:t>
       </w:r>
       <w:r>
         <w:t>in “</w:t>
@@ -13549,14 +13820,21 @@
         <w:pStyle w:val="Heading3"/>
       </w:pPr>
       <w:bookmarkStart w:id="17" w:name="_Toc95681483"/>
+      <w:proofErr w:type="spellStart"/>
       <w:r>
         <w:t>OntoSoft</w:t>
       </w:r>
       <w:bookmarkEnd w:id="17"/>
-    </w:p>
-    <w:p>
-      <w:r>
-        <w:t xml:space="preserve">Onosoft is </w:t>
+      <w:proofErr w:type="spellEnd"/>
+    </w:p>
+    <w:p>
+      <w:proofErr w:type="spellStart"/>
+      <w:r>
+        <w:t>Onosoft</w:t>
+      </w:r>
+      <w:proofErr w:type="spellEnd"/>
+      <w:r>
+        <w:t xml:space="preserve"> is </w:t>
       </w:r>
       <w:r>
         <w:t>a software registry framework that stores important metadata</w:t>
@@ -13592,7 +13870,15 @@
         <w:t xml:space="preserve">. </w:t>
       </w:r>
       <w:r>
-        <w:t xml:space="preserve">These descriptions are visualized in a 6 dimensional pie-chart, with each slice indicating the completeness of the description. Particularly, Ontosoft focuses on the geoscience because software resources are not being shared adequately in that field </w:t>
+        <w:t xml:space="preserve">These descriptions are visualized in a 6 dimensional pie-chart, with each slice indicating the completeness of the description. Particularly, </w:t>
+      </w:r>
+      <w:proofErr w:type="spellStart"/>
+      <w:r>
+        <w:t>Ontosoft</w:t>
+      </w:r>
+      <w:proofErr w:type="spellEnd"/>
+      <w:r>
+        <w:t xml:space="preserve"> focuses on the geoscience because software resources are not being shared adequately in that field </w:t>
       </w:r>
       <w:r>
         <w:t>{</w:t>
@@ -13971,8 +14257,13 @@
         <w:t>6 dimensions</w:t>
       </w:r>
       <w:r>
-        <w:t xml:space="preserve"> of the Ontosoft</w:t>
-      </w:r>
+        <w:t xml:space="preserve"> of the </w:t>
+      </w:r>
+      <w:proofErr w:type="spellStart"/>
+      <w:r>
+        <w:t>Ontosoft</w:t>
+      </w:r>
+      <w:proofErr w:type="spellEnd"/>
       <w:r>
         <w:t>, particularly the “understand” dimension has nearly 400 domain specific key words that would potentially indicate software</w:t>
       </w:r>
@@ -14721,6 +15012,7 @@
       <w:r>
         <w:t xml:space="preserve">Based on a through analysis of scientific literatures in </w:t>
       </w:r>
+      <w:proofErr w:type="spellStart"/>
       <w:r>
         <w:rPr>
           <w:b/>
@@ -14728,6 +15020,7 @@
         </w:rPr>
         <w:t>SoMeSci</w:t>
       </w:r>
+      <w:proofErr w:type="spellEnd"/>
       <w:r>
         <w:t xml:space="preserve"> dataset, software ontologies and the sci-crunch repository, overall 8 main types of software usage purpose have been identified. </w:t>
       </w:r>
@@ -14909,7 +15202,15 @@
     </w:p>
     <w:p>
       <w:r>
-        <w:t>To establish a clear boundary and avoid ambiguity during the annotation process of software usage statements, in SoMeSci data set, each software usage purpose has been clearly defined</w:t>
+        <w:t xml:space="preserve">To establish a clear boundary and avoid ambiguity during the annotation process of software usage statements, in </w:t>
+      </w:r>
+      <w:proofErr w:type="spellStart"/>
+      <w:r>
+        <w:t>SoMeSci</w:t>
+      </w:r>
+      <w:proofErr w:type="spellEnd"/>
+      <w:r>
+        <w:t xml:space="preserve"> data set, each software usage purpose has been clearly defined</w:t>
       </w:r>
       <w:r>
         <w:t xml:space="preserve"> based on literature</w:t>
@@ -14975,7 +15276,15 @@
         <w:t xml:space="preserve">for instance, </w:t>
       </w:r>
       <w:r>
-        <w:t xml:space="preserve">scientists used an Actigraph Reader Interface Unit (RIU-41A) with its software to </w:t>
+        <w:t xml:space="preserve">scientists used an </w:t>
+      </w:r>
+      <w:proofErr w:type="spellStart"/>
+      <w:r>
+        <w:t>Actigraph</w:t>
+      </w:r>
+      <w:proofErr w:type="spellEnd"/>
+      <w:r>
+        <w:t xml:space="preserve"> Reader Interface Unit (RIU-41A) with its software to </w:t>
       </w:r>
       <w:r>
         <w:t xml:space="preserve">measure the level of </w:t>
@@ -15172,6 +15481,7 @@
         </w:rPr>
         <w:t xml:space="preserve">From here add examples from </w:t>
       </w:r>
+      <w:proofErr w:type="spellStart"/>
       <w:r>
         <w:rPr>
           <w:b/>
@@ -15182,6 +15492,7 @@
         </w:rPr>
         <w:t>SoMeSci</w:t>
       </w:r>
+      <w:proofErr w:type="spellEnd"/>
       <w:r>
         <w:rPr>
           <w:i/>
@@ -17200,8 +17511,29 @@
       <w:r>
         <w:t xml:space="preserve"> </w:t>
       </w:r>
-      <w:r>
-        <w:t>BioNerDs, SoftCite, SoSciSoSci have came into existence</w:t>
+      <w:proofErr w:type="spellStart"/>
+      <w:r>
+        <w:t>BioNerDs</w:t>
+      </w:r>
+      <w:proofErr w:type="spellEnd"/>
+      <w:r>
+        <w:t xml:space="preserve">, </w:t>
+      </w:r>
+      <w:proofErr w:type="spellStart"/>
+      <w:r>
+        <w:t>SoftCite</w:t>
+      </w:r>
+      <w:proofErr w:type="spellEnd"/>
+      <w:r>
+        <w:t xml:space="preserve">, </w:t>
+      </w:r>
+      <w:proofErr w:type="spellStart"/>
+      <w:r>
+        <w:t>SoSciSoSci</w:t>
+      </w:r>
+      <w:proofErr w:type="spellEnd"/>
+      <w:r>
+        <w:t xml:space="preserve"> have came into existence</w:t>
       </w:r>
       <w:r>
         <w:t xml:space="preserve">. </w:t>
@@ -17210,7 +17542,15 @@
         <w:t>More recently</w:t>
       </w:r>
       <w:r>
-        <w:t>, SoMeSci data set,</w:t>
+        <w:t xml:space="preserve">, </w:t>
+      </w:r>
+      <w:proofErr w:type="spellStart"/>
+      <w:r>
+        <w:t>SoMeSci</w:t>
+      </w:r>
+      <w:proofErr w:type="spellEnd"/>
+      <w:r>
+        <w:t xml:space="preserve"> data set,</w:t>
       </w:r>
       <w:r>
         <w:t xml:space="preserve"> a more comprehensive </w:t>
@@ -17257,7 +17597,15 @@
         <w:t>s</w:t>
       </w:r>
       <w:r>
-        <w:t xml:space="preserve"> about the SoMeSci data set, </w:t>
+        <w:t xml:space="preserve"> about the </w:t>
+      </w:r>
+      <w:proofErr w:type="spellStart"/>
+      <w:r>
+        <w:t>SoMeSci</w:t>
+      </w:r>
+      <w:proofErr w:type="spellEnd"/>
+      <w:r>
+        <w:t xml:space="preserve"> data set, </w:t>
       </w:r>
       <w:r>
         <w:t xml:space="preserve">the extension process </w:t>
@@ -17277,8 +17625,13 @@
         <w:pStyle w:val="Heading2"/>
       </w:pPr>
       <w:bookmarkStart w:id="31" w:name="_Toc95681497"/>
-      <w:r>
-        <w:t xml:space="preserve">SoMeSci </w:t>
+      <w:proofErr w:type="spellStart"/>
+      <w:r>
+        <w:t>SoMeSci</w:t>
+      </w:r>
+      <w:proofErr w:type="spellEnd"/>
+      <w:r>
+        <w:t xml:space="preserve"> </w:t>
       </w:r>
       <w:r>
         <w:t>d</w:t>
@@ -17289,8 +17642,13 @@
       <w:bookmarkEnd w:id="31"/>
     </w:p>
     <w:p>
-      <w:r>
-        <w:t xml:space="preserve">SoMeSci </w:t>
+      <w:proofErr w:type="spellStart"/>
+      <w:r>
+        <w:t>SoMeSci</w:t>
+      </w:r>
+      <w:proofErr w:type="spellEnd"/>
+      <w:r>
+        <w:t xml:space="preserve"> </w:t>
       </w:r>
       <w:r>
         <w:t xml:space="preserve">data set contains high quality, hand annotated articles collated from PubMed Central (PMC). </w:t>
@@ -17310,8 +17668,13 @@
         <w:pStyle w:val="Heading3"/>
       </w:pPr>
       <w:bookmarkStart w:id="32" w:name="_Toc95681498"/>
-      <w:r>
-        <w:t>SoMeSci Articles</w:t>
+      <w:proofErr w:type="spellStart"/>
+      <w:r>
+        <w:t>SoMeSci</w:t>
+      </w:r>
+      <w:proofErr w:type="spellEnd"/>
+      <w:r>
+        <w:t xml:space="preserve"> Articles</w:t>
       </w:r>
       <w:bookmarkEnd w:id="32"/>
       <w:r>
@@ -17325,48 +17688,74 @@
       <w:r>
         <w:t xml:space="preserve">, namely </w:t>
       </w:r>
+      <w:proofErr w:type="spellStart"/>
       <w:r>
         <w:rPr>
           <w:i/>
           <w:iCs/>
         </w:rPr>
-        <w:t>PLoS methods</w:t>
-      </w:r>
-      <w:r>
-        <w:t xml:space="preserve">, </w:t>
-      </w:r>
+        <w:t>PLoS</w:t>
+      </w:r>
+      <w:proofErr w:type="spellEnd"/>
       <w:r>
         <w:rPr>
           <w:i/>
           <w:iCs/>
         </w:rPr>
-        <w:t>PLoS sentences</w:t>
+        <w:t xml:space="preserve"> methods</w:t>
       </w:r>
       <w:r>
         <w:t xml:space="preserve">, </w:t>
       </w:r>
+      <w:proofErr w:type="spellStart"/>
       <w:r>
         <w:rPr>
           <w:i/>
           <w:iCs/>
         </w:rPr>
-        <w:t>PubMed full text</w:t>
-      </w:r>
-      <w:r>
-        <w:t xml:space="preserve"> and </w:t>
-      </w:r>
+        <w:t>PLoS</w:t>
+      </w:r>
+      <w:proofErr w:type="spellEnd"/>
       <w:r>
         <w:rPr>
           <w:i/>
           <w:iCs/>
         </w:rPr>
+        <w:t xml:space="preserve"> sentences</w:t>
+      </w:r>
+      <w:r>
+        <w:t xml:space="preserve">, </w:t>
+      </w:r>
+      <w:r>
+        <w:rPr>
+          <w:i/>
+          <w:iCs/>
+        </w:rPr>
+        <w:t>PubMed full text</w:t>
+      </w:r>
+      <w:r>
+        <w:t xml:space="preserve"> and </w:t>
+      </w:r>
+      <w:r>
+        <w:rPr>
+          <w:i/>
+          <w:iCs/>
+        </w:rPr>
         <w:t>Creation sentences</w:t>
       </w:r>
       <w:r>
         <w:t xml:space="preserve">. </w:t>
       </w:r>
       <w:r>
-        <w:t>Facts about the articles in the SoMeSci corpus is summarized in the table below:</w:t>
+        <w:t xml:space="preserve">Facts about the articles in the </w:t>
+      </w:r>
+      <w:proofErr w:type="spellStart"/>
+      <w:r>
+        <w:t>SoMeSci</w:t>
+      </w:r>
+      <w:proofErr w:type="spellEnd"/>
+      <w:r>
+        <w:t xml:space="preserve"> corpus is summarized in the table below:</w:t>
       </w:r>
     </w:p>
     <w:tbl>
@@ -17395,12 +17784,21 @@
                 <w:szCs w:val="22"/>
               </w:rPr>
             </w:pPr>
+            <w:proofErr w:type="spellStart"/>
             <w:r>
               <w:rPr>
                 <w:sz w:val="22"/>
                 <w:szCs w:val="22"/>
               </w:rPr>
-              <w:t>SoMeSci parts</w:t>
+              <w:t>SoMeSci</w:t>
+            </w:r>
+            <w:proofErr w:type="spellEnd"/>
+            <w:r>
+              <w:rPr>
+                <w:sz w:val="22"/>
+                <w:szCs w:val="22"/>
+              </w:rPr>
+              <w:t xml:space="preserve"> parts</w:t>
             </w:r>
           </w:p>
         </w:tc>
@@ -17441,6 +17839,7 @@
                 <w:szCs w:val="22"/>
               </w:rPr>
             </w:pPr>
+            <w:proofErr w:type="spellStart"/>
             <w:r>
               <w:rPr>
                 <w:i/>
@@ -17448,7 +17847,17 @@
                 <w:sz w:val="22"/>
                 <w:szCs w:val="22"/>
               </w:rPr>
-              <w:t>PLoS methods</w:t>
+              <w:t>PLoS</w:t>
+            </w:r>
+            <w:proofErr w:type="spellEnd"/>
+            <w:r>
+              <w:rPr>
+                <w:i/>
+                <w:iCs/>
+                <w:sz w:val="22"/>
+                <w:szCs w:val="22"/>
+              </w:rPr>
+              <w:t xml:space="preserve"> methods</w:t>
             </w:r>
           </w:p>
         </w:tc>
@@ -17507,7 +17916,23 @@
                 <w:sz w:val="22"/>
                 <w:szCs w:val="22"/>
               </w:rPr>
-              <w:t xml:space="preserve"> extracted from PLoS journal </w:t>
+              <w:t xml:space="preserve"> extracted from </w:t>
+            </w:r>
+            <w:proofErr w:type="spellStart"/>
+            <w:r>
+              <w:rPr>
+                <w:sz w:val="22"/>
+                <w:szCs w:val="22"/>
+              </w:rPr>
+              <w:t>PLoS</w:t>
+            </w:r>
+            <w:proofErr w:type="spellEnd"/>
+            <w:r>
+              <w:rPr>
+                <w:sz w:val="22"/>
+                <w:szCs w:val="22"/>
+              </w:rPr>
+              <w:t xml:space="preserve"> journal </w:t>
             </w:r>
           </w:p>
         </w:tc>
@@ -17613,6 +18038,7 @@
                 <w:szCs w:val="22"/>
               </w:rPr>
             </w:pPr>
+            <w:proofErr w:type="spellStart"/>
             <w:r>
               <w:rPr>
                 <w:i/>
@@ -17620,7 +18046,17 @@
                 <w:sz w:val="22"/>
                 <w:szCs w:val="22"/>
               </w:rPr>
-              <w:t>PLoS sentences</w:t>
+              <w:t>PLoS</w:t>
+            </w:r>
+            <w:proofErr w:type="spellEnd"/>
+            <w:r>
+              <w:rPr>
+                <w:i/>
+                <w:iCs/>
+                <w:sz w:val="22"/>
+                <w:szCs w:val="22"/>
+              </w:rPr>
+              <w:t xml:space="preserve"> sentences</w:t>
             </w:r>
           </w:p>
         </w:tc>
@@ -17665,7 +18101,23 @@
                 <w:sz w:val="22"/>
                 <w:szCs w:val="22"/>
               </w:rPr>
-              <w:t xml:space="preserve">Contains sentences extracted from 677 PLoS articles </w:t>
+              <w:t xml:space="preserve">Contains sentences extracted from 677 </w:t>
+            </w:r>
+            <w:proofErr w:type="spellStart"/>
+            <w:r>
+              <w:rPr>
+                <w:sz w:val="22"/>
+                <w:szCs w:val="22"/>
+              </w:rPr>
+              <w:t>PLoS</w:t>
+            </w:r>
+            <w:proofErr w:type="spellEnd"/>
+            <w:r>
+              <w:rPr>
+                <w:sz w:val="22"/>
+                <w:szCs w:val="22"/>
+              </w:rPr>
+              <w:t xml:space="preserve"> articles </w:t>
             </w:r>
           </w:p>
           <w:p>
@@ -17786,8 +18238,17 @@
                 <w:sz w:val="22"/>
                 <w:szCs w:val="22"/>
               </w:rPr>
-              <w:t>Out of 110 files, 60 are extracted  from PLoS</w:t>
-            </w:r>
+              <w:t xml:space="preserve">Out of 110 files, 60 are extracted  from </w:t>
+            </w:r>
+            <w:proofErr w:type="spellStart"/>
+            <w:r>
+              <w:rPr>
+                <w:sz w:val="22"/>
+                <w:szCs w:val="22"/>
+              </w:rPr>
+              <w:t>PLoS</w:t>
+            </w:r>
+            <w:proofErr w:type="spellEnd"/>
           </w:p>
           <w:p>
             <w:pPr>
@@ -17872,9 +18333,14 @@
         <w:pStyle w:val="Heading3"/>
       </w:pPr>
       <w:bookmarkStart w:id="33" w:name="_Toc95681499"/>
+      <w:proofErr w:type="spellStart"/>
       <w:r>
         <w:lastRenderedPageBreak/>
-        <w:t>SoMeSci Annotations</w:t>
+        <w:t>SoMeSci</w:t>
+      </w:r>
+      <w:proofErr w:type="spellEnd"/>
+      <w:r>
+        <w:t xml:space="preserve"> Annotations</w:t>
       </w:r>
       <w:bookmarkEnd w:id="33"/>
       <w:r>
@@ -17882,8 +18348,13 @@
       </w:r>
     </w:p>
     <w:p>
-      <w:r>
-        <w:t>SoMeSci corpus has three main types of annotation</w:t>
+      <w:proofErr w:type="spellStart"/>
+      <w:r>
+        <w:t>SoMeSci</w:t>
+      </w:r>
+      <w:proofErr w:type="spellEnd"/>
+      <w:r>
+        <w:t xml:space="preserve"> corpus has three main types of annotation</w:t>
       </w:r>
       <w:r>
         <w:t>s that correspond to a type of information related with software tools</w:t>
@@ -18560,7 +19031,7 @@
     <w:p/>
     <w:p>
       <w:pPr>
-        <w:pStyle w:val="Heading3"/>
+        <w:pStyle w:val="Heading2"/>
       </w:pPr>
       <w:bookmarkStart w:id="34" w:name="_Toc95681500"/>
       <w:r>
@@ -18641,16 +19112,32 @@
       <w:bookmarkStart w:id="35" w:name="_Toc95681501"/>
       <w:r>
         <w:lastRenderedPageBreak/>
-        <w:t>Extension of SoMeSci</w:t>
+        <w:t>Annotation</w:t>
+      </w:r>
+      <w:r>
+        <w:t xml:space="preserve"> of </w:t>
+      </w:r>
+      <w:proofErr w:type="spellStart"/>
+      <w:r>
+        <w:t>SoMeSci</w:t>
       </w:r>
       <w:bookmarkEnd w:id="35"/>
+      <w:proofErr w:type="spellEnd"/>
       <w:r>
         <w:t xml:space="preserve"> </w:t>
       </w:r>
-    </w:p>
-    <w:p>
-      <w:r>
-        <w:t xml:space="preserve">SoMeSci </w:t>
+      <w:r>
+        <w:t>with software purpose labels</w:t>
+      </w:r>
+    </w:p>
+    <w:p>
+      <w:proofErr w:type="spellStart"/>
+      <w:r>
+        <w:t>SoMeSci</w:t>
+      </w:r>
+      <w:proofErr w:type="spellEnd"/>
+      <w:r>
+        <w:t xml:space="preserve"> </w:t>
       </w:r>
       <w:r>
         <w:t xml:space="preserve">corpus has been extended with annotations of eight classes of </w:t>
@@ -18670,8 +19157,13 @@
       <w:r>
         <w:t xml:space="preserve">The figure below shows </w:t>
       </w:r>
-      <w:r>
-        <w:t xml:space="preserve">SoMeSci data set before and after software purpose </w:t>
+      <w:proofErr w:type="spellStart"/>
+      <w:r>
+        <w:t>SoMeSci</w:t>
+      </w:r>
+      <w:proofErr w:type="spellEnd"/>
+      <w:r>
+        <w:t xml:space="preserve"> data set before and after software purpose </w:t>
       </w:r>
       <w:r>
         <w:t>annotations</w:t>
@@ -18818,9 +19310,42 @@
         <w:t xml:space="preserve"> or based on the general goal of the software usage.</w:t>
       </w:r>
       <w:r>
-        <w:t xml:space="preserve"> For example, FlexArray software on the figure below, has been annotated with software purpose analysis even though the same software was used for visualization purpose as well. This is because on this context analysis is more important than visualization in essence that visualization could be interpreted as one kind of analysis.</w:t>
-      </w:r>
-    </w:p>
+        <w:t xml:space="preserve"> For example, </w:t>
+      </w:r>
+      <w:proofErr w:type="spellStart"/>
+      <w:r>
+        <w:t>FlexArray</w:t>
+      </w:r>
+      <w:proofErr w:type="spellEnd"/>
+      <w:r>
+        <w:t xml:space="preserve"> software on the figure below, has been annotated with software purpose analysis even though the same software was used for visualization purpose as well. This is because on this context analysis is more important than visualization</w:t>
+      </w:r>
+      <w:r>
+        <w:t xml:space="preserve"> and</w:t>
+      </w:r>
+      <w:r>
+        <w:t xml:space="preserve"> </w:t>
+      </w:r>
+      <w:r>
+        <w:t>essentially</w:t>
+      </w:r>
+      <w:r>
+        <w:t xml:space="preserve"> visualization could </w:t>
+      </w:r>
+      <w:r>
+        <w:t xml:space="preserve">also </w:t>
+      </w:r>
+      <w:r>
+        <w:t>be interpreted as one kind of analysis.</w:t>
+      </w:r>
+      <w:r>
+        <w:t xml:space="preserve"> </w:t>
+      </w:r>
+      <w:r>
+        <w:t xml:space="preserve">In addition, specific definition of each of software usage purposes has been also taken into account. </w:t>
+      </w:r>
+    </w:p>
+    <w:p/>
     <w:p>
       <w:r>
         <w:rPr>
@@ -18872,11 +19397,6 @@
     <w:p/>
     <w:p>
       <w:r>
-        <w:t xml:space="preserve">In addition, specific definition of each of software usage purposes has been also taken into account. </w:t>
-      </w:r>
-    </w:p>
-    <w:p>
-      <w:r>
         <w:t>However, annotation of software usage statements was not often straightforward. This is because, in some instances as shown in the figure below, purpose of software usage might not be clear</w:t>
       </w:r>
       <w:r>
@@ -18888,7 +19408,10 @@
     </w:p>
     <w:p>
       <w:r>
-        <w:t xml:space="preserve">In addition in some cases possibility of multiple candidate labels for a given software usage label was also observed. For example  in an example below </w:t>
+        <w:t xml:space="preserve">More over, </w:t>
+      </w:r>
+      <w:r>
+        <w:t xml:space="preserve"> in some cases possibility of multiple candidate labels for a given software usage label was also observed. For example  in an example below </w:t>
       </w:r>
     </w:p>
     <w:p>
@@ -18943,6 +19466,11 @@
       </w:r>
     </w:p>
     <w:p>
+      <w:r>
+        <w:t xml:space="preserve">Pre-processing of the data set has been carried out to ensure the integrity of our data set before using it in the classifier. The data pre-processing tasks handled annotation errors, merging annotations , transforming and splitting of data set. </w:t>
+      </w:r>
+    </w:p>
+    <w:p>
       <w:pPr>
         <w:pStyle w:val="Heading3"/>
       </w:pPr>
@@ -18957,96 +19485,108 @@
     </w:p>
     <w:p>
       <w:r>
-        <w:t xml:space="preserve">During the annotation of SoMeSci usage mentions, few instances where  the original software usage annotation seemed like just mention of s software has been skipped during the first phase of annotation. </w:t>
-      </w:r>
-    </w:p>
-    <w:p>
-      <w:r>
-        <w:t xml:space="preserve">Hence, pre-processing of the data set has been carried out to ensure the integrity of the overall annotation by </w:t>
-      </w:r>
-      <w:r>
-        <w:t>automatically identifying:</w:t>
-      </w:r>
-    </w:p>
-    <w:p>
-      <w:pPr>
-        <w:pStyle w:val="ListParagraph"/>
-        <w:numPr>
-          <w:ilvl w:val="0"/>
-          <w:numId w:val="32"/>
-        </w:numPr>
-      </w:pPr>
-      <w:r>
-        <w:t>Software usage annotations that</w:t>
-      </w:r>
-      <w:r>
-        <w:t xml:space="preserve"> are not annotated yet. </w:t>
+        <w:t>During the</w:t>
+      </w:r>
+      <w:r>
+        <w:t xml:space="preserve"> first phase </w:t>
+      </w:r>
+      <w:r>
+        <w:t xml:space="preserve"> annotation of </w:t>
+      </w:r>
+      <w:proofErr w:type="spellStart"/>
+      <w:r>
+        <w:t>SoMeSci</w:t>
+      </w:r>
+      <w:proofErr w:type="spellEnd"/>
+      <w:r>
+        <w:t xml:space="preserve"> usage mentions, few instances where  the original software usage annotation seemed like just mention of software has been skipped. Hence, pre-processing of the data set has been carried out to ensure the integrity of the overall annotation by </w:t>
+      </w:r>
+      <w:r>
+        <w:t>automatically identifying</w:t>
+      </w:r>
+      <w:r>
+        <w:t xml:space="preserve"> s</w:t>
+      </w:r>
+      <w:r>
+        <w:t xml:space="preserve">oftware usage </w:t>
+      </w:r>
+      <w:r>
+        <w:t>instances</w:t>
+      </w:r>
+      <w:r>
+        <w:t xml:space="preserve"> that</w:t>
+      </w:r>
+      <w:r>
+        <w:t xml:space="preserve"> are not annotated </w:t>
+      </w:r>
+      <w:r>
+        <w:t>and e</w:t>
+      </w:r>
+      <w:r>
+        <w:t>rroneous annotation of other types of software mentions</w:t>
+      </w:r>
+      <w:r>
+        <w:t xml:space="preserve"> other than software usage</w:t>
+      </w:r>
+      <w:r>
+        <w:t xml:space="preserve">. </w:t>
+      </w:r>
+      <w:r>
+        <w:t xml:space="preserve">After identifying the list of files and instances of annotations with an error or skipped annotations, all errors </w:t>
+      </w:r>
+      <w:r>
+        <w:t>have</w:t>
+      </w:r>
+      <w:r>
+        <w:t xml:space="preserve"> been rectified and skipped annotations has been handled.</w:t>
+      </w:r>
+    </w:p>
+    <w:p>
+      <w:pPr>
+        <w:pStyle w:val="Heading3"/>
+      </w:pPr>
+      <w:bookmarkStart w:id="39" w:name="_Toc95681505"/>
+      <w:r>
+        <w:t>Merging annotations</w:t>
+      </w:r>
+      <w:bookmarkEnd w:id="39"/>
+      <w:r>
+        <w:t xml:space="preserve">  </w:t>
+      </w:r>
+    </w:p>
+    <w:p>
+      <w:r>
+        <w:t>After handing all annotation errors and missing labels, annotations of software usage has been merged with annotations of software purpose</w:t>
+      </w:r>
+      <w:r>
+        <w:t xml:space="preserve">. Merging of the annotations </w:t>
+      </w:r>
+      <w:r>
+        <w:t xml:space="preserve">solves two problems. </w:t>
+      </w:r>
+    </w:p>
+    <w:p>
+      <w:r>
+        <w:t>First it will fix annotation error message that is displayed on the BRAT tool. The error message is displayed because more than one annotation per a token is not supported by the annotation tool.</w:t>
       </w:r>
       <w:r>
         <w:t xml:space="preserve"> </w:t>
       </w:r>
     </w:p>
     <w:p>
-      <w:pPr>
-        <w:pStyle w:val="ListParagraph"/>
-        <w:numPr>
-          <w:ilvl w:val="0"/>
-          <w:numId w:val="32"/>
-        </w:numPr>
-      </w:pPr>
-      <w:r>
-        <w:t xml:space="preserve">Erroneous annotation of other types of software mentions such as software mention and creation. </w:t>
-      </w:r>
-    </w:p>
-    <w:p>
-      <w:r>
-        <w:t xml:space="preserve">After identifying the list of files and instances of annotations with an error or skipped annotations, all errors </w:t>
-      </w:r>
-      <w:r>
-        <w:t>have</w:t>
-      </w:r>
-      <w:r>
-        <w:t xml:space="preserve"> been rectified and skipped annotations has been handled.</w:t>
-      </w:r>
-    </w:p>
-    <w:p>
-      <w:pPr>
-        <w:pStyle w:val="Heading3"/>
-      </w:pPr>
-      <w:bookmarkStart w:id="39" w:name="_Toc95681505"/>
-      <w:r>
-        <w:t>Merging annotations</w:t>
-      </w:r>
-      <w:bookmarkEnd w:id="39"/>
-      <w:r>
-        <w:t xml:space="preserve">  </w:t>
-      </w:r>
-    </w:p>
-    <w:p>
-      <w:r>
-        <w:t>After handing all annotation errors and missing labels, annotations of software usage has been merged with annotations of software purpose</w:t>
-      </w:r>
-      <w:r>
-        <w:t xml:space="preserve">. Merging of the annotations </w:t>
-      </w:r>
-      <w:r>
-        <w:t xml:space="preserve">solves two problems. </w:t>
-      </w:r>
-    </w:p>
-    <w:p>
-      <w:r>
-        <w:t>First it will fix annotation error message that is displayed on the BRAT tool. The error message is displayed because more than one annotation per a token is not supported by the annotation tool.</w:t>
-      </w:r>
-      <w:r>
-        <w:t xml:space="preserve"> </w:t>
-      </w:r>
-    </w:p>
-    <w:p>
       <w:r>
         <w:t xml:space="preserve">The other reason for merging annotations is to </w:t>
       </w:r>
       <w:r>
-        <w:t>take advantage of legacy code, ariclenizer, which will transform data</w:t>
+        <w:t xml:space="preserve">take advantage of legacy code, </w:t>
+      </w:r>
+      <w:proofErr w:type="spellStart"/>
+      <w:r>
+        <w:t>ariclenizer</w:t>
+      </w:r>
+      <w:proofErr w:type="spellEnd"/>
+      <w:r>
+        <w:t>, which will transform data</w:t>
       </w:r>
       <w:r>
         <w:t xml:space="preserve"> from BRAT too in a stand-off format </w:t>
@@ -19177,16 +19717,32 @@
       </w:pPr>
       <w:bookmarkStart w:id="40" w:name="_Toc95681506"/>
       <w:r>
-        <w:t>Transformation of Data</w:t>
+        <w:t xml:space="preserve">Transformation </w:t>
       </w:r>
       <w:bookmarkEnd w:id="40"/>
-    </w:p>
-    <w:p>
-      <w:r>
-        <w:t>After merging software usage and purpose labels, transformation of data into IOB format has been carried out using articlenizer</w:t>
-      </w:r>
-      <w:r>
-        <w:t xml:space="preserve"> (link to articlenizer)</w:t>
+      <w:r>
+        <w:t xml:space="preserve">to IOB format </w:t>
+      </w:r>
+    </w:p>
+    <w:p>
+      <w:r>
+        <w:t xml:space="preserve">After merging software usage and purpose labels, transformation of data into IOB format has been carried out using </w:t>
+      </w:r>
+      <w:proofErr w:type="spellStart"/>
+      <w:r>
+        <w:t>articlenizer</w:t>
+      </w:r>
+      <w:proofErr w:type="spellEnd"/>
+      <w:r>
+        <w:t xml:space="preserve"> (link to </w:t>
+      </w:r>
+      <w:proofErr w:type="spellStart"/>
+      <w:r>
+        <w:t>articlenizer</w:t>
+      </w:r>
+      <w:proofErr w:type="spellEnd"/>
+      <w:r>
+        <w:t>)</w:t>
       </w:r>
       <w:r>
         <w:t xml:space="preserve">. </w:t>
@@ -19344,7 +19900,23 @@
         <w:t>To find further insights about the data, a</w:t>
       </w:r>
       <w:r>
-        <w:t xml:space="preserve">nalysis of cleaned SoMeSci data set that contains software_usage_purpose </w:t>
+        <w:t xml:space="preserve">nalysis of cleaned </w:t>
+      </w:r>
+      <w:proofErr w:type="spellStart"/>
+      <w:r>
+        <w:t>SoMeSci</w:t>
+      </w:r>
+      <w:proofErr w:type="spellEnd"/>
+      <w:r>
+        <w:t xml:space="preserve"> data set that contains </w:t>
+      </w:r>
+      <w:proofErr w:type="spellStart"/>
+      <w:r>
+        <w:t>software_usage_purpose</w:t>
+      </w:r>
+      <w:proofErr w:type="spellEnd"/>
+      <w:r>
+        <w:t xml:space="preserve"> </w:t>
       </w:r>
       <w:r>
         <w:t xml:space="preserve">has been carried out. </w:t>
@@ -20171,14 +20743,98 @@
         <w:rPr>
           <w:color w:val="000000"/>
         </w:rPr>
-        <w:t xml:space="preserve"> Producing reliable ground truth data could be accomplished by crowd sourcing for general domains but it is expensive particularly for domain-specific and scientific publications as it requires expert knowledge [SciBERT]. Fortunately, identification of software mentions from scientific </w:t>
-      </w:r>
+        <w:t xml:space="preserve"> Producing reliable ground truth data could be accomplished by crowd sourcing for general domains but it is expensive particularly for domain-specific and scientific publications as it requires expert knowledge [</w:t>
+      </w:r>
+      <w:proofErr w:type="spellStart"/>
       <w:r>
         <w:rPr>
           <w:color w:val="000000"/>
         </w:rPr>
+        <w:t>SciBERT</w:t>
+      </w:r>
+      <w:proofErr w:type="spellEnd"/>
+      <w:r>
+        <w:rPr>
+          <w:color w:val="000000"/>
+        </w:rPr>
+        <w:t xml:space="preserve">]. Fortunately, identification of software mentions from scientific </w:t>
+      </w:r>
+      <w:r>
+        <w:rPr>
+          <w:color w:val="000000"/>
+        </w:rPr>
         <w:lastRenderedPageBreak/>
-        <w:t xml:space="preserve">articles has drawn more attention recently over the past years and now various labelled data sets, such as BioNerDs [4], SoSciSoSci [25], SoftCite [3]  and SoMeSci [], are available {SoMeSci-A 5 star}. </w:t>
+        <w:t xml:space="preserve">articles has drawn more attention recently over the past years and now various labelled data sets, such as </w:t>
+      </w:r>
+      <w:proofErr w:type="spellStart"/>
+      <w:r>
+        <w:rPr>
+          <w:color w:val="000000"/>
+        </w:rPr>
+        <w:t>BioNerDs</w:t>
+      </w:r>
+      <w:proofErr w:type="spellEnd"/>
+      <w:r>
+        <w:rPr>
+          <w:color w:val="000000"/>
+        </w:rPr>
+        <w:t xml:space="preserve"> [4], </w:t>
+      </w:r>
+      <w:proofErr w:type="spellStart"/>
+      <w:r>
+        <w:rPr>
+          <w:color w:val="000000"/>
+        </w:rPr>
+        <w:t>SoSciSoSci</w:t>
+      </w:r>
+      <w:proofErr w:type="spellEnd"/>
+      <w:r>
+        <w:rPr>
+          <w:color w:val="000000"/>
+        </w:rPr>
+        <w:t xml:space="preserve"> [25], </w:t>
+      </w:r>
+      <w:proofErr w:type="spellStart"/>
+      <w:r>
+        <w:rPr>
+          <w:color w:val="000000"/>
+        </w:rPr>
+        <w:t>SoftCite</w:t>
+      </w:r>
+      <w:proofErr w:type="spellEnd"/>
+      <w:r>
+        <w:rPr>
+          <w:color w:val="000000"/>
+        </w:rPr>
+        <w:t xml:space="preserve"> [3]  and </w:t>
+      </w:r>
+      <w:proofErr w:type="spellStart"/>
+      <w:r>
+        <w:rPr>
+          <w:color w:val="000000"/>
+        </w:rPr>
+        <w:t>SoMeSci</w:t>
+      </w:r>
+      <w:proofErr w:type="spellEnd"/>
+      <w:r>
+        <w:rPr>
+          <w:color w:val="000000"/>
+        </w:rPr>
+        <w:t xml:space="preserve"> [], are available {</w:t>
+      </w:r>
+      <w:proofErr w:type="spellStart"/>
+      <w:r>
+        <w:rPr>
+          <w:color w:val="000000"/>
+        </w:rPr>
+        <w:t>SoMeSci</w:t>
+      </w:r>
+      <w:proofErr w:type="spellEnd"/>
+      <w:r>
+        <w:rPr>
+          <w:color w:val="000000"/>
+        </w:rPr>
+        <w:t xml:space="preserve">-A 5 star}. </w:t>
       </w:r>
     </w:p>
     <w:p/>
@@ -20248,7 +20904,27 @@
           <w:sz w:val="20"/>
           <w:szCs w:val="20"/>
         </w:rPr>
-        <w:t xml:space="preserve">Nev eol </w:t>
+        <w:t xml:space="preserve">Nev </w:t>
+      </w:r>
+      <w:proofErr w:type="spellStart"/>
+      <w:r>
+        <w:rPr>
+          <w:rFonts w:ascii="AdvP7151" w:hAnsi="AdvP7151"/>
+          <w:color w:val="231F20"/>
+          <w:sz w:val="20"/>
+          <w:szCs w:val="20"/>
+        </w:rPr>
+        <w:t>eol</w:t>
+      </w:r>
+      <w:proofErr w:type="spellEnd"/>
+      <w:r>
+        <w:rPr>
+          <w:rFonts w:ascii="AdvP7151" w:hAnsi="AdvP7151"/>
+          <w:color w:val="231F20"/>
+          <w:sz w:val="20"/>
+          <w:szCs w:val="20"/>
+        </w:rPr>
+        <w:t xml:space="preserve"> </w:t>
       </w:r>
       <w:r>
         <w:rPr>
@@ -20303,7 +20979,21 @@
         <w:rPr>
           <w:color w:val="000000"/>
         </w:rPr>
-        <w:t xml:space="preserve">Fortunately, SoMeSci, a new set of gold standard labelled data set has been published recently and can be used for automatic extraction of information about software. The data set has been annotated with information about a software such as various types of software and type of mention, relational labels such as version, developer, publisher, license,…etc.  Such additional information about software helps to uniquely identify and disambiguate software from one another. </w:t>
+        <w:t xml:space="preserve">Fortunately, </w:t>
+      </w:r>
+      <w:proofErr w:type="spellStart"/>
+      <w:r>
+        <w:rPr>
+          <w:color w:val="000000"/>
+        </w:rPr>
+        <w:t>SoMeSci</w:t>
+      </w:r>
+      <w:proofErr w:type="spellEnd"/>
+      <w:r>
+        <w:rPr>
+          <w:color w:val="000000"/>
+        </w:rPr>
+        <w:t xml:space="preserve">, a new set of gold standard labelled data set has been published recently and can be used for automatic extraction of information about software. The data set has been annotated with information about a software such as various types of software and type of mention, relational labels such as version, developer, publisher, license,…etc.  Such additional information about software helps to uniquely identify and disambiguate software from one another. </w:t>
       </w:r>
     </w:p>
     <w:p/>
@@ -20699,7 +21389,21 @@
         <w:rPr>
           <w:lang w:val="de-DE"/>
         </w:rPr>
-        <w:t>Maximum entropy Markov Model (MEMM)</w:t>
+        <w:t xml:space="preserve">Maximum </w:t>
+      </w:r>
+      <w:proofErr w:type="spellStart"/>
+      <w:r>
+        <w:rPr>
+          <w:lang w:val="de-DE"/>
+        </w:rPr>
+        <w:t>entropy</w:t>
+      </w:r>
+      <w:proofErr w:type="spellEnd"/>
+      <w:r>
+        <w:rPr>
+          <w:lang w:val="de-DE"/>
+        </w:rPr>
+        <w:t xml:space="preserve"> Markov Model (MEMM)</w:t>
       </w:r>
     </w:p>
     <w:p>
@@ -20841,7 +21545,15 @@
         <w:t>model based classification</w:t>
       </w:r>
       <w:r>
-        <w:t xml:space="preserve"> (e.g HMM)</w:t>
+        <w:t xml:space="preserve"> (</w:t>
+      </w:r>
+      <w:proofErr w:type="spellStart"/>
+      <w:r>
+        <w:t>e.g</w:t>
+      </w:r>
+      <w:proofErr w:type="spellEnd"/>
+      <w:r>
+        <w:t xml:space="preserve"> HMM)</w:t>
       </w:r>
     </w:p>
     <w:p>
@@ -21211,7 +21923,15 @@
         <w:t xml:space="preserve"> </w:t>
       </w:r>
       <w:r>
-        <w:t>- an ordered list of vectors. For example, for a sequence of items bought by a customer over one year… &lt;(milk, bread)(milk, egg)· · · (potatos, cheese, coke)&gt;.</w:t>
+        <w:t>- an ordered list of vectors. For example, for a sequence of items bought by a customer over one year… &lt;(milk, bread)(milk, egg)· · · (</w:t>
+      </w:r>
+      <w:proofErr w:type="spellStart"/>
+      <w:r>
+        <w:t>potatos</w:t>
+      </w:r>
+      <w:proofErr w:type="spellEnd"/>
+      <w:r>
+        <w:t>, cheese, coke)&gt;.</w:t>
       </w:r>
     </w:p>
     <w:p>
@@ -21246,7 +21966,15 @@
         <w:t xml:space="preserve"> </w:t>
       </w:r>
       <w:r>
-        <w:t>: is a sequence of real values ordered in timestamp ascending order. For example, {(t1, 0.1)(t2, 0.3) · · · (tn, 0.3)}</w:t>
+        <w:t>: is a sequence of real values ordered in timestamp ascending order. For example, {(t1, 0.1)(t2, 0.3) · · · (</w:t>
+      </w:r>
+      <w:proofErr w:type="spellStart"/>
+      <w:r>
+        <w:t>tn</w:t>
+      </w:r>
+      <w:proofErr w:type="spellEnd"/>
+      <w:r>
+        <w:t>, 0.3)}</w:t>
       </w:r>
     </w:p>
     <w:p>
@@ -21277,7 +22005,15 @@
         <w:t>multivariate time series</w:t>
       </w:r>
       <w:r>
-        <w:t xml:space="preserve"> is a sequence of numerical vectors. For example, {(t1,{0.1, 0.3, 05})(t2,{0.3, 0.9, 0.8})···(tn,{0.3, 0.9, 0.4})}</w:t>
+        <w:t xml:space="preserve"> is a sequence of numerical vectors. For example, {(t1,{0.1, 0.3, 05})(t2,{0.3, 0.9, 0.8})···(</w:t>
+      </w:r>
+      <w:proofErr w:type="spellStart"/>
+      <w:r>
+        <w:t>tn</w:t>
+      </w:r>
+      <w:proofErr w:type="spellEnd"/>
+      <w:r>
+        <w:t>,{0.3, 0.9, 0.4})}</w:t>
       </w:r>
     </w:p>
     <w:p>
@@ -21550,8 +22286,17 @@
           <w:i/>
           <w:iCs/>
         </w:rPr>
-        <w:t>Time series shapelets</w:t>
-      </w:r>
+        <w:t xml:space="preserve">Time series </w:t>
+      </w:r>
+      <w:proofErr w:type="spellStart"/>
+      <w:r>
+        <w:rPr>
+          <w:i/>
+          <w:iCs/>
+        </w:rPr>
+        <w:t>shapelets</w:t>
+      </w:r>
+      <w:proofErr w:type="spellEnd"/>
       <w:r>
         <w:rPr>
           <w:i/>
@@ -22651,7 +23396,35 @@
         <w:rPr>
           <w:lang w:val="de-DE"/>
         </w:rPr>
-        <w:t xml:space="preserve">Maximum entropy Markov models (MEMMs) &amp; </w:t>
+        <w:t xml:space="preserve">Maximum </w:t>
+      </w:r>
+      <w:proofErr w:type="spellStart"/>
+      <w:r>
+        <w:rPr>
+          <w:lang w:val="de-DE"/>
+        </w:rPr>
+        <w:t>entropy</w:t>
+      </w:r>
+      <w:proofErr w:type="spellEnd"/>
+      <w:r>
+        <w:rPr>
+          <w:lang w:val="de-DE"/>
+        </w:rPr>
+        <w:t xml:space="preserve"> Markov </w:t>
+      </w:r>
+      <w:proofErr w:type="spellStart"/>
+      <w:r>
+        <w:rPr>
+          <w:lang w:val="de-DE"/>
+        </w:rPr>
+        <w:t>models</w:t>
+      </w:r>
+      <w:proofErr w:type="spellEnd"/>
+      <w:r>
+        <w:rPr>
+          <w:lang w:val="de-DE"/>
+        </w:rPr>
+        <w:t xml:space="preserve"> (MEMMs) &amp; </w:t>
       </w:r>
     </w:p>
     <w:p>
@@ -23532,7 +24305,15 @@
         </w:rPr>
       </w:pPr>
       <w:r>
-        <w:t xml:space="preserve">Structured SVMs (SV Mstruct), </w:t>
+        <w:t xml:space="preserve">Structured SVMs (SV </w:t>
+      </w:r>
+      <w:proofErr w:type="spellStart"/>
+      <w:r>
+        <w:t>Mstruct</w:t>
+      </w:r>
+      <w:proofErr w:type="spellEnd"/>
+      <w:r>
+        <w:t xml:space="preserve">), </w:t>
       </w:r>
     </w:p>
     <w:p>
@@ -23605,8 +24386,17 @@
           <w:sz w:val="28"/>
           <w:szCs w:val="28"/>
         </w:rPr>
-        <w:t>C. Aggrawal</w:t>
-      </w:r>
+        <w:t xml:space="preserve">C. </w:t>
+      </w:r>
+      <w:proofErr w:type="spellStart"/>
+      <w:r>
+        <w:rPr>
+          <w:sz w:val="28"/>
+          <w:szCs w:val="28"/>
+        </w:rPr>
+        <w:t>Aggrawal</w:t>
+      </w:r>
+      <w:proofErr w:type="spellEnd"/>
     </w:p>
     <w:p>
       <w:pPr>
@@ -24051,7 +24841,15 @@
         <w:t xml:space="preserve"> (aka shape feature)</w:t>
       </w:r>
       <w:r>
-        <w:t xml:space="preserve"> – e.g Caps, Punctuation, spelling…</w:t>
+        <w:t xml:space="preserve"> – </w:t>
+      </w:r>
+      <w:proofErr w:type="spellStart"/>
+      <w:r>
+        <w:t>e.g</w:t>
+      </w:r>
+      <w:proofErr w:type="spellEnd"/>
+      <w:r>
+        <w:t xml:space="preserve"> Caps, Punctuation, spelling…</w:t>
       </w:r>
     </w:p>
     <w:p>
@@ -24262,7 +25060,21 @@
         <w:rPr>
           <w:lang w:val="de-DE"/>
         </w:rPr>
-        <w:t xml:space="preserve">Maximum Entropy Markov Models (MEMM) </w:t>
+        <w:t xml:space="preserve">Maximum </w:t>
+      </w:r>
+      <w:proofErr w:type="spellStart"/>
+      <w:r>
+        <w:rPr>
+          <w:lang w:val="de-DE"/>
+        </w:rPr>
+        <w:t>Entropy</w:t>
+      </w:r>
+      <w:proofErr w:type="spellEnd"/>
+      <w:r>
+        <w:rPr>
+          <w:lang w:val="de-DE"/>
+        </w:rPr>
+        <w:t xml:space="preserve"> Markov Models (MEMM) </w:t>
       </w:r>
       <w:r>
         <w:rPr>

</xml_diff>